<commit_message>
added additional layer information
</commit_message>
<xml_diff>
--- a/template/test_LIS.docx
+++ b/template/test_LIS.docx
@@ -2342,6 +2342,148 @@
             </w:pPr>
             <w:r>
               <w:rPr>
+                <w:color w:val="1F2328"/>
+                <w:highlight w:val="white"/>
+              </w:rPr>
+              <w:t>Data format: arc</w:t>
+            </w:r>
+          </w:p>
+          <w:p>
+            <w:pPr>
+              <w:widowControl w:val="0"/>
+              <w:spacing w:line="240" w:lineRule="auto"/>
+              <w:rPr>
+                <w:color w:val="1F2328"/>
+                <w:highlight w:val="white"/>
+              </w:rPr>
+            </w:pPr>
+          </w:p>
+          <w:p>
+            <w:pPr>
+              <w:widowControl w:val="0"/>
+              <w:spacing w:line="240" w:lineRule="auto"/>
+              <w:rPr>
+                <w:color w:val="1F2328"/>
+                <w:highlight w:val="white"/>
+              </w:rPr>
+            </w:pPr>
+            <w:r>
+              <w:rPr>
+                <w:color w:val="1F2328"/>
+                <w:highlight w:val="white"/>
+              </w:rPr>
+              <w:t>P</w:t>
+            </w:r>
+            <w:r>
+              <w:rPr>
+                <w:color w:val="1F2328"/>
+                <w:highlight w:val="white"/>
+              </w:rPr>
+              <w:t>rojection: equirectangular</w:t>
+            </w:r>
+          </w:p>
+          <w:p>
+            <w:pPr>
+              <w:widowControl w:val="0"/>
+              <w:spacing w:line="240" w:lineRule="auto"/>
+              <w:rPr>
+                <w:color w:val="1F2328"/>
+                <w:highlight w:val="white"/>
+              </w:rPr>
+            </w:pPr>
+          </w:p>
+          <w:p>
+            <w:pPr>
+              <w:widowControl w:val="0"/>
+              <w:spacing w:line="240" w:lineRule="auto"/>
+              <w:rPr>
+                <w:color w:val="1F2328"/>
+                <w:highlight w:val="white"/>
+              </w:rPr>
+            </w:pPr>
+            <w:r>
+              <w:rPr>
+                <w:color w:val="1F2328"/>
+                <w:highlight w:val="white"/>
+              </w:rPr>
+              <w:t>Legend minimum: 0</w:t>
+            </w:r>
+          </w:p>
+          <w:p>
+            <w:pPr>
+              <w:widowControl w:val="0"/>
+              <w:spacing w:line="240" w:lineRule="auto"/>
+              <w:rPr>
+                <w:color w:val="1F2328"/>
+                <w:highlight w:val="white"/>
+              </w:rPr>
+            </w:pPr>
+          </w:p>
+          <w:p>
+            <w:pPr>
+              <w:widowControl w:val="0"/>
+              <w:spacing w:line="240" w:lineRule="auto"/>
+              <w:rPr>
+                <w:color w:val="1F2328"/>
+                <w:highlight w:val="white"/>
+              </w:rPr>
+            </w:pPr>
+            <w:r>
+              <w:rPr>
+                <w:color w:val="1F2328"/>
+                <w:highlight w:val="white"/>
+              </w:rPr>
+              <w:t>Legend maximum: 100</w:t>
+            </w:r>
+          </w:p>
+          <w:p>
+            <w:pPr>
+              <w:widowControl w:val="0"/>
+              <w:spacing w:line="240" w:lineRule="auto"/>
+              <w:rPr>
+                <w:color w:val="1F2328"/>
+                <w:highlight w:val="white"/>
+              </w:rPr>
+            </w:pPr>
+          </w:p>
+          <w:p>
+            <w:pPr>
+              <w:widowControl w:val="0"/>
+              <w:spacing w:line="240" w:lineRule="auto"/>
+              <w:rPr>
+                <w:color w:val="1F2328"/>
+                <w:highlight w:val="white"/>
+              </w:rPr>
+            </w:pPr>
+            <w:r>
+              <w:rPr>
+                <w:color w:val="1F2328"/>
+                <w:highlight w:val="white"/>
+              </w:rPr>
+              <w:t>Legend type: gradient</w:t>
+            </w:r>
+          </w:p>
+          <w:p>
+            <w:pPr>
+              <w:widowControl w:val="0"/>
+              <w:spacing w:line="240" w:lineRule="auto"/>
+              <w:rPr>
+                <w:color w:val="1F2328"/>
+                <w:highlight w:val="white"/>
+              </w:rPr>
+            </w:pPr>
+          </w:p>
+          <w:p>
+            <w:pPr>
+              <w:widowControl w:val="0"/>
+              <w:spacing w:line="240" w:lineRule="auto"/>
+              <w:rPr>
+                <w:color w:val="1F2328"/>
+                <w:highlight w:val="white"/>
+              </w:rPr>
+            </w:pPr>
+            <w:r>
+              <w:rPr>
                 <w:noProof/>
               </w:rPr>
               <w:pict w14:anchorId="44BBF14A">
@@ -2608,6 +2750,7 @@
                 <w:color w:val="1F2328"/>
                 <w:highlight w:val="white"/>
               </w:rPr>
+              <w:lastRenderedPageBreak/>
               <w:t xml:space="preserve"> '#c7a095', </w:t>
             </w:r>
           </w:p>
@@ -2728,6 +2871,148 @@
                 <w:highlight w:val="white"/>
               </w:rPr>
               <w:t>'#0ea00e']</w:t>
+            </w:r>
+          </w:p>
+          <w:p>
+            <w:pPr>
+              <w:widowControl w:val="0"/>
+              <w:spacing w:line="240" w:lineRule="auto"/>
+              <w:rPr>
+                <w:color w:val="1F2328"/>
+                <w:highlight w:val="white"/>
+              </w:rPr>
+            </w:pPr>
+          </w:p>
+          <w:p>
+            <w:pPr>
+              <w:widowControl w:val="0"/>
+              <w:spacing w:line="240" w:lineRule="auto"/>
+              <w:rPr>
+                <w:color w:val="1F2328"/>
+                <w:highlight w:val="white"/>
+              </w:rPr>
+            </w:pPr>
+            <w:r>
+              <w:rPr>
+                <w:color w:val="1F2328"/>
+                <w:highlight w:val="white"/>
+              </w:rPr>
+              <w:t>Data format: arc</w:t>
+            </w:r>
+          </w:p>
+          <w:p>
+            <w:pPr>
+              <w:widowControl w:val="0"/>
+              <w:spacing w:line="240" w:lineRule="auto"/>
+              <w:rPr>
+                <w:color w:val="1F2328"/>
+                <w:highlight w:val="white"/>
+              </w:rPr>
+            </w:pPr>
+          </w:p>
+          <w:p>
+            <w:pPr>
+              <w:widowControl w:val="0"/>
+              <w:spacing w:line="240" w:lineRule="auto"/>
+              <w:rPr>
+                <w:color w:val="1F2328"/>
+                <w:highlight w:val="white"/>
+              </w:rPr>
+            </w:pPr>
+            <w:r>
+              <w:rPr>
+                <w:color w:val="1F2328"/>
+                <w:highlight w:val="white"/>
+              </w:rPr>
+              <w:t>P</w:t>
+            </w:r>
+            <w:r>
+              <w:rPr>
+                <w:color w:val="1F2328"/>
+                <w:highlight w:val="white"/>
+              </w:rPr>
+              <w:t>rojection: equirectangular</w:t>
+            </w:r>
+          </w:p>
+          <w:p>
+            <w:pPr>
+              <w:widowControl w:val="0"/>
+              <w:spacing w:line="240" w:lineRule="auto"/>
+              <w:rPr>
+                <w:color w:val="1F2328"/>
+                <w:highlight w:val="white"/>
+              </w:rPr>
+            </w:pPr>
+          </w:p>
+          <w:p>
+            <w:pPr>
+              <w:widowControl w:val="0"/>
+              <w:spacing w:line="240" w:lineRule="auto"/>
+              <w:rPr>
+                <w:color w:val="1F2328"/>
+                <w:highlight w:val="white"/>
+              </w:rPr>
+            </w:pPr>
+            <w:r>
+              <w:rPr>
+                <w:color w:val="1F2328"/>
+                <w:highlight w:val="white"/>
+              </w:rPr>
+              <w:t>Legend minimum: 0</w:t>
+            </w:r>
+          </w:p>
+          <w:p>
+            <w:pPr>
+              <w:widowControl w:val="0"/>
+              <w:spacing w:line="240" w:lineRule="auto"/>
+              <w:rPr>
+                <w:color w:val="1F2328"/>
+                <w:highlight w:val="white"/>
+              </w:rPr>
+            </w:pPr>
+          </w:p>
+          <w:p>
+            <w:pPr>
+              <w:widowControl w:val="0"/>
+              <w:spacing w:line="240" w:lineRule="auto"/>
+              <w:rPr>
+                <w:color w:val="1F2328"/>
+                <w:highlight w:val="white"/>
+              </w:rPr>
+            </w:pPr>
+            <w:r>
+              <w:rPr>
+                <w:color w:val="1F2328"/>
+                <w:highlight w:val="white"/>
+              </w:rPr>
+              <w:t>Legend maximum: 100</w:t>
+            </w:r>
+          </w:p>
+          <w:p>
+            <w:pPr>
+              <w:widowControl w:val="0"/>
+              <w:spacing w:line="240" w:lineRule="auto"/>
+              <w:rPr>
+                <w:color w:val="1F2328"/>
+                <w:highlight w:val="white"/>
+              </w:rPr>
+            </w:pPr>
+          </w:p>
+          <w:p>
+            <w:pPr>
+              <w:widowControl w:val="0"/>
+              <w:spacing w:line="240" w:lineRule="auto"/>
+              <w:rPr>
+                <w:color w:val="1F2328"/>
+                <w:highlight w:val="white"/>
+              </w:rPr>
+            </w:pPr>
+            <w:r>
+              <w:rPr>
+                <w:color w:val="1F2328"/>
+                <w:highlight w:val="white"/>
+              </w:rPr>
+              <w:t>Legend type: gradient</w:t>
             </w:r>
           </w:p>
           <w:p>
@@ -2775,7 +3060,6 @@
                 <w:color w:val="1F2328"/>
                 <w:highlight w:val="white"/>
               </w:rPr>
-              <w:lastRenderedPageBreak/>
               <w:t xml:space="preserve">Layer name: Snow Depth, Updated Daily  </w:t>
             </w:r>
           </w:p>
@@ -3009,6 +3293,148 @@
                 <w:highlight w:val="white"/>
               </w:rPr>
               <w:t>]</w:t>
+            </w:r>
+          </w:p>
+          <w:p>
+            <w:pPr>
+              <w:widowControl w:val="0"/>
+              <w:spacing w:line="240" w:lineRule="auto"/>
+              <w:rPr>
+                <w:color w:val="1F2328"/>
+                <w:highlight w:val="white"/>
+              </w:rPr>
+            </w:pPr>
+          </w:p>
+          <w:p>
+            <w:pPr>
+              <w:widowControl w:val="0"/>
+              <w:spacing w:line="240" w:lineRule="auto"/>
+              <w:rPr>
+                <w:color w:val="1F2328"/>
+                <w:highlight w:val="white"/>
+              </w:rPr>
+            </w:pPr>
+            <w:r>
+              <w:rPr>
+                <w:color w:val="1F2328"/>
+                <w:highlight w:val="white"/>
+              </w:rPr>
+              <w:t>Data format: arc</w:t>
+            </w:r>
+          </w:p>
+          <w:p>
+            <w:pPr>
+              <w:widowControl w:val="0"/>
+              <w:spacing w:line="240" w:lineRule="auto"/>
+              <w:rPr>
+                <w:color w:val="1F2328"/>
+                <w:highlight w:val="white"/>
+              </w:rPr>
+            </w:pPr>
+          </w:p>
+          <w:p>
+            <w:pPr>
+              <w:widowControl w:val="0"/>
+              <w:spacing w:line="240" w:lineRule="auto"/>
+              <w:rPr>
+                <w:color w:val="1F2328"/>
+                <w:highlight w:val="white"/>
+              </w:rPr>
+            </w:pPr>
+            <w:r>
+              <w:rPr>
+                <w:color w:val="1F2328"/>
+                <w:highlight w:val="white"/>
+              </w:rPr>
+              <w:t>P</w:t>
+            </w:r>
+            <w:r>
+              <w:rPr>
+                <w:color w:val="1F2328"/>
+                <w:highlight w:val="white"/>
+              </w:rPr>
+              <w:t>rojection: equirectangular</w:t>
+            </w:r>
+          </w:p>
+          <w:p>
+            <w:pPr>
+              <w:widowControl w:val="0"/>
+              <w:spacing w:line="240" w:lineRule="auto"/>
+              <w:rPr>
+                <w:color w:val="1F2328"/>
+                <w:highlight w:val="white"/>
+              </w:rPr>
+            </w:pPr>
+          </w:p>
+          <w:p>
+            <w:pPr>
+              <w:widowControl w:val="0"/>
+              <w:spacing w:line="240" w:lineRule="auto"/>
+              <w:rPr>
+                <w:color w:val="1F2328"/>
+                <w:highlight w:val="white"/>
+              </w:rPr>
+            </w:pPr>
+            <w:r>
+              <w:rPr>
+                <w:color w:val="1F2328"/>
+                <w:highlight w:val="white"/>
+              </w:rPr>
+              <w:t>Legend minimum: 0</w:t>
+            </w:r>
+          </w:p>
+          <w:p>
+            <w:pPr>
+              <w:widowControl w:val="0"/>
+              <w:spacing w:line="240" w:lineRule="auto"/>
+              <w:rPr>
+                <w:color w:val="1F2328"/>
+                <w:highlight w:val="white"/>
+              </w:rPr>
+            </w:pPr>
+          </w:p>
+          <w:p>
+            <w:pPr>
+              <w:widowControl w:val="0"/>
+              <w:spacing w:line="240" w:lineRule="auto"/>
+              <w:rPr>
+                <w:color w:val="1F2328"/>
+                <w:highlight w:val="white"/>
+              </w:rPr>
+            </w:pPr>
+            <w:r>
+              <w:rPr>
+                <w:color w:val="1F2328"/>
+                <w:highlight w:val="white"/>
+              </w:rPr>
+              <w:t>Legend maximum: 100</w:t>
+            </w:r>
+          </w:p>
+          <w:p>
+            <w:pPr>
+              <w:widowControl w:val="0"/>
+              <w:spacing w:line="240" w:lineRule="auto"/>
+              <w:rPr>
+                <w:color w:val="1F2328"/>
+                <w:highlight w:val="white"/>
+              </w:rPr>
+            </w:pPr>
+          </w:p>
+          <w:p>
+            <w:pPr>
+              <w:widowControl w:val="0"/>
+              <w:spacing w:line="240" w:lineRule="auto"/>
+              <w:rPr>
+                <w:color w:val="1F2328"/>
+                <w:highlight w:val="white"/>
+              </w:rPr>
+            </w:pPr>
+            <w:r>
+              <w:rPr>
+                <w:color w:val="1F2328"/>
+                <w:highlight w:val="white"/>
+              </w:rPr>
+              <w:t>Legend type: gradient</w:t>
             </w:r>
           </w:p>
           <w:p>
@@ -3441,6 +3867,176 @@
             </w:pPr>
             <w:r>
               <w:rPr>
+                <w:color w:val="1F2328"/>
+                <w:highlight w:val="white"/>
+              </w:rPr>
+              <w:t>Data format</w:t>
+            </w:r>
+            <w:r>
+              <w:rPr>
+                <w:color w:val="1F2328"/>
+                <w:highlight w:val="white"/>
+              </w:rPr>
+              <w:t>: arc</w:t>
+            </w:r>
+          </w:p>
+          <w:p>
+            <w:pPr>
+              <w:widowControl w:val="0"/>
+              <w:spacing w:line="240" w:lineRule="auto"/>
+              <w:rPr>
+                <w:color w:val="1F2328"/>
+                <w:highlight w:val="white"/>
+              </w:rPr>
+            </w:pPr>
+          </w:p>
+          <w:p>
+            <w:pPr>
+              <w:widowControl w:val="0"/>
+              <w:spacing w:line="240" w:lineRule="auto"/>
+              <w:rPr>
+                <w:color w:val="1F2328"/>
+                <w:highlight w:val="white"/>
+              </w:rPr>
+            </w:pPr>
+            <w:r>
+              <w:rPr>
+                <w:color w:val="1F2328"/>
+                <w:highlight w:val="white"/>
+              </w:rPr>
+              <w:t>P</w:t>
+            </w:r>
+            <w:r>
+              <w:rPr>
+                <w:color w:val="1F2328"/>
+                <w:highlight w:val="white"/>
+              </w:rPr>
+              <w:t>rojection: equirectangular</w:t>
+            </w:r>
+          </w:p>
+          <w:p>
+            <w:pPr>
+              <w:widowControl w:val="0"/>
+              <w:spacing w:line="240" w:lineRule="auto"/>
+              <w:rPr>
+                <w:color w:val="1F2328"/>
+                <w:highlight w:val="white"/>
+              </w:rPr>
+            </w:pPr>
+          </w:p>
+          <w:p>
+            <w:pPr>
+              <w:widowControl w:val="0"/>
+              <w:spacing w:line="240" w:lineRule="auto"/>
+              <w:rPr>
+                <w:color w:val="1F2328"/>
+                <w:highlight w:val="white"/>
+              </w:rPr>
+            </w:pPr>
+            <w:r>
+              <w:rPr>
+                <w:color w:val="1F2328"/>
+                <w:highlight w:val="white"/>
+              </w:rPr>
+              <w:t>Legend minimum</w:t>
+            </w:r>
+            <w:r>
+              <w:rPr>
+                <w:color w:val="1F2328"/>
+                <w:highlight w:val="white"/>
+              </w:rPr>
+              <w:t>: 0</w:t>
+            </w:r>
+          </w:p>
+          <w:p>
+            <w:pPr>
+              <w:widowControl w:val="0"/>
+              <w:spacing w:line="240" w:lineRule="auto"/>
+              <w:rPr>
+                <w:color w:val="1F2328"/>
+                <w:highlight w:val="white"/>
+              </w:rPr>
+            </w:pPr>
+          </w:p>
+          <w:p>
+            <w:pPr>
+              <w:widowControl w:val="0"/>
+              <w:spacing w:line="240" w:lineRule="auto"/>
+              <w:rPr>
+                <w:color w:val="1F2328"/>
+                <w:highlight w:val="white"/>
+              </w:rPr>
+            </w:pPr>
+            <w:r>
+              <w:rPr>
+                <w:color w:val="1F2328"/>
+                <w:highlight w:val="white"/>
+              </w:rPr>
+              <w:t>Legend maximum</w:t>
+            </w:r>
+            <w:r>
+              <w:rPr>
+                <w:color w:val="1F2328"/>
+                <w:highlight w:val="white"/>
+              </w:rPr>
+              <w:t>: 100</w:t>
+            </w:r>
+          </w:p>
+          <w:p>
+            <w:pPr>
+              <w:widowControl w:val="0"/>
+              <w:spacing w:line="240" w:lineRule="auto"/>
+              <w:rPr>
+                <w:color w:val="1F2328"/>
+                <w:highlight w:val="white"/>
+              </w:rPr>
+            </w:pPr>
+          </w:p>
+          <w:p>
+            <w:pPr>
+              <w:widowControl w:val="0"/>
+              <w:spacing w:line="240" w:lineRule="auto"/>
+              <w:rPr>
+                <w:color w:val="1F2328"/>
+                <w:highlight w:val="white"/>
+              </w:rPr>
+            </w:pPr>
+            <w:r>
+              <w:rPr>
+                <w:color w:val="1F2328"/>
+                <w:highlight w:val="white"/>
+              </w:rPr>
+              <w:t>Legend type</w:t>
+            </w:r>
+            <w:r>
+              <w:rPr>
+                <w:color w:val="1F2328"/>
+                <w:highlight w:val="white"/>
+              </w:rPr>
+              <w:t>: gradient</w:t>
+            </w:r>
+          </w:p>
+          <w:p>
+            <w:pPr>
+              <w:widowControl w:val="0"/>
+              <w:spacing w:line="240" w:lineRule="auto"/>
+              <w:rPr>
+                <w:color w:val="1F2328"/>
+                <w:highlight w:val="white"/>
+              </w:rPr>
+            </w:pPr>
+          </w:p>
+          <w:p>
+            <w:pPr>
+              <w:widowControl w:val="0"/>
+              <w:spacing w:line="240" w:lineRule="auto"/>
+              <w:rPr>
+                <w:color w:val="1F2328"/>
+                <w:highlight w:val="white"/>
+              </w:rPr>
+            </w:pPr>
+            <w:r>
+              <w:rPr>
                 <w:noProof/>
               </w:rPr>
               <w:pict w14:anchorId="6266BE99">
@@ -3453,213 +4049,10 @@
               <w:widowControl w:val="0"/>
               <w:spacing w:line="240" w:lineRule="auto"/>
               <w:rPr>
-                <w:i/>
-                <w:color w:val="1F2328"/>
-                <w:sz w:val="20"/>
-                <w:szCs w:val="20"/>
-                <w:highlight w:val="white"/>
-              </w:rPr>
-            </w:pPr>
-            <w:r>
-              <w:rPr>
-                <w:color w:val="1F2328"/>
-                <w:highlight w:val="white"/>
-              </w:rPr>
-              <w:t xml:space="preserve">Layer name: null  </w:t>
-            </w:r>
-          </w:p>
-          <w:p>
-            <w:pPr>
-              <w:widowControl w:val="0"/>
-              <w:spacing w:line="240" w:lineRule="auto"/>
-              <w:rPr>
-                <w:i/>
-                <w:color w:val="1F2328"/>
-                <w:sz w:val="20"/>
-                <w:szCs w:val="20"/>
-                <w:highlight w:val="white"/>
-              </w:rPr>
-            </w:pPr>
-          </w:p>
-          <w:p>
-            <w:pPr>
-              <w:widowControl w:val="0"/>
-              <w:spacing w:line="240" w:lineRule="auto"/>
-              <w:rPr>
-                <w:i/>
-                <w:color w:val="1F2328"/>
-                <w:highlight w:val="white"/>
-              </w:rPr>
-            </w:pPr>
-            <w:proofErr w:type="spellStart"/>
-            <w:r>
-              <w:rPr>
-                <w:color w:val="1F2328"/>
-                <w:highlight w:val="white"/>
-              </w:rPr>
-              <w:t>stacCol</w:t>
-            </w:r>
-            <w:proofErr w:type="spellEnd"/>
-            <w:r>
-              <w:rPr>
-                <w:color w:val="1F2328"/>
-                <w:highlight w:val="white"/>
-              </w:rPr>
-              <w:t xml:space="preserve">: null  </w:t>
-            </w:r>
-          </w:p>
-          <w:p>
-            <w:pPr>
-              <w:widowControl w:val="0"/>
-              <w:spacing w:line="240" w:lineRule="auto"/>
-              <w:rPr>
-                <w:color w:val="1F2328"/>
-                <w:highlight w:val="white"/>
-              </w:rPr>
-            </w:pPr>
-          </w:p>
-          <w:p>
-            <w:pPr>
-              <w:widowControl w:val="0"/>
-              <w:spacing w:line="240" w:lineRule="auto"/>
-              <w:rPr>
-                <w:color w:val="1F2328"/>
-                <w:highlight w:val="white"/>
-              </w:rPr>
-            </w:pPr>
-            <w:r>
-              <w:rPr>
-                <w:color w:val="1F2328"/>
-                <w:highlight w:val="white"/>
-              </w:rPr>
-              <w:t xml:space="preserve">Layer id: null  </w:t>
-            </w:r>
-          </w:p>
-          <w:p>
-            <w:pPr>
-              <w:widowControl w:val="0"/>
-              <w:spacing w:line="240" w:lineRule="auto"/>
-              <w:rPr>
-                <w:color w:val="1F2328"/>
-                <w:highlight w:val="white"/>
-              </w:rPr>
-            </w:pPr>
-          </w:p>
-          <w:p>
-            <w:pPr>
-              <w:widowControl w:val="0"/>
-              <w:spacing w:line="240" w:lineRule="auto"/>
-              <w:rPr>
-                <w:color w:val="1F2328"/>
-                <w:highlight w:val="white"/>
-              </w:rPr>
-            </w:pPr>
-            <w:r>
-              <w:rPr>
-                <w:color w:val="1F2328"/>
-                <w:highlight w:val="white"/>
-              </w:rPr>
-              <w:t xml:space="preserve">Layer description: null  </w:t>
-            </w:r>
-          </w:p>
-          <w:p>
-            <w:pPr>
-              <w:widowControl w:val="0"/>
-              <w:spacing w:line="240" w:lineRule="auto"/>
-              <w:rPr>
-                <w:b/>
-                <w:color w:val="1F2328"/>
-                <w:highlight w:val="white"/>
-              </w:rPr>
-            </w:pPr>
-          </w:p>
-          <w:p>
-            <w:pPr>
-              <w:widowControl w:val="0"/>
-              <w:spacing w:line="240" w:lineRule="auto"/>
-              <w:rPr>
-                <w:color w:val="1F2328"/>
-                <w:highlight w:val="white"/>
-              </w:rPr>
-            </w:pPr>
-            <w:r>
-              <w:rPr>
-                <w:color w:val="1F2328"/>
-                <w:highlight w:val="white"/>
-              </w:rPr>
-              <w:t xml:space="preserve">Units: null  </w:t>
-            </w:r>
-          </w:p>
-          <w:p>
-            <w:pPr>
-              <w:widowControl w:val="0"/>
-              <w:spacing w:line="240" w:lineRule="auto"/>
-              <w:rPr>
-                <w:color w:val="1F2328"/>
-                <w:highlight w:val="white"/>
-              </w:rPr>
-            </w:pPr>
-          </w:p>
-          <w:p>
-            <w:pPr>
-              <w:widowControl w:val="0"/>
-              <w:spacing w:line="240" w:lineRule="auto"/>
-              <w:rPr>
-                <w:color w:val="1F2328"/>
-                <w:highlight w:val="white"/>
-              </w:rPr>
-            </w:pPr>
-            <w:r>
-              <w:rPr>
-                <w:color w:val="1F2328"/>
-                <w:highlight w:val="white"/>
-              </w:rPr>
-              <w:t xml:space="preserve">Color ramp: null  </w:t>
-            </w:r>
-          </w:p>
-          <w:p>
-            <w:pPr>
-              <w:widowControl w:val="0"/>
-              <w:spacing w:line="240" w:lineRule="auto"/>
-              <w:rPr>
-                <w:color w:val="1F2328"/>
-                <w:highlight w:val="white"/>
-              </w:rPr>
-            </w:pPr>
-          </w:p>
-          <w:p>
-            <w:pPr>
-              <w:widowControl w:val="0"/>
-              <w:spacing w:line="240" w:lineRule="auto"/>
-              <w:rPr>
-                <w:color w:val="1F2328"/>
-                <w:highlight w:val="white"/>
-              </w:rPr>
-            </w:pPr>
-            <w:r>
-              <w:rPr>
-                <w:color w:val="1F2328"/>
-                <w:highlight w:val="white"/>
-              </w:rPr>
-              <w:t>Stops:</w:t>
-            </w:r>
-          </w:p>
-          <w:p>
-            <w:pPr>
-              <w:widowControl w:val="0"/>
-              <w:spacing w:line="240" w:lineRule="auto"/>
-              <w:rPr>
-                <w:color w:val="1F2328"/>
-                <w:highlight w:val="white"/>
-              </w:rPr>
-            </w:pPr>
-            <w:r>
-              <w:rPr>
-                <w:color w:val="1F2328"/>
-                <w:highlight w:val="white"/>
-              </w:rPr>
-              <w:t>[,]</w:t>
-            </w:r>
+                <w:color w:val="1F2328"/>
+                <w:highlight w:val="white"/>
+              </w:rPr>
+            </w:pPr>
           </w:p>
         </w:tc>
       </w:tr>
@@ -3761,6 +4154,7 @@
               <w:rPr>
                 <w:b/>
               </w:rPr>
+              <w:lastRenderedPageBreak/>
               <w:t>content_t</w:t>
             </w:r>
             <w:r>
@@ -4128,7 +4522,24 @@
             <w:pPr>
               <w:widowControl w:val="0"/>
               <w:spacing w:line="240" w:lineRule="auto"/>
-            </w:pPr>
+              <w:rPr>
+                <w:b/>
+              </w:rPr>
+            </w:pPr>
+          </w:p>
+          <w:p>
+            <w:pPr>
+              <w:widowControl w:val="0"/>
+              <w:spacing w:line="240" w:lineRule="auto"/>
+            </w:pPr>
+            <w:r>
+              <w:rPr>
+                <w:color w:val="666666"/>
+                <w:sz w:val="20"/>
+                <w:szCs w:val="20"/>
+              </w:rPr>
+              <w:t>Date ranges of the data</w:t>
+            </w:r>
           </w:p>
           <w:p>
             <w:pPr>
@@ -4268,7 +4679,6 @@
                 <w:sz w:val="20"/>
                 <w:szCs w:val="20"/>
               </w:rPr>
-              <w:lastRenderedPageBreak/>
               <w:t xml:space="preserve">Hourly, daily, monthly, yearly (annually), </w:t>
             </w:r>
             <w:r>
@@ -4307,7 +4717,6 @@
                 <w:bCs/>
                 <w:highlight w:val="white"/>
               </w:rPr>
-              <w:lastRenderedPageBreak/>
               <w:t>Value</w:t>
             </w:r>
             <w:r>
@@ -4582,6 +4991,7 @@
                 <w:bCs/>
                 <w:highlight w:val="white"/>
               </w:rPr>
+              <w:lastRenderedPageBreak/>
               <w:t>spatial_resolution</w:t>
             </w:r>
             <w:proofErr w:type="spellEnd"/>
@@ -4612,8 +5022,52 @@
                 <w:sz w:val="20"/>
                 <w:szCs w:val="20"/>
               </w:rPr>
-              <w:t>Can be in meters, kilometers, or degrees.</w:t>
-            </w:r>
+              <w:t>Can be in meters, kilometers, or degrees</w:t>
+            </w:r>
+            <w:r>
+              <w:rPr>
+                <w:color w:val="666666"/>
+                <w:sz w:val="20"/>
+                <w:szCs w:val="20"/>
+              </w:rPr>
+              <w:t>, etc</w:t>
+            </w:r>
+            <w:r>
+              <w:rPr>
+                <w:color w:val="666666"/>
+                <w:sz w:val="20"/>
+                <w:szCs w:val="20"/>
+              </w:rPr>
+              <w:t>.</w:t>
+            </w:r>
+            <w:r>
+              <w:rPr>
+                <w:color w:val="666666"/>
+                <w:sz w:val="20"/>
+                <w:szCs w:val="20"/>
+              </w:rPr>
+              <w:t xml:space="preserve"> Whatever string is passed will be placed within </w:t>
+            </w:r>
+            <w:proofErr w:type="gramStart"/>
+            <w:r>
+              <w:rPr>
+                <w:color w:val="666666"/>
+                <w:sz w:val="20"/>
+                <w:szCs w:val="20"/>
+              </w:rPr>
+              <w:t>the .</w:t>
+            </w:r>
+            <w:proofErr w:type="spellStart"/>
+            <w:proofErr w:type="gramEnd"/>
+            <w:r>
+              <w:rPr>
+                <w:color w:val="666666"/>
+                <w:sz w:val="20"/>
+                <w:szCs w:val="20"/>
+              </w:rPr>
+              <w:t>data.mdx</w:t>
+            </w:r>
+            <w:proofErr w:type="spellEnd"/>
           </w:p>
           <w:p>
             <w:pPr>
@@ -4835,7 +5289,31 @@
                 <w:sz w:val="20"/>
                 <w:szCs w:val="20"/>
               </w:rPr>
-              <w:t xml:space="preserve">Can describe the </w:t>
+              <w:t>D</w:t>
+            </w:r>
+            <w:r>
+              <w:rPr>
+                <w:color w:val="666666"/>
+                <w:sz w:val="20"/>
+                <w:szCs w:val="20"/>
+              </w:rPr>
+              <w:t>escribe</w:t>
+            </w:r>
+            <w:r>
+              <w:rPr>
+                <w:color w:val="666666"/>
+                <w:sz w:val="20"/>
+                <w:szCs w:val="20"/>
+              </w:rPr>
+              <w:t>s</w:t>
+            </w:r>
+            <w:r>
+              <w:rPr>
+                <w:color w:val="666666"/>
+                <w:sz w:val="20"/>
+                <w:szCs w:val="20"/>
+              </w:rPr>
+              <w:t xml:space="preserve"> the </w:t>
             </w:r>
             <w:r>
               <w:rPr>
@@ -4979,6 +5457,36 @@
               <w:t>latency</w:t>
             </w:r>
             <w:proofErr w:type="spellEnd"/>
+          </w:p>
+          <w:p>
+            <w:pPr>
+              <w:widowControl w:val="0"/>
+              <w:shd w:val="clear" w:color="auto" w:fill="FFFFFF"/>
+              <w:spacing w:line="240" w:lineRule="auto"/>
+              <w:rPr>
+                <w:b/>
+                <w:highlight w:val="white"/>
+              </w:rPr>
+            </w:pPr>
+          </w:p>
+          <w:p>
+            <w:pPr>
+              <w:widowControl w:val="0"/>
+              <w:spacing w:line="240" w:lineRule="auto"/>
+              <w:rPr>
+                <w:color w:val="666666"/>
+                <w:sz w:val="20"/>
+                <w:szCs w:val="20"/>
+              </w:rPr>
+            </w:pPr>
+            <w:r>
+              <w:rPr>
+                <w:color w:val="666666"/>
+                <w:sz w:val="20"/>
+                <w:szCs w:val="20"/>
+              </w:rPr>
+              <w:t>This is more related to remote sensing products, assimilated model output, or forecasts.</w:t>
+            </w:r>
           </w:p>
           <w:p>
             <w:pPr>

</xml_diff>

<commit_message>
update with comparison dates
</commit_message>
<xml_diff>
--- a/template/test_LIS.docx
+++ b/template/test_LIS.docx
@@ -163,11 +163,9 @@
             <w:pPr>
               <w:spacing w:line="240" w:lineRule="auto"/>
             </w:pPr>
-            <w:proofErr w:type="spellStart"/>
             <w:r>
               <w:t>lis-alaska-nrt</w:t>
             </w:r>
-            <w:proofErr w:type="spellEnd"/>
           </w:p>
           <w:p>
             <w:pPr>
@@ -195,62 +193,7 @@
                 <w:szCs w:val="20"/>
                 <w:highlight w:val="white"/>
               </w:rPr>
-              <w:t xml:space="preserve">Should be a singular word with hyphens or underscore e.g., </w:t>
-            </w:r>
-            <w:proofErr w:type="spellStart"/>
-            <w:r>
-              <w:rPr>
-                <w:i/>
-                <w:color w:val="666666"/>
-                <w:sz w:val="20"/>
-                <w:szCs w:val="20"/>
-                <w:highlight w:val="white"/>
-              </w:rPr>
-              <w:t>lis-alaska-nrt</w:t>
-            </w:r>
-            <w:proofErr w:type="spellEnd"/>
-            <w:r>
-              <w:rPr>
-                <w:i/>
-                <w:color w:val="666666"/>
-                <w:sz w:val="20"/>
-                <w:szCs w:val="20"/>
-                <w:highlight w:val="white"/>
-              </w:rPr>
-              <w:t xml:space="preserve"> or </w:t>
-            </w:r>
-            <w:proofErr w:type="spellStart"/>
-            <w:r>
-              <w:rPr>
-                <w:i/>
-                <w:color w:val="666666"/>
-                <w:sz w:val="20"/>
-                <w:szCs w:val="20"/>
-                <w:highlight w:val="white"/>
-              </w:rPr>
-              <w:t>lis_alaska_</w:t>
-            </w:r>
-            <w:proofErr w:type="gramStart"/>
-            <w:r>
-              <w:rPr>
-                <w:i/>
-                <w:color w:val="666666"/>
-                <w:sz w:val="20"/>
-                <w:szCs w:val="20"/>
-                <w:highlight w:val="white"/>
-              </w:rPr>
-              <w:t>nrt</w:t>
-            </w:r>
-            <w:proofErr w:type="spellEnd"/>
-            <w:r>
-              <w:rPr>
-                <w:i/>
-                <w:color w:val="666666"/>
-                <w:sz w:val="20"/>
-                <w:szCs w:val="20"/>
-                <w:highlight w:val="white"/>
-              </w:rPr>
-              <w:t xml:space="preserve"> </w:t>
+              <w:t xml:space="preserve">Should be a singular word with hyphens or underscore e.g., lis-alaska-nrt or lis_alaska_nrt </w:t>
             </w:r>
             <w:r>
               <w:rPr>
@@ -261,7 +204,6 @@
               </w:rPr>
               <w:t>)</w:t>
             </w:r>
-            <w:proofErr w:type="gramEnd"/>
           </w:p>
         </w:tc>
       </w:tr>
@@ -431,15 +373,7 @@
               </w:rPr>
             </w:pPr>
             <w:r>
-              <w:t>State of Alaska vegetation and hydrological information produced by NASA’s Short-term Prediction and Transition Center – Land Information System (</w:t>
-            </w:r>
-            <w:proofErr w:type="spellStart"/>
-            <w:r>
-              <w:t>SPoRT</w:t>
-            </w:r>
-            <w:proofErr w:type="spellEnd"/>
-            <w:r>
-              <w:t>-LIS).</w:t>
+              <w:t>State of Alaska vegetation and hydrological information produced by NASA’s Short-term Prediction and Transition Center – Land Information System (SPoRT-LIS).</w:t>
             </w:r>
           </w:p>
         </w:tc>
@@ -634,15 +568,7 @@
               <w:t>Image text (alt):</w:t>
             </w:r>
             <w:r>
-              <w:t xml:space="preserve"> </w:t>
-            </w:r>
-            <w:proofErr w:type="spellStart"/>
-            <w:r>
-              <w:t>Medenhall</w:t>
-            </w:r>
-            <w:proofErr w:type="spellEnd"/>
-            <w:r>
-              <w:t xml:space="preserve"> Glacier Outlook, Juneau, Alaska</w:t>
+              <w:t xml:space="preserve"> Medenhall Glacier Outlook, Juneau, Alaska</w:t>
             </w:r>
           </w:p>
           <w:p>
@@ -949,21 +875,7 @@
               <w:rPr>
                 <w:color w:val="FF0000"/>
               </w:rPr>
-              <w:t xml:space="preserve">The conversion process will automatically convert between hex and </w:t>
-            </w:r>
-            <w:proofErr w:type="spellStart"/>
-            <w:r>
-              <w:rPr>
-                <w:color w:val="FF0000"/>
-              </w:rPr>
-              <w:t>rgb</w:t>
-            </w:r>
-            <w:proofErr w:type="spellEnd"/>
-            <w:r>
-              <w:rPr>
-                <w:color w:val="FF0000"/>
-              </w:rPr>
-              <w:t xml:space="preserve"> colors based on the 2</w:t>
+              <w:t>The conversion process will automatically convert between hex and rgb colors based on the 2</w:t>
             </w:r>
             <w:r>
               <w:rPr>
@@ -993,6 +905,245 @@
               <w:widowControl w:val="0"/>
               <w:spacing w:line="240" w:lineRule="auto"/>
               <w:rPr>
+                <w:color w:val="666666"/>
+                <w:sz w:val="20"/>
+                <w:szCs w:val="20"/>
+              </w:rPr>
+            </w:pPr>
+            <w:r>
+              <w:rPr>
+                <w:color w:val="666666"/>
+                <w:sz w:val="20"/>
+                <w:szCs w:val="20"/>
+              </w:rPr>
+              <w:t>Example of color stops:</w:t>
+            </w:r>
+          </w:p>
+          <w:p>
+            <w:pPr>
+              <w:widowControl w:val="0"/>
+              <w:spacing w:line="240" w:lineRule="auto"/>
+              <w:rPr>
+                <w:color w:val="666666"/>
+                <w:sz w:val="20"/>
+                <w:szCs w:val="20"/>
+              </w:rPr>
+            </w:pPr>
+            <w:r>
+              <w:rPr>
+                <w:color w:val="666666"/>
+                <w:sz w:val="20"/>
+                <w:szCs w:val="20"/>
+              </w:rPr>
+              <w:t>['#8b6459',</w:t>
+            </w:r>
+          </w:p>
+          <w:p>
+            <w:pPr>
+              <w:widowControl w:val="0"/>
+              <w:spacing w:line="240" w:lineRule="auto"/>
+              <w:rPr>
+                <w:color w:val="666666"/>
+                <w:sz w:val="20"/>
+                <w:szCs w:val="20"/>
+              </w:rPr>
+            </w:pPr>
+            <w:r>
+              <w:rPr>
+                <w:color w:val="666666"/>
+                <w:sz w:val="20"/>
+                <w:szCs w:val="20"/>
+              </w:rPr>
+              <w:t xml:space="preserve"> '#b48b81',</w:t>
+            </w:r>
+          </w:p>
+          <w:p>
+            <w:pPr>
+              <w:widowControl w:val="0"/>
+              <w:spacing w:line="240" w:lineRule="auto"/>
+              <w:rPr>
+                <w:color w:val="666666"/>
+                <w:sz w:val="20"/>
+                <w:szCs w:val="20"/>
+              </w:rPr>
+            </w:pPr>
+            <w:r>
+              <w:rPr>
+                <w:color w:val="666666"/>
+                <w:sz w:val="20"/>
+                <w:szCs w:val="20"/>
+              </w:rPr>
+              <w:t xml:space="preserve"> '#e1beb4',</w:t>
+            </w:r>
+          </w:p>
+          <w:p>
+            <w:pPr>
+              <w:widowControl w:val="0"/>
+              <w:spacing w:line="240" w:lineRule="auto"/>
+              <w:rPr>
+                <w:color w:val="666666"/>
+                <w:sz w:val="20"/>
+                <w:szCs w:val="20"/>
+              </w:rPr>
+            </w:pPr>
+            <w:r>
+              <w:rPr>
+                <w:color w:val="666666"/>
+                <w:sz w:val="20"/>
+                <w:szCs w:val="20"/>
+              </w:rPr>
+              <w:t xml:space="preserve"> '#a50000',</w:t>
+            </w:r>
+          </w:p>
+          <w:p>
+            <w:pPr>
+              <w:widowControl w:val="0"/>
+              <w:spacing w:line="240" w:lineRule="auto"/>
+              <w:rPr>
+                <w:color w:val="666666"/>
+                <w:sz w:val="20"/>
+                <w:szCs w:val="20"/>
+              </w:rPr>
+            </w:pPr>
+            <w:r>
+              <w:rPr>
+                <w:color w:val="666666"/>
+                <w:sz w:val="20"/>
+                <w:szCs w:val="20"/>
+              </w:rPr>
+              <w:t xml:space="preserve"> '#e11300',</w:t>
+            </w:r>
+          </w:p>
+          <w:p>
+            <w:pPr>
+              <w:widowControl w:val="0"/>
+              <w:spacing w:line="240" w:lineRule="auto"/>
+              <w:rPr>
+                <w:color w:val="666666"/>
+                <w:sz w:val="20"/>
+                <w:szCs w:val="20"/>
+              </w:rPr>
+            </w:pPr>
+            <w:r>
+              <w:rPr>
+                <w:color w:val="666666"/>
+                <w:sz w:val="20"/>
+                <w:szCs w:val="20"/>
+              </w:rPr>
+              <w:t xml:space="preserve"> '#ff3200',</w:t>
+            </w:r>
+          </w:p>
+          <w:p>
+            <w:pPr>
+              <w:widowControl w:val="0"/>
+              <w:spacing w:line="240" w:lineRule="auto"/>
+              <w:rPr>
+                <w:color w:val="666666"/>
+                <w:sz w:val="20"/>
+                <w:szCs w:val="20"/>
+              </w:rPr>
+            </w:pPr>
+            <w:r>
+              <w:rPr>
+                <w:color w:val="666666"/>
+                <w:sz w:val="20"/>
+                <w:szCs w:val="20"/>
+              </w:rPr>
+              <w:t xml:space="preserve"> '#ff6000',</w:t>
+            </w:r>
+          </w:p>
+          <w:p>
+            <w:pPr>
+              <w:widowControl w:val="0"/>
+              <w:spacing w:line="240" w:lineRule="auto"/>
+              <w:rPr>
+                <w:color w:val="666666"/>
+                <w:sz w:val="20"/>
+                <w:szCs w:val="20"/>
+              </w:rPr>
+            </w:pPr>
+            <w:r>
+              <w:rPr>
+                <w:color w:val="666666"/>
+                <w:sz w:val="20"/>
+                <w:szCs w:val="20"/>
+              </w:rPr>
+              <w:t xml:space="preserve"> '#ffa000',</w:t>
+            </w:r>
+          </w:p>
+          <w:p>
+            <w:pPr>
+              <w:widowControl w:val="0"/>
+              <w:spacing w:line="240" w:lineRule="auto"/>
+              <w:rPr>
+                <w:color w:val="666666"/>
+                <w:sz w:val="20"/>
+                <w:szCs w:val="20"/>
+              </w:rPr>
+            </w:pPr>
+            <w:r>
+              <w:rPr>
+                <w:color w:val="666666"/>
+                <w:sz w:val="20"/>
+                <w:szCs w:val="20"/>
+              </w:rPr>
+              <w:t>]</w:t>
+            </w:r>
+          </w:p>
+          <w:p>
+            <w:pPr>
+              <w:widowControl w:val="0"/>
+              <w:spacing w:line="240" w:lineRule="auto"/>
+              <w:rPr>
+                <w:color w:val="666666"/>
+                <w:sz w:val="20"/>
+                <w:szCs w:val="20"/>
+              </w:rPr>
+            </w:pPr>
+          </w:p>
+          <w:p>
+            <w:pPr>
+              <w:widowControl w:val="0"/>
+              <w:spacing w:line="240" w:lineRule="auto"/>
+              <w:rPr>
+                <w:color w:val="666666"/>
+                <w:sz w:val="20"/>
+                <w:szCs w:val="20"/>
+              </w:rPr>
+            </w:pPr>
+            <w:r>
+              <w:rPr>
+                <w:color w:val="666666"/>
+                <w:sz w:val="20"/>
+                <w:szCs w:val="20"/>
+              </w:rPr>
+              <w:t>Example of colormap name:</w:t>
+            </w:r>
+          </w:p>
+          <w:p>
+            <w:pPr>
+              <w:widowControl w:val="0"/>
+              <w:spacing w:line="240" w:lineRule="auto"/>
+              <w:rPr>
+                <w:color w:val="666666"/>
+                <w:sz w:val="20"/>
+                <w:szCs w:val="20"/>
+              </w:rPr>
+            </w:pPr>
+            <w:r>
+              <w:rPr>
+                <w:color w:val="666666"/>
+                <w:sz w:val="20"/>
+                <w:szCs w:val="20"/>
+              </w:rPr>
+              <w:t>[bwr]</w:t>
+            </w:r>
+          </w:p>
+          <w:p>
+            <w:pPr>
+              <w:widowControl w:val="0"/>
+              <w:spacing w:line="240" w:lineRule="auto"/>
+              <w:rPr>
                 <w:color w:val="FF0000"/>
               </w:rPr>
             </w:pPr>
@@ -1003,123 +1154,6 @@
               <w:spacing w:line="240" w:lineRule="auto"/>
               <w:rPr>
                 <w:color w:val="FF0000"/>
-              </w:rPr>
-            </w:pPr>
-          </w:p>
-          <w:p>
-            <w:pPr>
-              <w:widowControl w:val="0"/>
-              <w:spacing w:line="240" w:lineRule="auto"/>
-              <w:rPr>
-                <w:color w:val="FF0000"/>
-              </w:rPr>
-            </w:pPr>
-          </w:p>
-          <w:p>
-            <w:pPr>
-              <w:widowControl w:val="0"/>
-              <w:spacing w:line="240" w:lineRule="auto"/>
-              <w:rPr>
-                <w:color w:val="666666"/>
-                <w:sz w:val="20"/>
-                <w:szCs w:val="20"/>
-                <w:highlight w:val="white"/>
-              </w:rPr>
-            </w:pPr>
-          </w:p>
-          <w:p>
-            <w:pPr>
-              <w:widowControl w:val="0"/>
-              <w:spacing w:line="240" w:lineRule="auto"/>
-              <w:rPr>
-                <w:color w:val="666666"/>
-                <w:sz w:val="20"/>
-                <w:szCs w:val="20"/>
-                <w:highlight w:val="white"/>
-              </w:rPr>
-            </w:pPr>
-          </w:p>
-          <w:p>
-            <w:pPr>
-              <w:widowControl w:val="0"/>
-              <w:spacing w:line="240" w:lineRule="auto"/>
-              <w:rPr>
-                <w:color w:val="666666"/>
-                <w:sz w:val="20"/>
-                <w:szCs w:val="20"/>
-                <w:highlight w:val="white"/>
-              </w:rPr>
-            </w:pPr>
-          </w:p>
-          <w:p>
-            <w:pPr>
-              <w:widowControl w:val="0"/>
-              <w:spacing w:line="240" w:lineRule="auto"/>
-              <w:rPr>
-                <w:color w:val="666666"/>
-                <w:sz w:val="20"/>
-                <w:szCs w:val="20"/>
-                <w:highlight w:val="white"/>
-              </w:rPr>
-            </w:pPr>
-          </w:p>
-          <w:p>
-            <w:pPr>
-              <w:widowControl w:val="0"/>
-              <w:spacing w:line="240" w:lineRule="auto"/>
-              <w:rPr>
-                <w:color w:val="666666"/>
-                <w:sz w:val="20"/>
-                <w:szCs w:val="20"/>
-                <w:highlight w:val="white"/>
-              </w:rPr>
-            </w:pPr>
-          </w:p>
-          <w:p>
-            <w:pPr>
-              <w:widowControl w:val="0"/>
-              <w:spacing w:line="240" w:lineRule="auto"/>
-              <w:rPr>
-                <w:color w:val="666666"/>
-                <w:sz w:val="20"/>
-                <w:szCs w:val="20"/>
-                <w:highlight w:val="white"/>
-              </w:rPr>
-            </w:pPr>
-          </w:p>
-          <w:p>
-            <w:pPr>
-              <w:widowControl w:val="0"/>
-              <w:spacing w:line="240" w:lineRule="auto"/>
-              <w:rPr>
-                <w:color w:val="666666"/>
-                <w:sz w:val="20"/>
-                <w:szCs w:val="20"/>
-                <w:highlight w:val="white"/>
-              </w:rPr>
-            </w:pPr>
-          </w:p>
-          <w:p>
-            <w:pPr>
-              <w:widowControl w:val="0"/>
-              <w:spacing w:line="240" w:lineRule="auto"/>
-              <w:rPr>
-                <w:color w:val="666666"/>
-                <w:sz w:val="20"/>
-                <w:szCs w:val="20"/>
-                <w:highlight w:val="white"/>
-              </w:rPr>
-            </w:pPr>
-          </w:p>
-          <w:p>
-            <w:pPr>
-              <w:widowControl w:val="0"/>
-              <w:spacing w:line="240" w:lineRule="auto"/>
-              <w:rPr>
-                <w:color w:val="666666"/>
-                <w:sz w:val="20"/>
-                <w:szCs w:val="20"/>
-                <w:highlight w:val="white"/>
               </w:rPr>
             </w:pPr>
           </w:p>
@@ -1308,13 +1342,65 @@
               <w:widowControl w:val="0"/>
               <w:spacing w:line="240" w:lineRule="auto"/>
               <w:rPr>
-                <w:i/>
-                <w:iCs/>
-                <w:color w:val="666666"/>
-                <w:sz w:val="20"/>
-                <w:szCs w:val="20"/>
-              </w:rPr>
-            </w:pPr>
+                <w:color w:val="666666"/>
+                <w:sz w:val="20"/>
+                <w:szCs w:val="20"/>
+              </w:rPr>
+            </w:pPr>
+            <w:hyperlink r:id="rId10" w:history="1">
+              <w:r>
+                <w:rPr>
+                  <w:rStyle w:val="Hyperlink"/>
+                  <w:sz w:val="20"/>
+                  <w:szCs w:val="20"/>
+                </w:rPr>
+                <w:t>Projection options</w:t>
+              </w:r>
+            </w:hyperlink>
+            <w:r>
+              <w:rPr>
+                <w:color w:val="666666"/>
+                <w:sz w:val="20"/>
+                <w:szCs w:val="20"/>
+              </w:rPr>
+              <w:t>:</w:t>
+            </w:r>
+            <w:r>
+              <w:rPr>
+                <w:color w:val="666666"/>
+                <w:sz w:val="20"/>
+                <w:szCs w:val="20"/>
+              </w:rPr>
+              <w:t xml:space="preserve">                      "albers",                      "equalEarth",                      "equirectangular",                      </w:t>
+            </w:r>
+            <w:r>
+              <w:rPr>
+                <w:color w:val="666666"/>
+                <w:sz w:val="20"/>
+                <w:szCs w:val="20"/>
+              </w:rPr>
+              <w:lastRenderedPageBreak/>
+              <w:t>"lambertConformalConic",                      "mercator",                     "naturalEarth",                      "winkelTripel",                     "globe",                      "polarNorth",                      "polarSouth"</w:t>
+            </w:r>
+          </w:p>
+          <w:p>
+            <w:pPr>
+              <w:widowControl w:val="0"/>
+              <w:spacing w:line="240" w:lineRule="auto"/>
+              <w:rPr>
+                <w:color w:val="666666"/>
+                <w:sz w:val="20"/>
+                <w:szCs w:val="20"/>
+              </w:rPr>
+            </w:pPr>
+            <w:r>
+              <w:rPr>
+                <w:color w:val="666666"/>
+                <w:sz w:val="20"/>
+                <w:szCs w:val="20"/>
+              </w:rPr>
+              <w:t xml:space="preserve">                    </w:t>
+            </w:r>
           </w:p>
           <w:p>
             <w:pPr>
@@ -1482,21 +1568,12 @@
                 <w:highlight w:val="white"/>
               </w:rPr>
             </w:pPr>
-            <w:proofErr w:type="spellStart"/>
-            <w:r>
-              <w:rPr>
-                <w:color w:val="1F2328"/>
-                <w:highlight w:val="white"/>
-              </w:rPr>
-              <w:t>stacCol</w:t>
-            </w:r>
-            <w:proofErr w:type="spellEnd"/>
-            <w:r>
-              <w:rPr>
-                <w:color w:val="1F2328"/>
-                <w:highlight w:val="white"/>
-              </w:rPr>
-              <w:t>: lis_ak_rsm_10cm</w:t>
+            <w:r>
+              <w:rPr>
+                <w:color w:val="1F2328"/>
+                <w:highlight w:val="white"/>
+              </w:rPr>
+              <w:t>stacCol: lis_ak_rsm_10cm</w:t>
             </w:r>
           </w:p>
           <w:p>
@@ -1624,7 +1701,21 @@
                 <w:color w:val="1F2328"/>
                 <w:highlight w:val="white"/>
               </w:rPr>
-              <w:t>Color ramp: Manual (5% percentile breaks)</w:t>
+              <w:t>Color ramp</w:t>
+            </w:r>
+            <w:r>
+              <w:rPr>
+                <w:color w:val="1F2328"/>
+                <w:highlight w:val="white"/>
+              </w:rPr>
+              <w:t xml:space="preserve"> description</w:t>
+            </w:r>
+            <w:r>
+              <w:rPr>
+                <w:color w:val="1F2328"/>
+                <w:highlight w:val="white"/>
+              </w:rPr>
+              <w:t>: Manual (5% percentile breaks)</w:t>
             </w:r>
           </w:p>
           <w:p>
@@ -1756,322 +1847,7 @@
                 <w:szCs w:val="20"/>
                 <w:highlight w:val="white"/>
               </w:rPr>
-              <w:t xml:space="preserve"> '#e11300',</w:t>
-            </w:r>
-          </w:p>
-          <w:p>
-            <w:pPr>
-              <w:widowControl w:val="0"/>
-              <w:spacing w:line="240" w:lineRule="auto"/>
-              <w:rPr>
-                <w:color w:val="1F2328"/>
-                <w:sz w:val="20"/>
-                <w:szCs w:val="20"/>
-                <w:highlight w:val="white"/>
-              </w:rPr>
-            </w:pPr>
-            <w:r>
-              <w:rPr>
-                <w:color w:val="1F2328"/>
-                <w:sz w:val="20"/>
-                <w:szCs w:val="20"/>
-                <w:highlight w:val="white"/>
-              </w:rPr>
-              <w:t xml:space="preserve"> '#ff3200',</w:t>
-            </w:r>
-          </w:p>
-          <w:p>
-            <w:pPr>
-              <w:widowControl w:val="0"/>
-              <w:spacing w:line="240" w:lineRule="auto"/>
-              <w:rPr>
-                <w:color w:val="1F2328"/>
-                <w:sz w:val="20"/>
-                <w:szCs w:val="20"/>
-                <w:highlight w:val="white"/>
-              </w:rPr>
-            </w:pPr>
-            <w:r>
-              <w:rPr>
-                <w:color w:val="1F2328"/>
-                <w:sz w:val="20"/>
-                <w:szCs w:val="20"/>
-                <w:highlight w:val="white"/>
-              </w:rPr>
-              <w:t xml:space="preserve"> '#ff6000',</w:t>
-            </w:r>
-          </w:p>
-          <w:p>
-            <w:pPr>
-              <w:widowControl w:val="0"/>
-              <w:spacing w:line="240" w:lineRule="auto"/>
-              <w:rPr>
-                <w:color w:val="1F2328"/>
-                <w:sz w:val="20"/>
-                <w:szCs w:val="20"/>
-                <w:highlight w:val="white"/>
-              </w:rPr>
-            </w:pPr>
-            <w:r>
-              <w:rPr>
-                <w:color w:val="1F2328"/>
-                <w:sz w:val="20"/>
-                <w:szCs w:val="20"/>
-                <w:highlight w:val="white"/>
-              </w:rPr>
-              <w:t xml:space="preserve"> '#ffa000',</w:t>
-            </w:r>
-          </w:p>
-          <w:p>
-            <w:pPr>
-              <w:widowControl w:val="0"/>
-              <w:spacing w:line="240" w:lineRule="auto"/>
-              <w:rPr>
-                <w:color w:val="1F2328"/>
-                <w:sz w:val="20"/>
-                <w:szCs w:val="20"/>
-                <w:highlight w:val="white"/>
-              </w:rPr>
-            </w:pPr>
-            <w:r>
-              <w:rPr>
-                <w:color w:val="1F2328"/>
-                <w:sz w:val="20"/>
-                <w:szCs w:val="20"/>
-                <w:highlight w:val="white"/>
-              </w:rPr>
-              <w:t xml:space="preserve"> '#ffbf3c',</w:t>
-            </w:r>
-          </w:p>
-          <w:p>
-            <w:pPr>
-              <w:widowControl w:val="0"/>
-              <w:spacing w:line="240" w:lineRule="auto"/>
-              <w:rPr>
-                <w:color w:val="1F2328"/>
-                <w:sz w:val="20"/>
-                <w:szCs w:val="20"/>
-                <w:highlight w:val="white"/>
-              </w:rPr>
-            </w:pPr>
-            <w:r>
-              <w:rPr>
-                <w:color w:val="1F2328"/>
-                <w:sz w:val="20"/>
-                <w:szCs w:val="20"/>
-                <w:highlight w:val="white"/>
-              </w:rPr>
-              <w:t xml:space="preserve"> '#ffe778',</w:t>
-            </w:r>
-          </w:p>
-          <w:p>
-            <w:pPr>
-              <w:widowControl w:val="0"/>
-              <w:spacing w:line="240" w:lineRule="auto"/>
-              <w:rPr>
-                <w:color w:val="1F2328"/>
-                <w:sz w:val="20"/>
-                <w:szCs w:val="20"/>
-                <w:highlight w:val="white"/>
-              </w:rPr>
-            </w:pPr>
-            <w:r>
-              <w:rPr>
-                <w:color w:val="1F2328"/>
-                <w:sz w:val="20"/>
-                <w:szCs w:val="20"/>
-                <w:highlight w:val="white"/>
-              </w:rPr>
-              <w:t xml:space="preserve"> '#95f58b',</w:t>
-            </w:r>
-          </w:p>
-          <w:p>
-            <w:pPr>
-              <w:widowControl w:val="0"/>
-              <w:spacing w:line="240" w:lineRule="auto"/>
-              <w:rPr>
-                <w:color w:val="1F2328"/>
-                <w:sz w:val="20"/>
-                <w:szCs w:val="20"/>
-                <w:highlight w:val="white"/>
-              </w:rPr>
-            </w:pPr>
-            <w:r>
-              <w:rPr>
-                <w:color w:val="1F2328"/>
-                <w:sz w:val="20"/>
-                <w:szCs w:val="20"/>
-                <w:highlight w:val="white"/>
-              </w:rPr>
-              <w:t xml:space="preserve"> '#4ff04f',</w:t>
-            </w:r>
-          </w:p>
-          <w:p>
-            <w:pPr>
-              <w:widowControl w:val="0"/>
-              <w:spacing w:line="240" w:lineRule="auto"/>
-              <w:rPr>
-                <w:color w:val="1F2328"/>
-                <w:sz w:val="20"/>
-                <w:szCs w:val="20"/>
-                <w:highlight w:val="white"/>
-              </w:rPr>
-            </w:pPr>
-            <w:r>
-              <w:rPr>
-                <w:color w:val="1F2328"/>
-                <w:sz w:val="20"/>
-                <w:szCs w:val="20"/>
-                <w:highlight w:val="white"/>
-              </w:rPr>
-              <w:t xml:space="preserve"> '#1db41d',</w:t>
-            </w:r>
-          </w:p>
-          <w:p>
-            <w:pPr>
-              <w:widowControl w:val="0"/>
-              <w:spacing w:line="240" w:lineRule="auto"/>
-              <w:rPr>
-                <w:color w:val="1F2328"/>
-                <w:sz w:val="20"/>
-                <w:szCs w:val="20"/>
-                <w:highlight w:val="white"/>
-              </w:rPr>
-            </w:pPr>
-            <w:r>
-              <w:rPr>
-                <w:color w:val="1F2328"/>
-                <w:sz w:val="20"/>
-                <w:szCs w:val="20"/>
-                <w:highlight w:val="white"/>
-              </w:rPr>
-              <w:t xml:space="preserve"> '#1364d1',</w:t>
-            </w:r>
-          </w:p>
-          <w:p>
-            <w:pPr>
-              <w:widowControl w:val="0"/>
-              <w:spacing w:line="240" w:lineRule="auto"/>
-              <w:rPr>
-                <w:color w:val="1F2328"/>
-                <w:sz w:val="20"/>
-                <w:szCs w:val="20"/>
-                <w:highlight w:val="white"/>
-              </w:rPr>
-            </w:pPr>
-            <w:r>
-              <w:rPr>
-                <w:color w:val="1F2328"/>
-                <w:sz w:val="20"/>
-                <w:szCs w:val="20"/>
-                <w:highlight w:val="white"/>
-              </w:rPr>
-              <w:t xml:space="preserve"> '#2881f0',</w:t>
-            </w:r>
-          </w:p>
-          <w:p>
-            <w:pPr>
-              <w:widowControl w:val="0"/>
-              <w:spacing w:line="240" w:lineRule="auto"/>
-              <w:rPr>
-                <w:color w:val="1F2328"/>
-                <w:sz w:val="20"/>
-                <w:szCs w:val="20"/>
-                <w:highlight w:val="white"/>
-              </w:rPr>
-            </w:pPr>
-            <w:r>
-              <w:rPr>
-                <w:color w:val="1F2328"/>
-                <w:sz w:val="20"/>
-                <w:szCs w:val="20"/>
-                <w:highlight w:val="white"/>
-              </w:rPr>
-              <w:t xml:space="preserve"> '#4fa5f5',</w:t>
-            </w:r>
-          </w:p>
-          <w:p>
-            <w:pPr>
-              <w:widowControl w:val="0"/>
-              <w:spacing w:line="240" w:lineRule="auto"/>
-              <w:rPr>
-                <w:color w:val="1F2328"/>
-                <w:sz w:val="20"/>
-                <w:szCs w:val="20"/>
-                <w:highlight w:val="white"/>
-              </w:rPr>
-            </w:pPr>
-            <w:r>
-              <w:rPr>
-                <w:color w:val="1F2328"/>
-                <w:sz w:val="20"/>
-                <w:szCs w:val="20"/>
-                <w:highlight w:val="white"/>
-              </w:rPr>
-              <w:t xml:space="preserve"> '#95d1fa',</w:t>
-            </w:r>
-          </w:p>
-          <w:p>
-            <w:pPr>
-              <w:widowControl w:val="0"/>
-              <w:spacing w:line="240" w:lineRule="auto"/>
-              <w:rPr>
-                <w:color w:val="1F2328"/>
-                <w:sz w:val="20"/>
-                <w:szCs w:val="20"/>
-                <w:highlight w:val="white"/>
-              </w:rPr>
-            </w:pPr>
-            <w:r>
-              <w:rPr>
-                <w:color w:val="1F2328"/>
-                <w:sz w:val="20"/>
-                <w:szCs w:val="20"/>
-                <w:highlight w:val="white"/>
-              </w:rPr>
-              <w:t xml:space="preserve"> '#a08bff',</w:t>
-            </w:r>
-          </w:p>
-          <w:p>
-            <w:pPr>
-              <w:widowControl w:val="0"/>
-              <w:spacing w:line="240" w:lineRule="auto"/>
-              <w:rPr>
-                <w:color w:val="1F2328"/>
-                <w:sz w:val="20"/>
-                <w:szCs w:val="20"/>
-                <w:highlight w:val="white"/>
-              </w:rPr>
-            </w:pPr>
-            <w:r>
-              <w:rPr>
-                <w:color w:val="1F2328"/>
-                <w:sz w:val="20"/>
-                <w:szCs w:val="20"/>
-                <w:highlight w:val="white"/>
-              </w:rPr>
-              <w:t xml:space="preserve"> '#6f60db',</w:t>
-            </w:r>
-          </w:p>
-          <w:p>
-            <w:pPr>
-              <w:widowControl w:val="0"/>
-              <w:spacing w:line="240" w:lineRule="auto"/>
-              <w:rPr>
-                <w:color w:val="1F2328"/>
-                <w:sz w:val="20"/>
-                <w:szCs w:val="20"/>
-                <w:highlight w:val="white"/>
-              </w:rPr>
-            </w:pPr>
-            <w:r>
-              <w:rPr>
-                <w:color w:val="1F2328"/>
-                <w:sz w:val="20"/>
-                <w:szCs w:val="20"/>
-                <w:highlight w:val="white"/>
-              </w:rPr>
-              <w:t xml:space="preserve"> '#3c28b4']</w:t>
+              <w:t>]</w:t>
             </w:r>
           </w:p>
           <w:p>
@@ -2161,6 +1937,33 @@
                 <w:color w:val="1F2328"/>
                 <w:highlight w:val="white"/>
               </w:rPr>
+              <w:t>Colormap name: bwr</w:t>
+            </w:r>
+          </w:p>
+          <w:p>
+            <w:pPr>
+              <w:widowControl w:val="0"/>
+              <w:spacing w:line="240" w:lineRule="auto"/>
+              <w:rPr>
+                <w:color w:val="1F2328"/>
+                <w:highlight w:val="white"/>
+              </w:rPr>
+            </w:pPr>
+          </w:p>
+          <w:p>
+            <w:pPr>
+              <w:widowControl w:val="0"/>
+              <w:spacing w:line="240" w:lineRule="auto"/>
+              <w:rPr>
+                <w:color w:val="1F2328"/>
+                <w:highlight w:val="white"/>
+              </w:rPr>
+            </w:pPr>
+            <w:r>
+              <w:rPr>
+                <w:color w:val="1F2328"/>
+                <w:highlight w:val="white"/>
+              </w:rPr>
               <w:t>Data format: arc</w:t>
             </w:r>
           </w:p>
@@ -2271,6 +2074,139 @@
               </w:rPr>
               <w:t>Legend type: gradient</w:t>
             </w:r>
+          </w:p>
+          <w:p>
+            <w:pPr>
+              <w:widowControl w:val="0"/>
+              <w:spacing w:line="240" w:lineRule="auto"/>
+              <w:rPr>
+                <w:color w:val="1F2328"/>
+                <w:highlight w:val="white"/>
+              </w:rPr>
+            </w:pPr>
+          </w:p>
+          <w:p>
+            <w:pPr>
+              <w:widowControl w:val="0"/>
+              <w:spacing w:line="240" w:lineRule="auto"/>
+              <w:rPr>
+                <w:color w:val="1F2328"/>
+                <w:highlight w:val="white"/>
+              </w:rPr>
+            </w:pPr>
+            <w:r>
+              <w:rPr>
+                <w:color w:val="1F2328"/>
+                <w:highlight w:val="white"/>
+              </w:rPr>
+              <w:t>Resampling: bilinear</w:t>
+            </w:r>
+          </w:p>
+          <w:p>
+            <w:pPr>
+              <w:widowControl w:val="0"/>
+              <w:spacing w:line="240" w:lineRule="auto"/>
+              <w:rPr>
+                <w:color w:val="1F2328"/>
+                <w:highlight w:val="white"/>
+              </w:rPr>
+            </w:pPr>
+          </w:p>
+          <w:p>
+            <w:pPr>
+              <w:widowControl w:val="0"/>
+              <w:spacing w:line="240" w:lineRule="auto"/>
+              <w:rPr>
+                <w:color w:val="1F2328"/>
+                <w:highlight w:val="white"/>
+              </w:rPr>
+            </w:pPr>
+            <w:r>
+              <w:rPr>
+                <w:color w:val="1F2328"/>
+                <w:highlight w:val="white"/>
+              </w:rPr>
+              <w:t xml:space="preserve">Rescale </w:t>
+            </w:r>
+            <w:r>
+              <w:rPr>
+                <w:color w:val="1F2328"/>
+                <w:highlight w:val="white"/>
+              </w:rPr>
+              <w:t>minimum</w:t>
+            </w:r>
+            <w:r>
+              <w:rPr>
+                <w:color w:val="1F2328"/>
+                <w:highlight w:val="white"/>
+              </w:rPr>
+              <w:t>:</w:t>
+            </w:r>
+            <w:r>
+              <w:rPr>
+                <w:color w:val="1F2328"/>
+                <w:highlight w:val="white"/>
+              </w:rPr>
+              <w:t xml:space="preserve"> 0</w:t>
+            </w:r>
+          </w:p>
+          <w:p>
+            <w:pPr>
+              <w:widowControl w:val="0"/>
+              <w:spacing w:line="240" w:lineRule="auto"/>
+              <w:rPr>
+                <w:color w:val="1F2328"/>
+                <w:highlight w:val="white"/>
+              </w:rPr>
+            </w:pPr>
+          </w:p>
+          <w:p>
+            <w:pPr>
+              <w:widowControl w:val="0"/>
+              <w:spacing w:line="240" w:lineRule="auto"/>
+              <w:rPr>
+                <w:color w:val="1F2328"/>
+                <w:highlight w:val="white"/>
+              </w:rPr>
+            </w:pPr>
+            <w:r>
+              <w:rPr>
+                <w:color w:val="1F2328"/>
+                <w:highlight w:val="white"/>
+              </w:rPr>
+              <w:t xml:space="preserve">Rescale </w:t>
+            </w:r>
+            <w:r>
+              <w:rPr>
+                <w:color w:val="1F2328"/>
+                <w:highlight w:val="white"/>
+              </w:rPr>
+              <w:t>maximum</w:t>
+            </w:r>
+            <w:r>
+              <w:rPr>
+                <w:color w:val="1F2328"/>
+                <w:highlight w:val="white"/>
+              </w:rPr>
+              <w:t xml:space="preserve">: </w:t>
+            </w:r>
+            <w:r>
+              <w:rPr>
+                <w:color w:val="1F2328"/>
+                <w:highlight w:val="white"/>
+              </w:rPr>
+              <w:t>100</w:t>
+            </w:r>
+          </w:p>
+          <w:p>
+            <w:pPr>
+              <w:widowControl w:val="0"/>
+              <w:spacing w:line="240" w:lineRule="auto"/>
+              <w:rPr>
+                <w:color w:val="1F2328"/>
+                <w:highlight w:val="white"/>
+              </w:rPr>
+            </w:pPr>
           </w:p>
           <w:p>
             <w:pPr>
@@ -2314,71 +2250,62 @@
                 <w:color w:val="1F2328"/>
                 <w:highlight w:val="white"/>
               </w:rPr>
+              <w:t xml:space="preserve">Layer name: Relative Soil Moisture (0-40cm), Updated Daily  </w:t>
+            </w:r>
+          </w:p>
+          <w:p>
+            <w:pPr>
+              <w:widowControl w:val="0"/>
+              <w:spacing w:line="240" w:lineRule="auto"/>
+              <w:rPr>
+                <w:color w:val="1F2328"/>
+                <w:highlight w:val="white"/>
+              </w:rPr>
+            </w:pPr>
+          </w:p>
+          <w:p>
+            <w:pPr>
+              <w:widowControl w:val="0"/>
+              <w:spacing w:line="240" w:lineRule="auto"/>
+              <w:rPr>
+                <w:i/>
+                <w:color w:val="1F2328"/>
+                <w:highlight w:val="white"/>
+              </w:rPr>
+            </w:pPr>
+            <w:r>
+              <w:rPr>
+                <w:color w:val="1F2328"/>
+                <w:highlight w:val="white"/>
+              </w:rPr>
+              <w:t>stacCol: lis_ak_rsm_40cm</w:t>
+            </w:r>
+          </w:p>
+          <w:p>
+            <w:pPr>
+              <w:widowControl w:val="0"/>
+              <w:spacing w:line="240" w:lineRule="auto"/>
+              <w:rPr>
+                <w:color w:val="1F2328"/>
+                <w:highlight w:val="white"/>
+              </w:rPr>
+            </w:pPr>
+          </w:p>
+          <w:p>
+            <w:pPr>
+              <w:widowControl w:val="0"/>
+              <w:spacing w:line="240" w:lineRule="auto"/>
+              <w:rPr>
+                <w:color w:val="1F2328"/>
+                <w:highlight w:val="white"/>
+              </w:rPr>
+            </w:pPr>
+            <w:r>
+              <w:rPr>
+                <w:color w:val="1F2328"/>
+                <w:highlight w:val="white"/>
+              </w:rPr>
               <w:lastRenderedPageBreak/>
-              <w:t xml:space="preserve">Layer name: Relative Soil Moisture (0-40cm), Updated Daily  </w:t>
-            </w:r>
-          </w:p>
-          <w:p>
-            <w:pPr>
-              <w:widowControl w:val="0"/>
-              <w:spacing w:line="240" w:lineRule="auto"/>
-              <w:rPr>
-                <w:color w:val="1F2328"/>
-                <w:highlight w:val="white"/>
-              </w:rPr>
-            </w:pPr>
-          </w:p>
-          <w:p>
-            <w:pPr>
-              <w:widowControl w:val="0"/>
-              <w:spacing w:line="240" w:lineRule="auto"/>
-              <w:rPr>
-                <w:i/>
-                <w:color w:val="1F2328"/>
-                <w:highlight w:val="white"/>
-              </w:rPr>
-            </w:pPr>
-            <w:proofErr w:type="spellStart"/>
-            <w:r>
-              <w:rPr>
-                <w:color w:val="1F2328"/>
-                <w:highlight w:val="white"/>
-              </w:rPr>
-              <w:t>stacCol</w:t>
-            </w:r>
-            <w:proofErr w:type="spellEnd"/>
-            <w:r>
-              <w:rPr>
-                <w:color w:val="1F2328"/>
-                <w:highlight w:val="white"/>
-              </w:rPr>
-              <w:t>: lis_ak_rsm_40cm</w:t>
-            </w:r>
-          </w:p>
-          <w:p>
-            <w:pPr>
-              <w:widowControl w:val="0"/>
-              <w:spacing w:line="240" w:lineRule="auto"/>
-              <w:rPr>
-                <w:color w:val="1F2328"/>
-                <w:highlight w:val="white"/>
-              </w:rPr>
-            </w:pPr>
-          </w:p>
-          <w:p>
-            <w:pPr>
-              <w:widowControl w:val="0"/>
-              <w:spacing w:line="240" w:lineRule="auto"/>
-              <w:rPr>
-                <w:color w:val="1F2328"/>
-                <w:highlight w:val="white"/>
-              </w:rPr>
-            </w:pPr>
-            <w:r>
-              <w:rPr>
-                <w:color w:val="1F2328"/>
-                <w:highlight w:val="white"/>
-              </w:rPr>
               <w:t>Layer id: alaska_relative_soil_moisture_40cm</w:t>
             </w:r>
           </w:p>
@@ -2613,301 +2540,34 @@
                 <w:szCs w:val="20"/>
                 <w:highlight w:val="white"/>
               </w:rPr>
-              <w:t xml:space="preserve"> '#ff3200',</w:t>
-            </w:r>
-          </w:p>
-          <w:p>
-            <w:pPr>
-              <w:widowControl w:val="0"/>
-              <w:spacing w:line="240" w:lineRule="auto"/>
-              <w:rPr>
-                <w:color w:val="1F2328"/>
-                <w:sz w:val="20"/>
-                <w:szCs w:val="20"/>
-                <w:highlight w:val="white"/>
-              </w:rPr>
-            </w:pPr>
-            <w:r>
-              <w:rPr>
-                <w:color w:val="1F2328"/>
-                <w:sz w:val="20"/>
-                <w:szCs w:val="20"/>
-                <w:highlight w:val="white"/>
-              </w:rPr>
-              <w:t xml:space="preserve"> '#ff6000',</w:t>
-            </w:r>
-          </w:p>
-          <w:p>
-            <w:pPr>
-              <w:widowControl w:val="0"/>
-              <w:spacing w:line="240" w:lineRule="auto"/>
-              <w:rPr>
-                <w:color w:val="1F2328"/>
-                <w:sz w:val="20"/>
-                <w:szCs w:val="20"/>
-                <w:highlight w:val="white"/>
-              </w:rPr>
-            </w:pPr>
-            <w:r>
-              <w:rPr>
-                <w:color w:val="1F2328"/>
-                <w:sz w:val="20"/>
-                <w:szCs w:val="20"/>
-                <w:highlight w:val="white"/>
-              </w:rPr>
-              <w:t xml:space="preserve"> '#ffa000',</w:t>
-            </w:r>
-          </w:p>
-          <w:p>
-            <w:pPr>
-              <w:widowControl w:val="0"/>
-              <w:spacing w:line="240" w:lineRule="auto"/>
-              <w:rPr>
-                <w:color w:val="1F2328"/>
-                <w:sz w:val="20"/>
-                <w:szCs w:val="20"/>
-                <w:highlight w:val="white"/>
-              </w:rPr>
-            </w:pPr>
-            <w:r>
-              <w:rPr>
-                <w:color w:val="1F2328"/>
-                <w:sz w:val="20"/>
-                <w:szCs w:val="20"/>
-                <w:highlight w:val="white"/>
-              </w:rPr>
-              <w:t xml:space="preserve"> '#ffbf3c',</w:t>
-            </w:r>
-          </w:p>
-          <w:p>
-            <w:pPr>
-              <w:widowControl w:val="0"/>
-              <w:spacing w:line="240" w:lineRule="auto"/>
-              <w:rPr>
-                <w:color w:val="1F2328"/>
-                <w:sz w:val="20"/>
-                <w:szCs w:val="20"/>
-                <w:highlight w:val="white"/>
-              </w:rPr>
-            </w:pPr>
-            <w:r>
-              <w:rPr>
-                <w:color w:val="1F2328"/>
-                <w:sz w:val="20"/>
-                <w:szCs w:val="20"/>
-                <w:highlight w:val="white"/>
-              </w:rPr>
-              <w:t xml:space="preserve"> '#ffe778',</w:t>
-            </w:r>
-          </w:p>
-          <w:p>
-            <w:pPr>
-              <w:widowControl w:val="0"/>
-              <w:spacing w:line="240" w:lineRule="auto"/>
-              <w:rPr>
-                <w:color w:val="1F2328"/>
-                <w:sz w:val="20"/>
-                <w:szCs w:val="20"/>
-                <w:highlight w:val="white"/>
-              </w:rPr>
-            </w:pPr>
-            <w:r>
-              <w:rPr>
-                <w:color w:val="1F2328"/>
-                <w:sz w:val="20"/>
-                <w:szCs w:val="20"/>
-                <w:highlight w:val="white"/>
-              </w:rPr>
-              <w:t xml:space="preserve"> '#95f58b',</w:t>
-            </w:r>
-          </w:p>
-          <w:p>
-            <w:pPr>
-              <w:widowControl w:val="0"/>
-              <w:spacing w:line="240" w:lineRule="auto"/>
-              <w:rPr>
-                <w:color w:val="1F2328"/>
-                <w:sz w:val="20"/>
-                <w:szCs w:val="20"/>
-                <w:highlight w:val="white"/>
-              </w:rPr>
-            </w:pPr>
-            <w:r>
-              <w:rPr>
-                <w:color w:val="1F2328"/>
-                <w:sz w:val="20"/>
-                <w:szCs w:val="20"/>
-                <w:highlight w:val="white"/>
-              </w:rPr>
-              <w:t xml:space="preserve"> '#4ff04f',</w:t>
-            </w:r>
-          </w:p>
-          <w:p>
-            <w:pPr>
-              <w:widowControl w:val="0"/>
-              <w:spacing w:line="240" w:lineRule="auto"/>
-              <w:rPr>
-                <w:color w:val="1F2328"/>
-                <w:sz w:val="20"/>
-                <w:szCs w:val="20"/>
-                <w:highlight w:val="white"/>
-              </w:rPr>
-            </w:pPr>
-            <w:r>
-              <w:rPr>
-                <w:color w:val="1F2328"/>
-                <w:sz w:val="20"/>
-                <w:szCs w:val="20"/>
-                <w:highlight w:val="white"/>
-              </w:rPr>
-              <w:t xml:space="preserve"> '#1db41d',</w:t>
-            </w:r>
-          </w:p>
-          <w:p>
-            <w:pPr>
-              <w:widowControl w:val="0"/>
-              <w:spacing w:line="240" w:lineRule="auto"/>
-              <w:rPr>
-                <w:color w:val="1F2328"/>
-                <w:sz w:val="20"/>
-                <w:szCs w:val="20"/>
-                <w:highlight w:val="white"/>
-              </w:rPr>
-            </w:pPr>
-            <w:r>
-              <w:rPr>
-                <w:color w:val="1F2328"/>
-                <w:sz w:val="20"/>
-                <w:szCs w:val="20"/>
-                <w:highlight w:val="white"/>
-              </w:rPr>
-              <w:t xml:space="preserve"> '#1364d1',</w:t>
-            </w:r>
-          </w:p>
-          <w:p>
-            <w:pPr>
-              <w:widowControl w:val="0"/>
-              <w:spacing w:line="240" w:lineRule="auto"/>
-              <w:rPr>
-                <w:color w:val="1F2328"/>
-                <w:sz w:val="20"/>
-                <w:szCs w:val="20"/>
-                <w:highlight w:val="white"/>
-              </w:rPr>
-            </w:pPr>
-            <w:r>
-              <w:rPr>
-                <w:color w:val="1F2328"/>
-                <w:sz w:val="20"/>
-                <w:szCs w:val="20"/>
-                <w:highlight w:val="white"/>
-              </w:rPr>
-              <w:t xml:space="preserve"> '#2881f0',</w:t>
-            </w:r>
-          </w:p>
-          <w:p>
-            <w:pPr>
-              <w:widowControl w:val="0"/>
-              <w:spacing w:line="240" w:lineRule="auto"/>
-              <w:rPr>
-                <w:color w:val="1F2328"/>
-                <w:sz w:val="20"/>
-                <w:szCs w:val="20"/>
-                <w:highlight w:val="white"/>
-              </w:rPr>
-            </w:pPr>
-            <w:r>
-              <w:rPr>
-                <w:color w:val="1F2328"/>
-                <w:sz w:val="20"/>
-                <w:szCs w:val="20"/>
-                <w:highlight w:val="white"/>
-              </w:rPr>
-              <w:t xml:space="preserve"> '#4fa5f5',</w:t>
-            </w:r>
-          </w:p>
-          <w:p>
-            <w:pPr>
-              <w:widowControl w:val="0"/>
-              <w:spacing w:line="240" w:lineRule="auto"/>
-              <w:rPr>
-                <w:color w:val="1F2328"/>
-                <w:sz w:val="20"/>
-                <w:szCs w:val="20"/>
-                <w:highlight w:val="white"/>
-              </w:rPr>
-            </w:pPr>
-            <w:r>
-              <w:rPr>
-                <w:color w:val="1F2328"/>
-                <w:sz w:val="20"/>
-                <w:szCs w:val="20"/>
-                <w:highlight w:val="white"/>
-              </w:rPr>
-              <w:t xml:space="preserve"> '#95d1fa',</w:t>
-            </w:r>
-          </w:p>
-          <w:p>
-            <w:pPr>
-              <w:widowControl w:val="0"/>
-              <w:spacing w:line="240" w:lineRule="auto"/>
-              <w:rPr>
-                <w:color w:val="1F2328"/>
-                <w:sz w:val="20"/>
-                <w:szCs w:val="20"/>
-                <w:highlight w:val="white"/>
-              </w:rPr>
-            </w:pPr>
-            <w:r>
-              <w:rPr>
-                <w:color w:val="1F2328"/>
-                <w:sz w:val="20"/>
-                <w:szCs w:val="20"/>
-                <w:highlight w:val="white"/>
-              </w:rPr>
-              <w:t xml:space="preserve"> '#a08bff',</w:t>
-            </w:r>
-          </w:p>
-          <w:p>
-            <w:pPr>
-              <w:widowControl w:val="0"/>
-              <w:spacing w:line="240" w:lineRule="auto"/>
-              <w:rPr>
-                <w:color w:val="1F2328"/>
-                <w:sz w:val="20"/>
-                <w:szCs w:val="20"/>
-                <w:highlight w:val="white"/>
-              </w:rPr>
-            </w:pPr>
-            <w:r>
-              <w:rPr>
-                <w:color w:val="1F2328"/>
-                <w:sz w:val="20"/>
-                <w:szCs w:val="20"/>
-                <w:highlight w:val="white"/>
-              </w:rPr>
-              <w:t xml:space="preserve"> '#6f60db',</w:t>
-            </w:r>
-          </w:p>
-          <w:p>
-            <w:pPr>
-              <w:widowControl w:val="0"/>
-              <w:spacing w:line="240" w:lineRule="auto"/>
-              <w:rPr>
-                <w:color w:val="1F2328"/>
-                <w:sz w:val="20"/>
-                <w:szCs w:val="20"/>
-                <w:highlight w:val="white"/>
-              </w:rPr>
-            </w:pPr>
-            <w:r>
-              <w:rPr>
-                <w:color w:val="1F2328"/>
-                <w:sz w:val="20"/>
-                <w:szCs w:val="20"/>
-                <w:highlight w:val="white"/>
-              </w:rPr>
-              <w:t xml:space="preserve"> '#3c28b4']</w:t>
+              <w:t>]</w:t>
+            </w:r>
+          </w:p>
+          <w:p>
+            <w:pPr>
+              <w:widowControl w:val="0"/>
+              <w:spacing w:line="240" w:lineRule="auto"/>
+              <w:rPr>
+                <w:color w:val="1F2328"/>
+                <w:highlight w:val="white"/>
+              </w:rPr>
+            </w:pPr>
+          </w:p>
+          <w:p>
+            <w:pPr>
+              <w:widowControl w:val="0"/>
+              <w:spacing w:line="240" w:lineRule="auto"/>
+              <w:rPr>
+                <w:color w:val="1F2328"/>
+                <w:highlight w:val="white"/>
+              </w:rPr>
+            </w:pPr>
+            <w:r>
+              <w:rPr>
+                <w:color w:val="1F2328"/>
+                <w:highlight w:val="white"/>
+              </w:rPr>
+              <w:t>Colormap name: bwr</w:t>
             </w:r>
           </w:p>
           <w:p>
@@ -2961,14 +2621,7 @@
                 <w:color w:val="1F2328"/>
                 <w:highlight w:val="white"/>
               </w:rPr>
-              <w:t>P</w:t>
-            </w:r>
-            <w:r>
-              <w:rPr>
-                <w:color w:val="1F2328"/>
-                <w:highlight w:val="white"/>
-              </w:rPr>
-              <w:t>rojection: equirectangular</w:t>
+              <w:t>Projection: equirectangular</w:t>
             </w:r>
           </w:p>
           <w:p>
@@ -3061,6 +2714,94 @@
                 <w:highlight w:val="white"/>
               </w:rPr>
             </w:pPr>
+          </w:p>
+          <w:p>
+            <w:pPr>
+              <w:widowControl w:val="0"/>
+              <w:spacing w:line="240" w:lineRule="auto"/>
+              <w:rPr>
+                <w:color w:val="1F2328"/>
+                <w:highlight w:val="white"/>
+              </w:rPr>
+            </w:pPr>
+            <w:r>
+              <w:rPr>
+                <w:color w:val="1F2328"/>
+                <w:highlight w:val="white"/>
+              </w:rPr>
+              <w:t>Resampling: bilinear</w:t>
+            </w:r>
+          </w:p>
+          <w:p>
+            <w:pPr>
+              <w:widowControl w:val="0"/>
+              <w:spacing w:line="240" w:lineRule="auto"/>
+              <w:rPr>
+                <w:color w:val="1F2328"/>
+                <w:highlight w:val="white"/>
+              </w:rPr>
+            </w:pPr>
+          </w:p>
+          <w:p>
+            <w:pPr>
+              <w:widowControl w:val="0"/>
+              <w:spacing w:line="240" w:lineRule="auto"/>
+              <w:rPr>
+                <w:color w:val="1F2328"/>
+                <w:highlight w:val="white"/>
+              </w:rPr>
+            </w:pPr>
+            <w:r>
+              <w:rPr>
+                <w:color w:val="1F2328"/>
+                <w:highlight w:val="white"/>
+              </w:rPr>
+              <w:t>Rescale minimum: 0</w:t>
+            </w:r>
+          </w:p>
+          <w:p>
+            <w:pPr>
+              <w:widowControl w:val="0"/>
+              <w:spacing w:line="240" w:lineRule="auto"/>
+              <w:rPr>
+                <w:color w:val="1F2328"/>
+                <w:highlight w:val="white"/>
+              </w:rPr>
+            </w:pPr>
+          </w:p>
+          <w:p>
+            <w:pPr>
+              <w:widowControl w:val="0"/>
+              <w:spacing w:line="240" w:lineRule="auto"/>
+              <w:rPr>
+                <w:color w:val="1F2328"/>
+                <w:highlight w:val="white"/>
+              </w:rPr>
+            </w:pPr>
+            <w:r>
+              <w:rPr>
+                <w:color w:val="1F2328"/>
+                <w:highlight w:val="white"/>
+              </w:rPr>
+              <w:t>Rescale maximum: 100</w:t>
+            </w:r>
+          </w:p>
+          <w:p>
+            <w:pPr>
+              <w:widowControl w:val="0"/>
+              <w:spacing w:line="240" w:lineRule="auto"/>
+              <w:rPr>
+                <w:color w:val="1F2328"/>
+                <w:highlight w:val="white"/>
+              </w:rPr>
+            </w:pPr>
+            <w:r>
+              <w:rPr>
+                <w:color w:val="1F2328"/>
+                <w:highlight w:val="white"/>
+              </w:rPr>
+              <w:t>\n</w:t>
+            </w:r>
           </w:p>
           <w:p>
             <w:pPr>
@@ -3116,31 +2857,13 @@
                 <w:highlight w:val="white"/>
               </w:rPr>
             </w:pPr>
-            <w:proofErr w:type="spellStart"/>
-            <w:r>
-              <w:rPr>
-                <w:color w:val="1F2328"/>
-                <w:highlight w:val="white"/>
-              </w:rPr>
-              <w:t>stacCol</w:t>
-            </w:r>
-            <w:proofErr w:type="spellEnd"/>
-            <w:r>
-              <w:rPr>
-                <w:color w:val="1F2328"/>
-                <w:highlight w:val="white"/>
-              </w:rPr>
-              <w:t xml:space="preserve">: </w:t>
-            </w:r>
-            <w:proofErr w:type="spellStart"/>
-            <w:r>
-              <w:rPr>
-                <w:color w:val="1F2328"/>
-                <w:highlight w:val="white"/>
-              </w:rPr>
-              <w:t>lis_ak_green_veg_fraction</w:t>
-            </w:r>
-            <w:proofErr w:type="spellEnd"/>
+            <w:r>
+              <w:rPr>
+                <w:color w:val="1F2328"/>
+                <w:highlight w:val="white"/>
+              </w:rPr>
+              <w:t>stacCol: lis_ak_green_veg_fraction</w:t>
+            </w:r>
           </w:p>
           <w:p>
             <w:pPr>
@@ -3169,17 +2892,8 @@
                 <w:color w:val="1F2328"/>
                 <w:highlight w:val="white"/>
               </w:rPr>
-              <w:t xml:space="preserve">Layer id: </w:t>
-            </w:r>
-            <w:proofErr w:type="spellStart"/>
-            <w:r>
-              <w:rPr>
-                <w:color w:val="1F2328"/>
-                <w:highlight w:val="white"/>
-              </w:rPr>
-              <w:t>alaska_gvf</w:t>
-            </w:r>
-            <w:proofErr w:type="spellEnd"/>
+              <w:t>Layer id: alaska_gvf</w:t>
+            </w:r>
           </w:p>
           <w:p>
             <w:pPr>
@@ -3305,6 +3019,7 @@
                 <w:color w:val="1F2328"/>
                 <w:highlight w:val="white"/>
               </w:rPr>
+              <w:lastRenderedPageBreak/>
               <w:t>['#784f45',</w:t>
             </w:r>
           </w:p>
@@ -3373,92 +3088,24 @@
                 <w:color w:val="1F2328"/>
                 <w:highlight w:val="white"/>
               </w:rPr>
-              <w:t xml:space="preserve"> '#a0e632', </w:t>
-            </w:r>
-          </w:p>
-          <w:p>
-            <w:pPr>
-              <w:widowControl w:val="0"/>
-              <w:spacing w:line="240" w:lineRule="auto"/>
-              <w:rPr>
-                <w:color w:val="1F2328"/>
-                <w:highlight w:val="white"/>
-              </w:rPr>
-            </w:pPr>
-            <w:r>
-              <w:rPr>
-                <w:color w:val="1F2328"/>
-                <w:highlight w:val="white"/>
-              </w:rPr>
-              <w:t>'#b4faaa',</w:t>
-            </w:r>
-          </w:p>
-          <w:p>
-            <w:pPr>
-              <w:widowControl w:val="0"/>
-              <w:spacing w:line="240" w:lineRule="auto"/>
-              <w:rPr>
-                <w:color w:val="1F2328"/>
-                <w:highlight w:val="white"/>
-              </w:rPr>
-            </w:pPr>
-            <w:r>
-              <w:rPr>
-                <w:color w:val="1F2328"/>
-                <w:highlight w:val="white"/>
-              </w:rPr>
-              <w:t xml:space="preserve"> '#78f573',</w:t>
-            </w:r>
-          </w:p>
-          <w:p>
-            <w:pPr>
-              <w:widowControl w:val="0"/>
-              <w:spacing w:line="240" w:lineRule="auto"/>
-              <w:rPr>
-                <w:color w:val="1F2328"/>
-                <w:highlight w:val="white"/>
-              </w:rPr>
-            </w:pPr>
-            <w:r>
-              <w:rPr>
-                <w:color w:val="1F2328"/>
-                <w:highlight w:val="white"/>
-              </w:rPr>
-              <w:t xml:space="preserve"> '#37d13c',</w:t>
-            </w:r>
-          </w:p>
-          <w:p>
-            <w:pPr>
-              <w:widowControl w:val="0"/>
-              <w:spacing w:line="240" w:lineRule="auto"/>
-              <w:rPr>
-                <w:color w:val="1F2328"/>
-                <w:highlight w:val="white"/>
-              </w:rPr>
-            </w:pPr>
-            <w:r>
-              <w:rPr>
-                <w:color w:val="1F2328"/>
-                <w:highlight w:val="white"/>
-              </w:rPr>
-              <w:t xml:space="preserve"> '#1db41d', </w:t>
-            </w:r>
-          </w:p>
-          <w:p>
-            <w:pPr>
-              <w:widowControl w:val="0"/>
-              <w:spacing w:line="240" w:lineRule="auto"/>
-              <w:rPr>
-                <w:color w:val="1F2328"/>
-                <w:highlight w:val="white"/>
-              </w:rPr>
-            </w:pPr>
-            <w:r>
-              <w:rPr>
-                <w:color w:val="1F2328"/>
-                <w:highlight w:val="white"/>
-              </w:rPr>
-              <w:t>'#0ea00e']</w:t>
+              <w:t>]</w:t>
+            </w:r>
+          </w:p>
+          <w:p>
+            <w:pPr>
+              <w:widowControl w:val="0"/>
+              <w:spacing w:line="240" w:lineRule="auto"/>
+              <w:rPr>
+                <w:color w:val="1F2328"/>
+                <w:highlight w:val="white"/>
+              </w:rPr>
+            </w:pPr>
+            <w:r>
+              <w:rPr>
+                <w:color w:val="1F2328"/>
+                <w:highlight w:val="white"/>
+              </w:rPr>
+              <w:t>Colormap name: bwr</w:t>
             </w:r>
           </w:p>
           <w:p>
@@ -3512,14 +3159,7 @@
                 <w:color w:val="1F2328"/>
                 <w:highlight w:val="white"/>
               </w:rPr>
-              <w:t>P</w:t>
-            </w:r>
-            <w:r>
-              <w:rPr>
-                <w:color w:val="1F2328"/>
-                <w:highlight w:val="white"/>
-              </w:rPr>
-              <w:t>rojection: equirectangular</w:t>
+              <w:t>Projection: equirectangular</w:t>
             </w:r>
           </w:p>
           <w:p>
@@ -3612,6 +3252,94 @@
                 <w:highlight w:val="white"/>
               </w:rPr>
             </w:pPr>
+          </w:p>
+          <w:p>
+            <w:pPr>
+              <w:widowControl w:val="0"/>
+              <w:spacing w:line="240" w:lineRule="auto"/>
+              <w:rPr>
+                <w:color w:val="1F2328"/>
+                <w:highlight w:val="white"/>
+              </w:rPr>
+            </w:pPr>
+            <w:r>
+              <w:rPr>
+                <w:color w:val="1F2328"/>
+                <w:highlight w:val="white"/>
+              </w:rPr>
+              <w:t>Resampling: bilinear</w:t>
+            </w:r>
+          </w:p>
+          <w:p>
+            <w:pPr>
+              <w:widowControl w:val="0"/>
+              <w:spacing w:line="240" w:lineRule="auto"/>
+              <w:rPr>
+                <w:color w:val="1F2328"/>
+                <w:highlight w:val="white"/>
+              </w:rPr>
+            </w:pPr>
+          </w:p>
+          <w:p>
+            <w:pPr>
+              <w:widowControl w:val="0"/>
+              <w:spacing w:line="240" w:lineRule="auto"/>
+              <w:rPr>
+                <w:color w:val="1F2328"/>
+                <w:highlight w:val="white"/>
+              </w:rPr>
+            </w:pPr>
+            <w:r>
+              <w:rPr>
+                <w:color w:val="1F2328"/>
+                <w:highlight w:val="white"/>
+              </w:rPr>
+              <w:t>Rescale minimum: 0</w:t>
+            </w:r>
+          </w:p>
+          <w:p>
+            <w:pPr>
+              <w:widowControl w:val="0"/>
+              <w:spacing w:line="240" w:lineRule="auto"/>
+              <w:rPr>
+                <w:color w:val="1F2328"/>
+                <w:highlight w:val="white"/>
+              </w:rPr>
+            </w:pPr>
+          </w:p>
+          <w:p>
+            <w:pPr>
+              <w:widowControl w:val="0"/>
+              <w:spacing w:line="240" w:lineRule="auto"/>
+              <w:rPr>
+                <w:color w:val="1F2328"/>
+                <w:highlight w:val="white"/>
+              </w:rPr>
+            </w:pPr>
+            <w:r>
+              <w:rPr>
+                <w:color w:val="1F2328"/>
+                <w:highlight w:val="white"/>
+              </w:rPr>
+              <w:t>Rescale maximum: 100</w:t>
+            </w:r>
+          </w:p>
+          <w:p>
+            <w:pPr>
+              <w:widowControl w:val="0"/>
+              <w:spacing w:line="240" w:lineRule="auto"/>
+              <w:rPr>
+                <w:color w:val="1F2328"/>
+                <w:highlight w:val="white"/>
+              </w:rPr>
+            </w:pPr>
+            <w:r>
+              <w:rPr>
+                <w:color w:val="1F2328"/>
+                <w:highlight w:val="white"/>
+              </w:rPr>
+              <w:t>\n</w:t>
+            </w:r>
           </w:p>
           <w:p>
             <w:pPr>
@@ -3674,67 +3402,40 @@
                 <w:highlight w:val="white"/>
               </w:rPr>
             </w:pPr>
-            <w:proofErr w:type="spellStart"/>
-            <w:r>
-              <w:rPr>
-                <w:color w:val="1F2328"/>
-                <w:highlight w:val="white"/>
-              </w:rPr>
-              <w:t>stacCol</w:t>
-            </w:r>
-            <w:proofErr w:type="spellEnd"/>
-            <w:r>
-              <w:rPr>
-                <w:color w:val="1F2328"/>
-                <w:highlight w:val="white"/>
-              </w:rPr>
-              <w:t xml:space="preserve">: </w:t>
-            </w:r>
-            <w:proofErr w:type="spellStart"/>
-            <w:r>
-              <w:rPr>
-                <w:color w:val="1F2328"/>
-                <w:highlight w:val="white"/>
-              </w:rPr>
-              <w:t>lis_ak_snow_depth</w:t>
-            </w:r>
-            <w:proofErr w:type="spellEnd"/>
-          </w:p>
-          <w:p>
-            <w:pPr>
-              <w:widowControl w:val="0"/>
-              <w:spacing w:line="240" w:lineRule="auto"/>
-              <w:rPr>
-                <w:color w:val="1F2328"/>
-                <w:highlight w:val="white"/>
-              </w:rPr>
-            </w:pPr>
-          </w:p>
-          <w:p>
-            <w:pPr>
-              <w:widowControl w:val="0"/>
-              <w:spacing w:line="240" w:lineRule="auto"/>
-              <w:rPr>
-                <w:color w:val="1F2328"/>
-                <w:highlight w:val="white"/>
-              </w:rPr>
-            </w:pPr>
-            <w:r>
-              <w:rPr>
-                <w:color w:val="1F2328"/>
-                <w:highlight w:val="white"/>
-              </w:rPr>
-              <w:t xml:space="preserve">Layer id: </w:t>
-            </w:r>
-            <w:proofErr w:type="spellStart"/>
-            <w:r>
-              <w:rPr>
-                <w:color w:val="1F2328"/>
-                <w:highlight w:val="white"/>
-              </w:rPr>
-              <w:t>alaska_snow_depth</w:t>
-            </w:r>
-            <w:proofErr w:type="spellEnd"/>
+            <w:r>
+              <w:rPr>
+                <w:color w:val="1F2328"/>
+                <w:highlight w:val="white"/>
+              </w:rPr>
+              <w:t>stacCol: lis_ak_snow_depth</w:t>
+            </w:r>
+          </w:p>
+          <w:p>
+            <w:pPr>
+              <w:widowControl w:val="0"/>
+              <w:spacing w:line="240" w:lineRule="auto"/>
+              <w:rPr>
+                <w:color w:val="1F2328"/>
+                <w:highlight w:val="white"/>
+              </w:rPr>
+            </w:pPr>
+          </w:p>
+          <w:p>
+            <w:pPr>
+              <w:widowControl w:val="0"/>
+              <w:spacing w:line="240" w:lineRule="auto"/>
+              <w:rPr>
+                <w:color w:val="1F2328"/>
+                <w:highlight w:val="white"/>
+              </w:rPr>
+            </w:pPr>
+            <w:r>
+              <w:rPr>
+                <w:color w:val="1F2328"/>
+                <w:highlight w:val="white"/>
+              </w:rPr>
+              <w:t>Layer id: alaska_snow_depth</w:t>
+            </w:r>
           </w:p>
           <w:p>
             <w:pPr>
@@ -3907,6 +3608,33 @@
                 <w:color w:val="1F2328"/>
                 <w:highlight w:val="white"/>
               </w:rPr>
+              <w:t>Colormap name: bwr</w:t>
+            </w:r>
+          </w:p>
+          <w:p>
+            <w:pPr>
+              <w:widowControl w:val="0"/>
+              <w:spacing w:line="240" w:lineRule="auto"/>
+              <w:rPr>
+                <w:color w:val="1F2328"/>
+                <w:highlight w:val="white"/>
+              </w:rPr>
+            </w:pPr>
+          </w:p>
+          <w:p>
+            <w:pPr>
+              <w:widowControl w:val="0"/>
+              <w:spacing w:line="240" w:lineRule="auto"/>
+              <w:rPr>
+                <w:color w:val="1F2328"/>
+                <w:highlight w:val="white"/>
+              </w:rPr>
+            </w:pPr>
+            <w:r>
+              <w:rPr>
+                <w:color w:val="1F2328"/>
+                <w:highlight w:val="white"/>
+              </w:rPr>
               <w:t>Data format: arc</w:t>
             </w:r>
           </w:p>
@@ -3934,14 +3662,7 @@
                 <w:color w:val="1F2328"/>
                 <w:highlight w:val="white"/>
               </w:rPr>
-              <w:t>P</w:t>
-            </w:r>
-            <w:r>
-              <w:rPr>
-                <w:color w:val="1F2328"/>
-                <w:highlight w:val="white"/>
-              </w:rPr>
-              <w:t>rojection: equirectangular</w:t>
+              <w:t>Projection: equirectangular</w:t>
             </w:r>
           </w:p>
           <w:p>
@@ -4022,6 +3743,7 @@
                 <w:color w:val="1F2328"/>
                 <w:highlight w:val="white"/>
               </w:rPr>
+              <w:lastRenderedPageBreak/>
               <w:t>Legend type: gradient</w:t>
             </w:r>
           </w:p>
@@ -4034,6 +3756,94 @@
                 <w:highlight w:val="white"/>
               </w:rPr>
             </w:pPr>
+          </w:p>
+          <w:p>
+            <w:pPr>
+              <w:widowControl w:val="0"/>
+              <w:spacing w:line="240" w:lineRule="auto"/>
+              <w:rPr>
+                <w:color w:val="1F2328"/>
+                <w:highlight w:val="white"/>
+              </w:rPr>
+            </w:pPr>
+            <w:r>
+              <w:rPr>
+                <w:color w:val="1F2328"/>
+                <w:highlight w:val="white"/>
+              </w:rPr>
+              <w:t>Resampling: bilinear</w:t>
+            </w:r>
+          </w:p>
+          <w:p>
+            <w:pPr>
+              <w:widowControl w:val="0"/>
+              <w:spacing w:line="240" w:lineRule="auto"/>
+              <w:rPr>
+                <w:color w:val="1F2328"/>
+                <w:highlight w:val="white"/>
+              </w:rPr>
+            </w:pPr>
+          </w:p>
+          <w:p>
+            <w:pPr>
+              <w:widowControl w:val="0"/>
+              <w:spacing w:line="240" w:lineRule="auto"/>
+              <w:rPr>
+                <w:color w:val="1F2328"/>
+                <w:highlight w:val="white"/>
+              </w:rPr>
+            </w:pPr>
+            <w:r>
+              <w:rPr>
+                <w:color w:val="1F2328"/>
+                <w:highlight w:val="white"/>
+              </w:rPr>
+              <w:t>Rescale minimum: 0</w:t>
+            </w:r>
+          </w:p>
+          <w:p>
+            <w:pPr>
+              <w:widowControl w:val="0"/>
+              <w:spacing w:line="240" w:lineRule="auto"/>
+              <w:rPr>
+                <w:color w:val="1F2328"/>
+                <w:highlight w:val="white"/>
+              </w:rPr>
+            </w:pPr>
+          </w:p>
+          <w:p>
+            <w:pPr>
+              <w:widowControl w:val="0"/>
+              <w:spacing w:line="240" w:lineRule="auto"/>
+              <w:rPr>
+                <w:color w:val="1F2328"/>
+                <w:highlight w:val="white"/>
+              </w:rPr>
+            </w:pPr>
+            <w:r>
+              <w:rPr>
+                <w:color w:val="1F2328"/>
+                <w:highlight w:val="white"/>
+              </w:rPr>
+              <w:t>Rescale maximum: 100</w:t>
+            </w:r>
+          </w:p>
+          <w:p>
+            <w:pPr>
+              <w:widowControl w:val="0"/>
+              <w:spacing w:line="240" w:lineRule="auto"/>
+              <w:rPr>
+                <w:color w:val="1F2328"/>
+                <w:highlight w:val="white"/>
+              </w:rPr>
+            </w:pPr>
+            <w:r>
+              <w:rPr>
+                <w:color w:val="1F2328"/>
+                <w:highlight w:val="white"/>
+              </w:rPr>
+              <w:t>\n</w:t>
+            </w:r>
           </w:p>
           <w:p>
             <w:pPr>
@@ -4059,6 +3869,15 @@
               <w:spacing w:line="240" w:lineRule="auto"/>
               <w:rPr>
                 <w:color w:val="1F2328"/>
+              </w:rPr>
+            </w:pPr>
+          </w:p>
+          <w:p>
+            <w:pPr>
+              <w:widowControl w:val="0"/>
+              <w:spacing w:line="240" w:lineRule="auto"/>
+              <w:rPr>
+                <w:color w:val="1F2328"/>
                 <w:highlight w:val="white"/>
               </w:rPr>
             </w:pPr>
@@ -4089,31 +3908,13 @@
                 <w:highlight w:val="white"/>
               </w:rPr>
             </w:pPr>
-            <w:proofErr w:type="spellStart"/>
-            <w:r>
-              <w:rPr>
-                <w:color w:val="1F2328"/>
-                <w:highlight w:val="white"/>
-              </w:rPr>
-              <w:t>stacCol</w:t>
-            </w:r>
-            <w:proofErr w:type="spellEnd"/>
-            <w:r>
-              <w:rPr>
-                <w:color w:val="1F2328"/>
-                <w:highlight w:val="white"/>
-              </w:rPr>
-              <w:t xml:space="preserve">: </w:t>
-            </w:r>
-            <w:proofErr w:type="spellStart"/>
-            <w:r>
-              <w:rPr>
-                <w:color w:val="1F2328"/>
-                <w:highlight w:val="white"/>
-              </w:rPr>
-              <w:t>lis_ak_green_veg_fraction</w:t>
-            </w:r>
-            <w:proofErr w:type="spellEnd"/>
+            <w:r>
+              <w:rPr>
+                <w:color w:val="1F2328"/>
+                <w:highlight w:val="white"/>
+              </w:rPr>
+              <w:t>stacCol: lis_ak_green_veg_fraction</w:t>
+            </w:r>
           </w:p>
           <w:p>
             <w:pPr>
@@ -4142,17 +3943,8 @@
                 <w:color w:val="1F2328"/>
                 <w:highlight w:val="white"/>
               </w:rPr>
-              <w:t xml:space="preserve">Layer id: </w:t>
-            </w:r>
-            <w:proofErr w:type="spellStart"/>
-            <w:r>
-              <w:rPr>
-                <w:color w:val="1F2328"/>
-                <w:highlight w:val="white"/>
-              </w:rPr>
-              <w:t>alaska_gvf</w:t>
-            </w:r>
-            <w:proofErr w:type="spellEnd"/>
+              <w:t>Layer id: alaska_gvf</w:t>
+            </w:r>
           </w:p>
           <w:p>
             <w:pPr>
@@ -4329,290 +4121,282 @@
                 <w:color w:val="1F2328"/>
                 <w:highlight w:val="white"/>
               </w:rPr>
-              <w:t>'#ffe778',</w:t>
-            </w:r>
-          </w:p>
-          <w:p>
-            <w:pPr>
-              <w:widowControl w:val="0"/>
-              <w:spacing w:line="240" w:lineRule="auto"/>
-              <w:rPr>
-                <w:color w:val="1F2328"/>
-                <w:highlight w:val="white"/>
-              </w:rPr>
-            </w:pPr>
-            <w:r>
-              <w:rPr>
-                <w:color w:val="1F2328"/>
-                <w:highlight w:val="white"/>
-              </w:rPr>
-              <w:t xml:space="preserve"> '#a0e632', </w:t>
-            </w:r>
-          </w:p>
-          <w:p>
-            <w:pPr>
-              <w:widowControl w:val="0"/>
-              <w:spacing w:line="240" w:lineRule="auto"/>
-              <w:rPr>
-                <w:color w:val="1F2328"/>
-                <w:highlight w:val="white"/>
-              </w:rPr>
-            </w:pPr>
-            <w:r>
-              <w:rPr>
-                <w:color w:val="1F2328"/>
-                <w:highlight w:val="white"/>
-              </w:rPr>
-              <w:t>'#b4faaa',</w:t>
-            </w:r>
-          </w:p>
-          <w:p>
-            <w:pPr>
-              <w:widowControl w:val="0"/>
-              <w:spacing w:line="240" w:lineRule="auto"/>
-              <w:rPr>
-                <w:color w:val="1F2328"/>
-                <w:highlight w:val="white"/>
-              </w:rPr>
-            </w:pPr>
-            <w:r>
-              <w:rPr>
-                <w:color w:val="1F2328"/>
-                <w:highlight w:val="white"/>
-              </w:rPr>
-              <w:t xml:space="preserve"> '#78f573',</w:t>
-            </w:r>
-          </w:p>
-          <w:p>
-            <w:pPr>
-              <w:widowControl w:val="0"/>
-              <w:spacing w:line="240" w:lineRule="auto"/>
-              <w:rPr>
-                <w:color w:val="1F2328"/>
-                <w:highlight w:val="white"/>
-              </w:rPr>
-            </w:pPr>
-            <w:r>
-              <w:rPr>
-                <w:color w:val="1F2328"/>
-                <w:highlight w:val="white"/>
-              </w:rPr>
-              <w:t xml:space="preserve"> '#37d13c',</w:t>
-            </w:r>
-          </w:p>
-          <w:p>
-            <w:pPr>
-              <w:widowControl w:val="0"/>
-              <w:spacing w:line="240" w:lineRule="auto"/>
-              <w:rPr>
-                <w:color w:val="1F2328"/>
-                <w:highlight w:val="white"/>
-              </w:rPr>
-            </w:pPr>
-            <w:r>
-              <w:rPr>
-                <w:color w:val="1F2328"/>
-                <w:highlight w:val="white"/>
-              </w:rPr>
-              <w:t xml:space="preserve"> '#1db41d', </w:t>
-            </w:r>
-          </w:p>
-          <w:p>
-            <w:pPr>
-              <w:widowControl w:val="0"/>
-              <w:spacing w:line="240" w:lineRule="auto"/>
-              <w:rPr>
-                <w:color w:val="1F2328"/>
-                <w:highlight w:val="white"/>
-              </w:rPr>
-            </w:pPr>
-            <w:r>
-              <w:rPr>
-                <w:color w:val="1F2328"/>
-                <w:highlight w:val="white"/>
-              </w:rPr>
-              <w:t>'#0ea00e']</w:t>
-            </w:r>
-          </w:p>
-          <w:p>
-            <w:pPr>
-              <w:widowControl w:val="0"/>
-              <w:spacing w:line="240" w:lineRule="auto"/>
-              <w:rPr>
-                <w:color w:val="1F2328"/>
-                <w:highlight w:val="white"/>
-              </w:rPr>
-            </w:pPr>
-          </w:p>
-          <w:p>
-            <w:pPr>
-              <w:widowControl w:val="0"/>
-              <w:spacing w:line="240" w:lineRule="auto"/>
-              <w:rPr>
-                <w:color w:val="1F2328"/>
-                <w:highlight w:val="white"/>
-              </w:rPr>
-            </w:pPr>
-            <w:r>
-              <w:rPr>
-                <w:color w:val="1F2328"/>
-                <w:highlight w:val="white"/>
-              </w:rPr>
-              <w:t>Data format</w:t>
-            </w:r>
-            <w:r>
-              <w:rPr>
-                <w:color w:val="1F2328"/>
-                <w:highlight w:val="white"/>
-              </w:rPr>
-              <w:t>: arc</w:t>
-            </w:r>
-          </w:p>
-          <w:p>
-            <w:pPr>
-              <w:widowControl w:val="0"/>
-              <w:spacing w:line="240" w:lineRule="auto"/>
-              <w:rPr>
-                <w:color w:val="1F2328"/>
-                <w:highlight w:val="white"/>
-              </w:rPr>
-            </w:pPr>
-          </w:p>
-          <w:p>
-            <w:pPr>
-              <w:widowControl w:val="0"/>
-              <w:spacing w:line="240" w:lineRule="auto"/>
-              <w:rPr>
-                <w:color w:val="1F2328"/>
-                <w:highlight w:val="white"/>
-              </w:rPr>
-            </w:pPr>
-            <w:r>
-              <w:rPr>
-                <w:color w:val="1F2328"/>
-                <w:highlight w:val="white"/>
-              </w:rPr>
-              <w:t>P</w:t>
-            </w:r>
-            <w:r>
-              <w:rPr>
-                <w:color w:val="1F2328"/>
-                <w:highlight w:val="white"/>
-              </w:rPr>
-              <w:t>rojection: equirectangular</w:t>
-            </w:r>
-          </w:p>
-          <w:p>
-            <w:pPr>
-              <w:widowControl w:val="0"/>
-              <w:spacing w:line="240" w:lineRule="auto"/>
-              <w:rPr>
-                <w:color w:val="1F2328"/>
-                <w:highlight w:val="white"/>
-              </w:rPr>
-            </w:pPr>
-          </w:p>
-          <w:p>
-            <w:pPr>
-              <w:widowControl w:val="0"/>
-              <w:spacing w:line="240" w:lineRule="auto"/>
-              <w:rPr>
-                <w:color w:val="1F2328"/>
-                <w:highlight w:val="white"/>
-              </w:rPr>
-            </w:pPr>
-            <w:r>
-              <w:rPr>
-                <w:color w:val="1F2328"/>
-                <w:highlight w:val="white"/>
-              </w:rPr>
-              <w:t>Legend minimum</w:t>
-            </w:r>
-            <w:r>
-              <w:rPr>
-                <w:color w:val="1F2328"/>
-                <w:highlight w:val="white"/>
-              </w:rPr>
-              <w:t>: 0</w:t>
-            </w:r>
-          </w:p>
-          <w:p>
-            <w:pPr>
-              <w:widowControl w:val="0"/>
-              <w:spacing w:line="240" w:lineRule="auto"/>
-              <w:rPr>
-                <w:color w:val="1F2328"/>
-                <w:highlight w:val="white"/>
-              </w:rPr>
-            </w:pPr>
-          </w:p>
-          <w:p>
-            <w:pPr>
-              <w:widowControl w:val="0"/>
-              <w:spacing w:line="240" w:lineRule="auto"/>
-              <w:rPr>
-                <w:color w:val="1F2328"/>
-                <w:highlight w:val="white"/>
-              </w:rPr>
-            </w:pPr>
-            <w:r>
-              <w:rPr>
-                <w:color w:val="1F2328"/>
-                <w:highlight w:val="white"/>
-              </w:rPr>
-              <w:t>Legend maximum</w:t>
-            </w:r>
-            <w:r>
-              <w:rPr>
-                <w:color w:val="1F2328"/>
-                <w:highlight w:val="white"/>
-              </w:rPr>
-              <w:t>: 100</w:t>
-            </w:r>
-          </w:p>
-          <w:p>
-            <w:pPr>
-              <w:widowControl w:val="0"/>
-              <w:spacing w:line="240" w:lineRule="auto"/>
-              <w:rPr>
-                <w:color w:val="1F2328"/>
-                <w:highlight w:val="white"/>
-              </w:rPr>
-            </w:pPr>
-          </w:p>
-          <w:p>
-            <w:pPr>
-              <w:widowControl w:val="0"/>
-              <w:spacing w:line="240" w:lineRule="auto"/>
-              <w:rPr>
-                <w:color w:val="1F2328"/>
-                <w:highlight w:val="white"/>
-              </w:rPr>
-            </w:pPr>
-            <w:r>
-              <w:rPr>
-                <w:color w:val="1F2328"/>
-                <w:highlight w:val="white"/>
-              </w:rPr>
-              <w:t>Legend type</w:t>
-            </w:r>
-            <w:r>
-              <w:rPr>
-                <w:color w:val="1F2328"/>
-                <w:highlight w:val="white"/>
-              </w:rPr>
-              <w:t>: gradient</w:t>
-            </w:r>
-          </w:p>
-          <w:p>
-            <w:pPr>
-              <w:widowControl w:val="0"/>
-              <w:spacing w:line="240" w:lineRule="auto"/>
-              <w:rPr>
-                <w:color w:val="1F2328"/>
-                <w:highlight w:val="white"/>
-              </w:rPr>
-            </w:pPr>
+              <w:t>]</w:t>
+            </w:r>
+          </w:p>
+          <w:p>
+            <w:pPr>
+              <w:widowControl w:val="0"/>
+              <w:spacing w:line="240" w:lineRule="auto"/>
+              <w:rPr>
+                <w:color w:val="1F2328"/>
+                <w:highlight w:val="white"/>
+              </w:rPr>
+            </w:pPr>
+          </w:p>
+          <w:p>
+            <w:pPr>
+              <w:widowControl w:val="0"/>
+              <w:spacing w:line="240" w:lineRule="auto"/>
+              <w:rPr>
+                <w:color w:val="1F2328"/>
+                <w:highlight w:val="white"/>
+              </w:rPr>
+            </w:pPr>
+            <w:r>
+              <w:rPr>
+                <w:color w:val="1F2328"/>
+                <w:highlight w:val="white"/>
+              </w:rPr>
+              <w:t>Colormap name: bwr</w:t>
+            </w:r>
+          </w:p>
+          <w:p>
+            <w:pPr>
+              <w:widowControl w:val="0"/>
+              <w:spacing w:line="240" w:lineRule="auto"/>
+              <w:rPr>
+                <w:color w:val="1F2328"/>
+                <w:highlight w:val="white"/>
+              </w:rPr>
+            </w:pPr>
+          </w:p>
+          <w:p>
+            <w:pPr>
+              <w:widowControl w:val="0"/>
+              <w:spacing w:line="240" w:lineRule="auto"/>
+              <w:rPr>
+                <w:color w:val="1F2328"/>
+                <w:highlight w:val="white"/>
+              </w:rPr>
+            </w:pPr>
+            <w:r>
+              <w:rPr>
+                <w:color w:val="1F2328"/>
+                <w:highlight w:val="white"/>
+              </w:rPr>
+              <w:t>Data format: arc</w:t>
+            </w:r>
+          </w:p>
+          <w:p>
+            <w:pPr>
+              <w:widowControl w:val="0"/>
+              <w:spacing w:line="240" w:lineRule="auto"/>
+              <w:rPr>
+                <w:color w:val="1F2328"/>
+                <w:highlight w:val="white"/>
+              </w:rPr>
+            </w:pPr>
+          </w:p>
+          <w:p>
+            <w:pPr>
+              <w:widowControl w:val="0"/>
+              <w:spacing w:line="240" w:lineRule="auto"/>
+              <w:rPr>
+                <w:color w:val="1F2328"/>
+                <w:highlight w:val="white"/>
+              </w:rPr>
+            </w:pPr>
+            <w:r>
+              <w:rPr>
+                <w:color w:val="1F2328"/>
+                <w:highlight w:val="white"/>
+              </w:rPr>
+              <w:t>Projection: equirectangular</w:t>
+            </w:r>
+          </w:p>
+          <w:p>
+            <w:pPr>
+              <w:widowControl w:val="0"/>
+              <w:spacing w:line="240" w:lineRule="auto"/>
+              <w:rPr>
+                <w:color w:val="1F2328"/>
+                <w:highlight w:val="white"/>
+              </w:rPr>
+            </w:pPr>
+          </w:p>
+          <w:p>
+            <w:pPr>
+              <w:widowControl w:val="0"/>
+              <w:spacing w:line="240" w:lineRule="auto"/>
+              <w:rPr>
+                <w:color w:val="1F2328"/>
+                <w:highlight w:val="white"/>
+              </w:rPr>
+            </w:pPr>
+            <w:r>
+              <w:rPr>
+                <w:color w:val="1F2328"/>
+                <w:highlight w:val="white"/>
+              </w:rPr>
+              <w:t>Legend minimum: 0</w:t>
+            </w:r>
+          </w:p>
+          <w:p>
+            <w:pPr>
+              <w:widowControl w:val="0"/>
+              <w:spacing w:line="240" w:lineRule="auto"/>
+              <w:rPr>
+                <w:color w:val="1F2328"/>
+                <w:highlight w:val="white"/>
+              </w:rPr>
+            </w:pPr>
+          </w:p>
+          <w:p>
+            <w:pPr>
+              <w:widowControl w:val="0"/>
+              <w:spacing w:line="240" w:lineRule="auto"/>
+              <w:rPr>
+                <w:color w:val="1F2328"/>
+                <w:highlight w:val="white"/>
+              </w:rPr>
+            </w:pPr>
+            <w:r>
+              <w:rPr>
+                <w:color w:val="1F2328"/>
+                <w:highlight w:val="white"/>
+              </w:rPr>
+              <w:t>Legend maximum: 100</w:t>
+            </w:r>
+          </w:p>
+          <w:p>
+            <w:pPr>
+              <w:widowControl w:val="0"/>
+              <w:spacing w:line="240" w:lineRule="auto"/>
+              <w:rPr>
+                <w:color w:val="1F2328"/>
+                <w:highlight w:val="white"/>
+              </w:rPr>
+            </w:pPr>
+          </w:p>
+          <w:p>
+            <w:pPr>
+              <w:widowControl w:val="0"/>
+              <w:spacing w:line="240" w:lineRule="auto"/>
+              <w:rPr>
+                <w:color w:val="1F2328"/>
+                <w:highlight w:val="white"/>
+              </w:rPr>
+            </w:pPr>
+            <w:r>
+              <w:rPr>
+                <w:color w:val="1F2328"/>
+                <w:highlight w:val="white"/>
+              </w:rPr>
+              <w:t>Legend type: gradient</w:t>
+            </w:r>
+          </w:p>
+          <w:p>
+            <w:pPr>
+              <w:widowControl w:val="0"/>
+              <w:spacing w:line="240" w:lineRule="auto"/>
+              <w:rPr>
+                <w:color w:val="1F2328"/>
+                <w:highlight w:val="white"/>
+              </w:rPr>
+            </w:pPr>
+          </w:p>
+          <w:p>
+            <w:pPr>
+              <w:widowControl w:val="0"/>
+              <w:spacing w:line="240" w:lineRule="auto"/>
+              <w:rPr>
+                <w:color w:val="1F2328"/>
+                <w:highlight w:val="white"/>
+              </w:rPr>
+            </w:pPr>
+            <w:r>
+              <w:rPr>
+                <w:color w:val="1F2328"/>
+                <w:highlight w:val="white"/>
+              </w:rPr>
+              <w:t>Resampling: bilinear</w:t>
+            </w:r>
+          </w:p>
+          <w:p>
+            <w:pPr>
+              <w:widowControl w:val="0"/>
+              <w:spacing w:line="240" w:lineRule="auto"/>
+              <w:rPr>
+                <w:color w:val="1F2328"/>
+                <w:highlight w:val="white"/>
+              </w:rPr>
+            </w:pPr>
+          </w:p>
+          <w:p>
+            <w:pPr>
+              <w:widowControl w:val="0"/>
+              <w:spacing w:line="240" w:lineRule="auto"/>
+              <w:rPr>
+                <w:color w:val="1F2328"/>
+                <w:highlight w:val="white"/>
+              </w:rPr>
+            </w:pPr>
+            <w:r>
+              <w:rPr>
+                <w:color w:val="1F2328"/>
+                <w:highlight w:val="white"/>
+              </w:rPr>
+              <w:t>Rescale minimum: 0</w:t>
+            </w:r>
+          </w:p>
+          <w:p>
+            <w:pPr>
+              <w:widowControl w:val="0"/>
+              <w:spacing w:line="240" w:lineRule="auto"/>
+              <w:rPr>
+                <w:color w:val="1F2328"/>
+                <w:highlight w:val="white"/>
+              </w:rPr>
+            </w:pPr>
+          </w:p>
+          <w:p>
+            <w:pPr>
+              <w:widowControl w:val="0"/>
+              <w:spacing w:line="240" w:lineRule="auto"/>
+              <w:rPr>
+                <w:color w:val="1F2328"/>
+                <w:highlight w:val="white"/>
+              </w:rPr>
+            </w:pPr>
+            <w:r>
+              <w:rPr>
+                <w:color w:val="1F2328"/>
+                <w:highlight w:val="white"/>
+              </w:rPr>
+              <w:t>Rescale maximum: 100</w:t>
+            </w:r>
+            <w:r>
+              <w:rPr>
+                <w:color w:val="1F2328"/>
+                <w:highlight w:val="white"/>
+              </w:rPr>
+              <w:t xml:space="preserve"> </w:t>
+            </w:r>
+            <w:r>
+              <w:rPr>
+                <w:color w:val="1F2328"/>
+                <w:highlight w:val="white"/>
+              </w:rPr>
+              <w:t xml:space="preserve">       </w:t>
+            </w:r>
+          </w:p>
+          <w:p>
+            <w:pPr>
+              <w:widowControl w:val="0"/>
+              <w:spacing w:line="240" w:lineRule="auto"/>
+              <w:rPr>
+                <w:color w:val="1F2328"/>
+                <w:highlight w:val="white"/>
+              </w:rPr>
+            </w:pPr>
+            <w:r>
+              <w:rPr>
+                <w:color w:val="1F2328"/>
+                <w:highlight w:val="white"/>
+              </w:rPr>
+              <w:t>\n</w:t>
+            </w:r>
           </w:p>
           <w:p>
             <w:pPr>
@@ -4631,6 +4415,16 @@
                 <v:rect id="_x0000_i1025" alt="" style="width:468pt;height:.05pt;mso-width-percent:0;mso-height-percent:0;mso-width-percent:0;mso-height-percent:0" o:hralign="center" o:hrstd="t" o:hr="t" fillcolor="#a0a0a0" stroked="f"/>
               </w:pict>
             </w:r>
+          </w:p>
+          <w:p>
+            <w:pPr>
+              <w:widowControl w:val="0"/>
+              <w:spacing w:line="240" w:lineRule="auto"/>
+              <w:rPr>
+                <w:color w:val="1F2328"/>
+                <w:highlight w:val="white"/>
+              </w:rPr>
+            </w:pPr>
           </w:p>
           <w:p>
             <w:pPr>
@@ -4689,17 +4483,7 @@
           <w:sz w:val="36"/>
           <w:szCs w:val="36"/>
         </w:rPr>
-        <w:t xml:space="preserve"> (Single </w:t>
-      </w:r>
-      <w:r>
-        <w:rPr>
-          <w:b/>
-          <w:color w:val="FF0000"/>
-          <w:sz w:val="36"/>
-          <w:szCs w:val="36"/>
-        </w:rPr>
-        <w:lastRenderedPageBreak/>
-        <w:t>Prose block)</w:t>
+        <w:t xml:space="preserve"> (Single Prose block)</w:t>
       </w:r>
     </w:p>
     <w:p>
@@ -4747,7 +4531,6 @@
               <w:widowControl w:val="0"/>
               <w:spacing w:line="240" w:lineRule="auto"/>
             </w:pPr>
-            <w:proofErr w:type="spellStart"/>
             <w:r>
               <w:rPr>
                 <w:b/>
@@ -4760,7 +4543,6 @@
               </w:rPr>
               <w:t>opic</w:t>
             </w:r>
-            <w:proofErr w:type="spellEnd"/>
           </w:p>
           <w:p>
             <w:pPr>
@@ -4871,14 +4653,12 @@
               <w:widowControl w:val="0"/>
               <w:spacing w:line="240" w:lineRule="auto"/>
             </w:pPr>
-            <w:proofErr w:type="spellStart"/>
             <w:r>
               <w:rPr>
                 <w:b/>
               </w:rPr>
               <w:t>content_source</w:t>
             </w:r>
-            <w:proofErr w:type="spellEnd"/>
           </w:p>
           <w:p>
             <w:pPr>
@@ -4916,18 +4696,8 @@
                 <w:sz w:val="20"/>
                 <w:szCs w:val="20"/>
               </w:rPr>
-              <w:t xml:space="preserve"> Can include things like NASA, NOAA, FEMA, </w:t>
-            </w:r>
-            <w:proofErr w:type="spellStart"/>
-            <w:r>
-              <w:rPr>
-                <w:color w:val="666666"/>
-                <w:sz w:val="20"/>
-                <w:szCs w:val="20"/>
-              </w:rPr>
-              <w:t>etc</w:t>
-            </w:r>
-            <w:proofErr w:type="spellEnd"/>
+              <w:t xml:space="preserve"> Can include things like NASA, NOAA, FEMA, etc</w:t>
+            </w:r>
           </w:p>
         </w:tc>
         <w:tc>
@@ -4995,19 +4765,11 @@
               <w:widowControl w:val="0"/>
               <w:spacing w:line="240" w:lineRule="auto"/>
             </w:pPr>
-            <w:proofErr w:type="spellStart"/>
             <w:r>
               <w:rPr>
                 <w:b/>
               </w:rPr>
-              <w:t>content_product_type</w:t>
-            </w:r>
-            <w:proofErr w:type="spellEnd"/>
-            <w:r>
-              <w:rPr>
-                <w:b/>
-              </w:rPr>
-              <w:t>:</w:t>
+              <w:t>content_product_type:</w:t>
             </w:r>
             <w:r>
               <w:t xml:space="preserve"> </w:t>
@@ -5106,14 +4868,12 @@
                 <w:b/>
               </w:rPr>
             </w:pPr>
-            <w:proofErr w:type="spellStart"/>
             <w:r>
               <w:rPr>
                 <w:b/>
               </w:rPr>
               <w:t>temporal_extent</w:t>
             </w:r>
-            <w:proofErr w:type="spellEnd"/>
           </w:p>
           <w:p>
             <w:pPr>
@@ -5223,14 +4983,12 @@
                 <w:b/>
               </w:rPr>
             </w:pPr>
-            <w:proofErr w:type="spellStart"/>
             <w:r>
               <w:rPr>
                 <w:b/>
               </w:rPr>
               <w:t>temporal_resolution</w:t>
             </w:r>
-            <w:proofErr w:type="spellEnd"/>
           </w:p>
           <w:p>
             <w:pPr>
@@ -5354,7 +5112,6 @@
                 <w:highlight w:val="white"/>
               </w:rPr>
             </w:pPr>
-            <w:proofErr w:type="spellStart"/>
             <w:r>
               <w:rPr>
                 <w:b/>
@@ -5362,7 +5119,6 @@
               </w:rPr>
               <w:t>spatial_extent</w:t>
             </w:r>
-            <w:proofErr w:type="spellEnd"/>
           </w:p>
           <w:p>
             <w:pPr>
@@ -5398,7 +5154,16 @@
                 <w:sz w:val="20"/>
                 <w:szCs w:val="20"/>
               </w:rPr>
-              <w:t xml:space="preserve"> the spatial extent of the event for which the dataset covers, can include large regions, or other scenarios.</w:t>
+              <w:t xml:space="preserve"> the spatial extent of the event for which the dataset </w:t>
+            </w:r>
+            <w:r>
+              <w:rPr>
+                <w:color w:val="666666"/>
+                <w:sz w:val="20"/>
+                <w:szCs w:val="20"/>
+              </w:rPr>
+              <w:lastRenderedPageBreak/>
+              <w:t>covers, can include large regions, or other scenarios.</w:t>
             </w:r>
           </w:p>
           <w:p>
@@ -5453,7 +5218,6 @@
                 <w:sz w:val="20"/>
                 <w:szCs w:val="20"/>
               </w:rPr>
-              <w:lastRenderedPageBreak/>
               <w:t xml:space="preserve">Huntsville, AL; </w:t>
             </w:r>
             <w:r>
@@ -5584,7 +5348,6 @@
                 <w:highlight w:val="white"/>
               </w:rPr>
             </w:pPr>
-            <w:proofErr w:type="spellStart"/>
             <w:r>
               <w:rPr>
                 <w:bCs/>
@@ -5592,7 +5355,6 @@
               </w:rPr>
               <w:t>spatial_resolution</w:t>
             </w:r>
-            <w:proofErr w:type="spellEnd"/>
           </w:p>
           <w:p>
             <w:pPr>
@@ -5644,28 +5406,8 @@
                 <w:sz w:val="20"/>
                 <w:szCs w:val="20"/>
               </w:rPr>
-              <w:t xml:space="preserve"> Whatever string is passed will be placed within </w:t>
-            </w:r>
-            <w:proofErr w:type="gramStart"/>
-            <w:r>
-              <w:rPr>
-                <w:color w:val="666666"/>
-                <w:sz w:val="20"/>
-                <w:szCs w:val="20"/>
-              </w:rPr>
-              <w:t>the .</w:t>
-            </w:r>
-            <w:proofErr w:type="spellStart"/>
-            <w:proofErr w:type="gramEnd"/>
-            <w:r>
-              <w:rPr>
-                <w:color w:val="666666"/>
-                <w:sz w:val="20"/>
-                <w:szCs w:val="20"/>
-              </w:rPr>
-              <w:t>data.mdx</w:t>
-            </w:r>
-            <w:proofErr w:type="spellEnd"/>
+              <w:t xml:space="preserve"> Whatever string is passed will be placed within the .data.mdx</w:t>
+            </w:r>
           </w:p>
           <w:p>
             <w:pPr>
@@ -5737,7 +5479,6 @@
                 <w:b/>
               </w:rPr>
             </w:pPr>
-            <w:proofErr w:type="spellStart"/>
             <w:r>
               <w:rPr>
                 <w:b/>
@@ -5745,7 +5486,6 @@
               </w:rPr>
               <w:t>data_type</w:t>
             </w:r>
-            <w:proofErr w:type="spellEnd"/>
           </w:p>
           <w:p>
             <w:pPr>
@@ -5846,7 +5586,6 @@
                 <w:b/>
               </w:rPr>
             </w:pPr>
-            <w:proofErr w:type="spellStart"/>
             <w:r>
               <w:rPr>
                 <w:b/>
@@ -5860,7 +5599,6 @@
               </w:rPr>
               <w:t>units</w:t>
             </w:r>
-            <w:proofErr w:type="spellEnd"/>
           </w:p>
           <w:p>
             <w:pPr>
@@ -6040,7 +5778,6 @@
                 <w:b/>
               </w:rPr>
             </w:pPr>
-            <w:proofErr w:type="spellStart"/>
             <w:r>
               <w:rPr>
                 <w:b/>
@@ -6054,7 +5791,6 @@
               </w:rPr>
               <w:t>latency</w:t>
             </w:r>
-            <w:proofErr w:type="spellEnd"/>
           </w:p>
           <w:p>
             <w:pPr>
@@ -6209,39 +5945,7 @@
           <w:color w:val="1F2328"/>
           <w:highlight w:val="white"/>
         </w:rPr>
-        <w:t>The NASA Short-term Prediction Research and Transition (</w:t>
-      </w:r>
-      <w:proofErr w:type="spellStart"/>
-      <w:r>
-        <w:rPr>
-          <w:color w:val="1F2328"/>
-          <w:highlight w:val="white"/>
-        </w:rPr>
-        <w:t>SPoRT</w:t>
-      </w:r>
-      <w:proofErr w:type="spellEnd"/>
-      <w:r>
-        <w:rPr>
-          <w:color w:val="1F2328"/>
-          <w:highlight w:val="white"/>
-        </w:rPr>
-        <w:t xml:space="preserve">) Center runs the Alaska LIS (LIS-AK), a near-real-time version of the Noah land surface model at </w:t>
-      </w:r>
-      <w:proofErr w:type="gramStart"/>
-      <w:r>
-        <w:rPr>
-          <w:color w:val="1F2328"/>
-          <w:highlight w:val="white"/>
-        </w:rPr>
-        <w:t>0.03 degree</w:t>
-      </w:r>
-      <w:proofErr w:type="gramEnd"/>
-      <w:r>
-        <w:rPr>
-          <w:color w:val="1F2328"/>
-          <w:highlight w:val="white"/>
-        </w:rPr>
-        <w:t xml:space="preserve"> resolution utilizing the NASA Land Information System (LIS) software.  The model input is the Global Data Assimilation (GDAS) forcing dataset, which is a near-real-time analysis of various observational data (ground, radar, satellite) consisting of surface meteorology (temperature, humidity, pressure, winds, precipitation) and downwelling long- and short-wave radiation. </w:t>
+        <w:t xml:space="preserve">The NASA Short-term Prediction Research and Transition (SPoRT) Center runs the Alaska LIS (LIS-AK), a near-real-time version of the Noah land surface model at 0.03 degree resolution utilizing the NASA Land Information System (LIS) software.  The model input is the Global Data Assimilation (GDAS) forcing dataset, which is a near-real-time analysis of various observational data (ground, radar, satellite) consisting of surface meteorology (temperature, humidity, pressure, winds, precipitation) and downwelling long- and short-wave radiation. </w:t>
       </w:r>
     </w:p>
     <w:p>
@@ -6340,39 +6044,7 @@
           <w:color w:val="1F2328"/>
           <w:highlight w:val="white"/>
         </w:rPr>
-        <w:t>Kumar, S.V., C.D. Peters-</w:t>
-      </w:r>
-      <w:proofErr w:type="spellStart"/>
-      <w:r>
-        <w:rPr>
-          <w:color w:val="1F2328"/>
-          <w:highlight w:val="white"/>
-        </w:rPr>
-        <w:t>Lidard</w:t>
-      </w:r>
-      <w:proofErr w:type="spellEnd"/>
-      <w:r>
-        <w:rPr>
-          <w:color w:val="1F2328"/>
-          <w:highlight w:val="white"/>
-        </w:rPr>
-        <w:t xml:space="preserve">, Y. Tian, P.R. Houser, J. Geiger, S. Olden, L. </w:t>
-      </w:r>
-      <w:proofErr w:type="spellStart"/>
-      <w:r>
-        <w:rPr>
-          <w:color w:val="1F2328"/>
-          <w:highlight w:val="white"/>
-        </w:rPr>
-        <w:t>Lighty</w:t>
-      </w:r>
-      <w:proofErr w:type="spellEnd"/>
-      <w:r>
-        <w:rPr>
-          <w:color w:val="1F2328"/>
-          <w:highlight w:val="white"/>
-        </w:rPr>
-        <w:t xml:space="preserve">, J.L. Eastman, B. Doty, P. Dirmeyer, J. Adams, K. Mitchell, E. F. Wood, and J. Sheffield. (2006). Land Information System - An interoperable framework for high resolution land surface modeling. Environ. </w:t>
+        <w:t xml:space="preserve">Kumar, S.V., C.D. Peters-Lidard, Y. Tian, P.R. Houser, J. Geiger, S. Olden, L. Lighty, J.L. Eastman, B. Doty, P. Dirmeyer, J. Adams, K. Mitchell, E. F. Wood, and J. Sheffield. (2006). Land Information System - An interoperable framework for high resolution land surface modeling. Environ. </w:t>
       </w:r>
       <w:r>
         <w:rPr>
@@ -6387,23 +6059,7 @@
           <w:color w:val="1F2328"/>
           <w:highlight w:val="white"/>
         </w:rPr>
-        <w:t xml:space="preserve">, 21, 1402-1415, </w:t>
-      </w:r>
-      <w:proofErr w:type="gramStart"/>
-      <w:r>
-        <w:rPr>
-          <w:color w:val="1F2328"/>
-          <w:highlight w:val="white"/>
-        </w:rPr>
-        <w:t>doi:10.1016/j.envsoft</w:t>
-      </w:r>
-      <w:proofErr w:type="gramEnd"/>
-      <w:r>
-        <w:rPr>
-          <w:color w:val="1F2328"/>
-          <w:highlight w:val="white"/>
-        </w:rPr>
-        <w:t>.2005.07.00</w:t>
+        <w:t>, 21, 1402-1415, doi:10.1016/j.envsoft.2005.07.00</w:t>
       </w:r>
     </w:p>
     <w:p>
@@ -6432,23 +6088,7 @@
           <w:color w:val="1F2328"/>
           <w:highlight w:val="white"/>
         </w:rPr>
-        <w:t xml:space="preserve">NASA Land Information System model configuration and information can be found in this [peer-reviewed </w:t>
-      </w:r>
-      <w:proofErr w:type="gramStart"/>
-      <w:r>
-        <w:rPr>
-          <w:color w:val="1F2328"/>
-          <w:highlight w:val="white"/>
-        </w:rPr>
-        <w:t>article](</w:t>
-      </w:r>
-      <w:proofErr w:type="gramEnd"/>
-      <w:r>
-        <w:rPr>
-          <w:color w:val="1F2328"/>
-          <w:highlight w:val="white"/>
-        </w:rPr>
-        <w:t>doi:10.1016/j.envsoft.2005.07.00).</w:t>
+        <w:t>NASA Land Information System model configuration and information can be found in this [peer-reviewed article](doi:10.1016/j.envsoft.2005.07.00).</w:t>
       </w:r>
     </w:p>
     <w:p>
@@ -6646,55 +6286,7 @@
           <w:color w:val="1F2328"/>
           <w:highlight w:val="white"/>
         </w:rPr>
-        <w:t xml:space="preserve">Aaron, J. and Peursem, K.V. Utilizing Remote Sensing &amp; NASA </w:t>
-      </w:r>
-      <w:proofErr w:type="spellStart"/>
-      <w:r>
-        <w:rPr>
-          <w:color w:val="1F2328"/>
-          <w:highlight w:val="white"/>
-        </w:rPr>
-        <w:t>SPoRT</w:t>
-      </w:r>
-      <w:proofErr w:type="spellEnd"/>
-      <w:r>
-        <w:rPr>
-          <w:color w:val="1F2328"/>
-          <w:highlight w:val="white"/>
-        </w:rPr>
-        <w:t xml:space="preserve"> Land Information System-Alaska </w:t>
-      </w:r>
-      <w:proofErr w:type="gramStart"/>
-      <w:r>
-        <w:rPr>
-          <w:color w:val="1F2328"/>
-          <w:highlight w:val="white"/>
-        </w:rPr>
-        <w:t>To</w:t>
-      </w:r>
-      <w:proofErr w:type="gramEnd"/>
-      <w:r>
-        <w:rPr>
-          <w:color w:val="1F2328"/>
-          <w:highlight w:val="white"/>
-        </w:rPr>
-        <w:t xml:space="preserve"> Improve Flood &amp; Landslide Situational Awareness From Heavy Precipitation. 104th AMS Annual Meeting. AMS, 2024. [</w:t>
-      </w:r>
-      <w:proofErr w:type="gramStart"/>
-      <w:r>
-        <w:rPr>
-          <w:color w:val="1F2328"/>
-          <w:highlight w:val="white"/>
-        </w:rPr>
-        <w:t>https://ams.confex.com/ams/104ANNUAL/mediafile/Handout/Paper435177/AMS_2024_AK-LIS%202020%20event.pptx.pdf](</w:t>
-      </w:r>
-      <w:proofErr w:type="gramEnd"/>
-      <w:r>
-        <w:rPr>
-          <w:color w:val="1F2328"/>
-          <w:highlight w:val="white"/>
-        </w:rPr>
-        <w:t xml:space="preserve">https://ams.confex.com/ams/104ANNUAL/mediafile/Handout/Paper435177/AMS_2024_AK-LIS%202020%20event.pptx.pdf) </w:t>
+        <w:t xml:space="preserve">Aaron, J. and Peursem, K.V. Utilizing Remote Sensing &amp; NASA SPoRT Land Information System-Alaska To Improve Flood &amp; Landslide Situational Awareness From Heavy Precipitation. 104th AMS Annual Meeting. AMS, 2024. [https://ams.confex.com/ams/104ANNUAL/mediafile/Handout/Paper435177/AMS_2024_AK-LIS%202020%20event.pptx.pdf](https://ams.confex.com/ams/104ANNUAL/mediafile/Handout/Paper435177/AMS_2024_AK-LIS%202020%20event.pptx.pdf) </w:t>
       </w:r>
     </w:p>
     <w:p>
@@ -6716,53 +6308,12 @@
           <w:highlight w:val="white"/>
         </w:rPr>
       </w:pPr>
-      <w:proofErr w:type="spellStart"/>
       <w:r>
         <w:rPr>
           <w:color w:val="1F2328"/>
           <w:highlight w:val="white"/>
         </w:rPr>
-        <w:t>Tavakol</w:t>
-      </w:r>
-      <w:proofErr w:type="spellEnd"/>
-      <w:r>
-        <w:rPr>
-          <w:color w:val="1F2328"/>
-          <w:highlight w:val="white"/>
-        </w:rPr>
-        <w:t xml:space="preserve">, A., Rahmani, V., Quiring, S.M., Kumar, S.V. (2019). Evaluation analysis of NASA SMAP L3 and L4 and </w:t>
-      </w:r>
-      <w:proofErr w:type="spellStart"/>
-      <w:r>
-        <w:rPr>
-          <w:color w:val="1F2328"/>
-          <w:highlight w:val="white"/>
-        </w:rPr>
-        <w:t>SPoRT</w:t>
-      </w:r>
-      <w:proofErr w:type="spellEnd"/>
-      <w:r>
-        <w:rPr>
-          <w:color w:val="1F2328"/>
-          <w:highlight w:val="white"/>
-        </w:rPr>
-        <w:t>-LIS soil moisture data in the United States. Remote Sensing of Environment, (229), 234-246, [</w:t>
-      </w:r>
-      <w:proofErr w:type="gramStart"/>
-      <w:r>
-        <w:rPr>
-          <w:color w:val="1F2328"/>
-          <w:highlight w:val="white"/>
-        </w:rPr>
-        <w:t>https://doi.org/10.1016/j.rse.2019.05.006](</w:t>
-      </w:r>
-      <w:proofErr w:type="gramEnd"/>
-      <w:r>
-        <w:rPr>
-          <w:color w:val="1F2328"/>
-          <w:highlight w:val="white"/>
-        </w:rPr>
-        <w:t>https://doi.org/10.1016/j.rse.2019.05.006).</w:t>
+        <w:t>Tavakol, A., Rahmani, V., Quiring, S.M., Kumar, S.V. (2019). Evaluation analysis of NASA SMAP L3 and L4 and SPoRT-LIS soil moisture data in the United States. Remote Sensing of Environment, (229), 234-246, [https://doi.org/10.1016/j.rse.2019.05.006](https://doi.org/10.1016/j.rse.2019.05.006).</w:t>
       </w:r>
     </w:p>
     <w:p>
@@ -6789,39 +6340,7 @@
           <w:color w:val="1F2328"/>
           <w:highlight w:val="white"/>
         </w:rPr>
-        <w:t xml:space="preserve">McDonough, K.R., Hutchinson, S.L., Hutchinson, J.M.S., Case, J.L., Rahmani, V. (2018). Validation and assessment of </w:t>
-      </w:r>
-      <w:proofErr w:type="spellStart"/>
-      <w:r>
-        <w:rPr>
-          <w:color w:val="1F2328"/>
-          <w:highlight w:val="white"/>
-        </w:rPr>
-        <w:t>SPoRT</w:t>
-      </w:r>
-      <w:proofErr w:type="spellEnd"/>
-      <w:r>
-        <w:rPr>
-          <w:color w:val="1F2328"/>
-          <w:highlight w:val="white"/>
-        </w:rPr>
-        <w:t>-LIS surface soil moisture estimates for water resources management applications. Journal of Hydrology, (566), 43-54, [</w:t>
-      </w:r>
-      <w:proofErr w:type="gramStart"/>
-      <w:r>
-        <w:rPr>
-          <w:color w:val="1F2328"/>
-          <w:highlight w:val="white"/>
-        </w:rPr>
-        <w:t>https://doi.org/10.1016/j.jhydrol.2018.09.007](</w:t>
-      </w:r>
-      <w:proofErr w:type="gramEnd"/>
-      <w:r>
-        <w:rPr>
-          <w:color w:val="1F2328"/>
-          <w:highlight w:val="white"/>
-        </w:rPr>
-        <w:t>https://doi.org/10.1016/j.jhydrol.2018.09.007).</w:t>
+        <w:t>McDonough, K.R., Hutchinson, S.L., Hutchinson, J.M.S., Case, J.L., Rahmani, V. (2018). Validation and assessment of SPoRT-LIS surface soil moisture estimates for water resources management applications. Journal of Hydrology, (566), 43-54, [https://doi.org/10.1016/j.jhydrol.2018.09.007](https://doi.org/10.1016/j.jhydrol.2018.09.007).</w:t>
       </w:r>
     </w:p>
     <w:p>
@@ -6848,55 +6367,7 @@
           <w:color w:val="1F2328"/>
           <w:highlight w:val="white"/>
         </w:rPr>
-        <w:t xml:space="preserve">Hoylman, Z. H., Holden, Z., </w:t>
-      </w:r>
-      <w:proofErr w:type="spellStart"/>
-      <w:r>
-        <w:rPr>
-          <w:color w:val="1F2328"/>
-          <w:highlight w:val="white"/>
-        </w:rPr>
-        <w:t>Bocinsky</w:t>
-      </w:r>
-      <w:proofErr w:type="spellEnd"/>
-      <w:r>
-        <w:rPr>
-          <w:color w:val="1F2328"/>
-          <w:highlight w:val="white"/>
-        </w:rPr>
-        <w:t xml:space="preserve">, R. K., Ketchum, D., Swanson, A., &amp; </w:t>
-      </w:r>
-      <w:proofErr w:type="spellStart"/>
-      <w:r>
-        <w:rPr>
-          <w:color w:val="1F2328"/>
-          <w:highlight w:val="white"/>
-        </w:rPr>
-        <w:t>Jencso</w:t>
-      </w:r>
-      <w:proofErr w:type="spellEnd"/>
-      <w:r>
-        <w:rPr>
-          <w:color w:val="1F2328"/>
-          <w:highlight w:val="white"/>
-        </w:rPr>
-        <w:t>, K. (2024). Optimizing drought assessment for soil moisture deficits. Water Resources Research, (60), [</w:t>
-      </w:r>
-      <w:proofErr w:type="gramStart"/>
-      <w:r>
-        <w:rPr>
-          <w:color w:val="1F2328"/>
-          <w:highlight w:val="white"/>
-        </w:rPr>
-        <w:t>https://doi.org/10.1029/2023WR036087](</w:t>
-      </w:r>
-      <w:proofErr w:type="gramEnd"/>
-      <w:r>
-        <w:rPr>
-          <w:color w:val="1F2328"/>
-          <w:highlight w:val="white"/>
-        </w:rPr>
-        <w:t>https://doi.org/10.1029/2023WR036087).</w:t>
+        <w:t>Hoylman, Z. H., Holden, Z., Bocinsky, R. K., Ketchum, D., Swanson, A., &amp; Jencso, K. (2024). Optimizing drought assessment for soil moisture deficits. Water Resources Research, (60), [https://doi.org/10.1029/2023WR036087](https://doi.org/10.1029/2023WR036087).</w:t>
       </w:r>
     </w:p>
     <w:p>
@@ -7105,23 +6576,7 @@
                 <w:color w:val="1F2328"/>
                 <w:highlight w:val="white"/>
               </w:rPr>
-              <w:t xml:space="preserve">The </w:t>
-            </w:r>
-            <w:proofErr w:type="spellStart"/>
-            <w:r>
-              <w:rPr>
-                <w:color w:val="1F2328"/>
-                <w:highlight w:val="white"/>
-              </w:rPr>
-              <w:t>SPoRT</w:t>
-            </w:r>
-            <w:proofErr w:type="spellEnd"/>
-            <w:r>
-              <w:rPr>
-                <w:color w:val="1F2328"/>
-                <w:highlight w:val="white"/>
-              </w:rPr>
-              <w:t>-LIS is as good as the input forcing analyses, so occasional soil moisture artifacts may appear in the horizontal maps related to quality-control issues of the input datasets. These can be manifested with unusually low or high percentiles, especially along international borders, coastlines, and isolated dry “bulls-eyes” at rain gauge with quality issues.</w:t>
+              <w:t>The SPoRT-LIS is as good as the input forcing analyses, so occasional soil moisture artifacts may appear in the horizontal maps related to quality-control issues of the input datasets. These can be manifested with unusually low or high percentiles, especially along international borders, coastlines, and isolated dry “bulls-eyes” at rain gauge with quality issues.</w:t>
             </w:r>
           </w:p>
           <w:p>
@@ -7582,23 +7037,7 @@
           <w:color w:val="1F2328"/>
           <w:highlight w:val="white"/>
         </w:rPr>
-        <w:t xml:space="preserve">[Creative Commons Zero v1.0 </w:t>
-      </w:r>
-      <w:proofErr w:type="gramStart"/>
-      <w:r>
-        <w:rPr>
-          <w:color w:val="1F2328"/>
-          <w:highlight w:val="white"/>
-        </w:rPr>
-        <w:t>Universal](</w:t>
-      </w:r>
-      <w:proofErr w:type="gramEnd"/>
-      <w:r>
-        <w:rPr>
-          <w:color w:val="1F2328"/>
-          <w:highlight w:val="white"/>
-        </w:rPr>
-        <w:t>https://creativecommons.org/publicdomain/zero/1.0/legalcode) (CC0 1.0)</w:t>
+        <w:t>[Creative Commons Zero v1.0 Universal](https://creativecommons.org/publicdomain/zero/1.0/legalcode) (CC0 1.0)</w:t>
       </w:r>
     </w:p>
     <w:p>
@@ -7662,7 +7101,7 @@
       </w:pPr>
     </w:p>
     <w:sectPr>
-      <w:headerReference w:type="default" r:id="rId10"/>
+      <w:headerReference w:type="default" r:id="rId11"/>
       <w:pgSz w:w="12240" w:h="15840"/>
       <w:pgMar w:top="1440" w:right="1440" w:bottom="1440" w:left="1440" w:header="720" w:footer="720" w:gutter="0"/>
       <w:pgNumType w:start="1"/>
@@ -8901,6 +8340,29 @@
       <w:szCs w:val="20"/>
     </w:rPr>
   </w:style>
+  <w:style w:type="character" w:styleId="Hyperlink">
+    <w:name w:val="Hyperlink"/>
+    <w:basedOn w:val="DefaultParagraphFont"/>
+    <w:uiPriority w:val="99"/>
+    <w:unhideWhenUsed/>
+    <w:rsid w:val="00EA46DB"/>
+    <w:rPr>
+      <w:color w:val="0000FF" w:themeColor="hyperlink"/>
+      <w:u w:val="single"/>
+    </w:rPr>
+  </w:style>
+  <w:style w:type="character" w:styleId="UnresolvedMention">
+    <w:name w:val="Unresolved Mention"/>
+    <w:basedOn w:val="DefaultParagraphFont"/>
+    <w:uiPriority w:val="99"/>
+    <w:semiHidden/>
+    <w:unhideWhenUsed/>
+    <w:rsid w:val="00EA46DB"/>
+    <w:rPr>
+      <w:color w:val="605E5C"/>
+      <w:shd w:val="clear" w:color="auto" w:fill="E1DFDD"/>
+    </w:rPr>
+  </w:style>
 </w:styles>
 </file>
 

</xml_diff>

<commit_message>
added a disclaimer section
</commit_message>
<xml_diff>
--- a/template/test_LIS.docx
+++ b/template/test_LIS.docx
@@ -1567,13 +1567,41 @@
               <w:t>equalEarth</w:t>
             </w:r>
             <w:proofErr w:type="spellEnd"/>
-            <w:r>
-              <w:rPr>
-                <w:color w:val="666666"/>
-                <w:sz w:val="20"/>
-                <w:szCs w:val="20"/>
-              </w:rPr>
-              <w:t>",                      "equirectangular",                      "</w:t>
+            <w:proofErr w:type="gramStart"/>
+            <w:r>
+              <w:rPr>
+                <w:color w:val="666666"/>
+                <w:sz w:val="20"/>
+                <w:szCs w:val="20"/>
+              </w:rPr>
+              <w:t xml:space="preserve">",   </w:t>
+            </w:r>
+            <w:proofErr w:type="gramEnd"/>
+            <w:r>
+              <w:rPr>
+                <w:color w:val="666666"/>
+                <w:sz w:val="20"/>
+                <w:szCs w:val="20"/>
+              </w:rPr>
+              <w:t xml:space="preserve">                   "equirectangular</w:t>
+            </w:r>
+            <w:proofErr w:type="gramStart"/>
+            <w:r>
+              <w:rPr>
+                <w:color w:val="666666"/>
+                <w:sz w:val="20"/>
+                <w:szCs w:val="20"/>
+              </w:rPr>
+              <w:t xml:space="preserve">",   </w:t>
+            </w:r>
+            <w:proofErr w:type="gramEnd"/>
+            <w:r>
+              <w:rPr>
+                <w:color w:val="666666"/>
+                <w:sz w:val="20"/>
+                <w:szCs w:val="20"/>
+              </w:rPr>
+              <w:t xml:space="preserve">                   "</w:t>
             </w:r>
             <w:proofErr w:type="spellStart"/>
             <w:r>
@@ -1585,13 +1613,23 @@
               <w:t>lambertConformalConic</w:t>
             </w:r>
             <w:proofErr w:type="spellEnd"/>
-            <w:r>
-              <w:rPr>
-                <w:color w:val="666666"/>
-                <w:sz w:val="20"/>
-                <w:szCs w:val="20"/>
-              </w:rPr>
-              <w:t>",                      "</w:t>
+            <w:proofErr w:type="gramStart"/>
+            <w:r>
+              <w:rPr>
+                <w:color w:val="666666"/>
+                <w:sz w:val="20"/>
+                <w:szCs w:val="20"/>
+              </w:rPr>
+              <w:t xml:space="preserve">",   </w:t>
+            </w:r>
+            <w:proofErr w:type="gramEnd"/>
+            <w:r>
+              <w:rPr>
+                <w:color w:val="666666"/>
+                <w:sz w:val="20"/>
+                <w:szCs w:val="20"/>
+              </w:rPr>
+              <w:t xml:space="preserve">                   "</w:t>
             </w:r>
             <w:proofErr w:type="spellStart"/>
             <w:r>
@@ -1603,13 +1641,23 @@
               <w:t>mercator</w:t>
             </w:r>
             <w:proofErr w:type="spellEnd"/>
-            <w:r>
-              <w:rPr>
-                <w:color w:val="666666"/>
-                <w:sz w:val="20"/>
-                <w:szCs w:val="20"/>
-              </w:rPr>
-              <w:t>",                     "</w:t>
+            <w:proofErr w:type="gramStart"/>
+            <w:r>
+              <w:rPr>
+                <w:color w:val="666666"/>
+                <w:sz w:val="20"/>
+                <w:szCs w:val="20"/>
+              </w:rPr>
+              <w:t xml:space="preserve">",   </w:t>
+            </w:r>
+            <w:proofErr w:type="gramEnd"/>
+            <w:r>
+              <w:rPr>
+                <w:color w:val="666666"/>
+                <w:sz w:val="20"/>
+                <w:szCs w:val="20"/>
+              </w:rPr>
+              <w:t xml:space="preserve">                  "</w:t>
             </w:r>
             <w:proofErr w:type="spellStart"/>
             <w:r>
@@ -1621,13 +1669,23 @@
               <w:t>naturalEarth</w:t>
             </w:r>
             <w:proofErr w:type="spellEnd"/>
-            <w:r>
-              <w:rPr>
-                <w:color w:val="666666"/>
-                <w:sz w:val="20"/>
-                <w:szCs w:val="20"/>
-              </w:rPr>
-              <w:t>",                      "</w:t>
+            <w:proofErr w:type="gramStart"/>
+            <w:r>
+              <w:rPr>
+                <w:color w:val="666666"/>
+                <w:sz w:val="20"/>
+                <w:szCs w:val="20"/>
+              </w:rPr>
+              <w:t xml:space="preserve">",   </w:t>
+            </w:r>
+            <w:proofErr w:type="gramEnd"/>
+            <w:r>
+              <w:rPr>
+                <w:color w:val="666666"/>
+                <w:sz w:val="20"/>
+                <w:szCs w:val="20"/>
+              </w:rPr>
+              <w:t xml:space="preserve">                   "</w:t>
             </w:r>
             <w:proofErr w:type="spellStart"/>
             <w:r>
@@ -1639,13 +1697,41 @@
               <w:t>winkelTripel</w:t>
             </w:r>
             <w:proofErr w:type="spellEnd"/>
-            <w:r>
-              <w:rPr>
-                <w:color w:val="666666"/>
-                <w:sz w:val="20"/>
-                <w:szCs w:val="20"/>
-              </w:rPr>
-              <w:t>",                     "globe",                      "</w:t>
+            <w:proofErr w:type="gramStart"/>
+            <w:r>
+              <w:rPr>
+                <w:color w:val="666666"/>
+                <w:sz w:val="20"/>
+                <w:szCs w:val="20"/>
+              </w:rPr>
+              <w:t xml:space="preserve">",   </w:t>
+            </w:r>
+            <w:proofErr w:type="gramEnd"/>
+            <w:r>
+              <w:rPr>
+                <w:color w:val="666666"/>
+                <w:sz w:val="20"/>
+                <w:szCs w:val="20"/>
+              </w:rPr>
+              <w:t xml:space="preserve">                  "globe</w:t>
+            </w:r>
+            <w:proofErr w:type="gramStart"/>
+            <w:r>
+              <w:rPr>
+                <w:color w:val="666666"/>
+                <w:sz w:val="20"/>
+                <w:szCs w:val="20"/>
+              </w:rPr>
+              <w:t xml:space="preserve">",   </w:t>
+            </w:r>
+            <w:proofErr w:type="gramEnd"/>
+            <w:r>
+              <w:rPr>
+                <w:color w:val="666666"/>
+                <w:sz w:val="20"/>
+                <w:szCs w:val="20"/>
+              </w:rPr>
+              <w:t xml:space="preserve">                   "</w:t>
             </w:r>
             <w:proofErr w:type="spellStart"/>
             <w:r>
@@ -1657,13 +1743,23 @@
               <w:t>polarNorth</w:t>
             </w:r>
             <w:proofErr w:type="spellEnd"/>
-            <w:r>
-              <w:rPr>
-                <w:color w:val="666666"/>
-                <w:sz w:val="20"/>
-                <w:szCs w:val="20"/>
-              </w:rPr>
-              <w:t>",                      "</w:t>
+            <w:proofErr w:type="gramStart"/>
+            <w:r>
+              <w:rPr>
+                <w:color w:val="666666"/>
+                <w:sz w:val="20"/>
+                <w:szCs w:val="20"/>
+              </w:rPr>
+              <w:t xml:space="preserve">",   </w:t>
+            </w:r>
+            <w:proofErr w:type="gramEnd"/>
+            <w:r>
+              <w:rPr>
+                <w:color w:val="666666"/>
+                <w:sz w:val="20"/>
+                <w:szCs w:val="20"/>
+              </w:rPr>
+              <w:t xml:space="preserve">                   "</w:t>
             </w:r>
             <w:proofErr w:type="spellStart"/>
             <w:r>
@@ -6667,7 +6763,7 @@
           <w:color w:val="1F2328"/>
           <w:highlight w:val="white"/>
         </w:rPr>
-        <w:t>article](</w:t>
+        <w:t>article](doi:10.1016/j.envsoft</w:t>
       </w:r>
       <w:proofErr w:type="gramEnd"/>
       <w:r>
@@ -6675,7 +6771,7 @@
           <w:color w:val="1F2328"/>
           <w:highlight w:val="white"/>
         </w:rPr>
-        <w:t>doi:10.1016/j.envsoft.2005.07.00).</w:t>
+        <w:t>.2005.07.00).</w:t>
       </w:r>
     </w:p>
     <w:p>
@@ -6905,7 +7001,23 @@
           <w:color w:val="1F2328"/>
           <w:highlight w:val="white"/>
         </w:rPr>
-        <w:t xml:space="preserve"> Improve Flood &amp; Landslide Situational Awareness From Heavy Precipitation. 104th AMS Annual Meeting. AMS, 2024. [</w:t>
+        <w:t xml:space="preserve"> Improve Flood &amp; Landslide Situational Awareness </w:t>
+      </w:r>
+      <w:proofErr w:type="gramStart"/>
+      <w:r>
+        <w:rPr>
+          <w:color w:val="1F2328"/>
+          <w:highlight w:val="white"/>
+        </w:rPr>
+        <w:t>From</w:t>
+      </w:r>
+      <w:proofErr w:type="gramEnd"/>
+      <w:r>
+        <w:rPr>
+          <w:color w:val="1F2328"/>
+          <w:highlight w:val="white"/>
+        </w:rPr>
+        <w:t xml:space="preserve"> Heavy Precipitation. 104th AMS Annual Meeting. AMS, 2024. [</w:t>
       </w:r>
       <w:proofErr w:type="gramStart"/>
       <w:r>
@@ -7724,6 +7836,76 @@
         <w:widowControl w:val="0"/>
         <w:spacing w:line="240" w:lineRule="auto"/>
         <w:rPr>
+          <w:b/>
+          <w:bCs/>
+          <w:color w:val="1F2328"/>
+          <w:highlight w:val="white"/>
+        </w:rPr>
+      </w:pPr>
+      <w:r>
+        <w:rPr>
+          <w:b/>
+          <w:bCs/>
+          <w:color w:val="1F2328"/>
+          <w:highlight w:val="white"/>
+        </w:rPr>
+        <w:t>Disclaimer</w:t>
+      </w:r>
+    </w:p>
+    <w:p>
+      <w:pPr>
+        <w:widowControl w:val="0"/>
+        <w:spacing w:line="240" w:lineRule="auto"/>
+        <w:rPr>
+          <w:color w:val="1F2328"/>
+          <w:highlight w:val="white"/>
+        </w:rPr>
+      </w:pPr>
+      <w:r>
+        <w:rPr>
+          <w:color w:val="1F2328"/>
+          <w:highlight w:val="white"/>
+        </w:rPr>
+        <w:t xml:space="preserve">All data provided in VEDA has been transformed from the original format (TIFF) into Cloud Optimized </w:t>
+      </w:r>
+      <w:proofErr w:type="spellStart"/>
+      <w:r>
+        <w:rPr>
+          <w:color w:val="1F2328"/>
+          <w:highlight w:val="white"/>
+        </w:rPr>
+        <w:t>GeoTIFFs</w:t>
+      </w:r>
+      <w:proofErr w:type="spellEnd"/>
+      <w:r>
+        <w:rPr>
+          <w:color w:val="1F2328"/>
+          <w:highlight w:val="white"/>
+        </w:rPr>
+        <w:t xml:space="preserve"> (</w:t>
+      </w:r>
+      <w:hyperlink r:id="rId11" w:tgtFrame="_blank" w:history="1">
+        <w:r>
+          <w:rPr>
+            <w:color w:val="1F2328"/>
+            <w:highlight w:val="white"/>
+          </w:rPr>
+          <w:t>COG</w:t>
+        </w:r>
+      </w:hyperlink>
+      <w:r>
+        <w:rPr>
+          <w:color w:val="1F2328"/>
+          <w:highlight w:val="white"/>
+        </w:rPr>
+        <w:t>). Careful quality checks are used to ensure data transformation has been performed correctly.</w:t>
+      </w:r>
+    </w:p>
+    <w:p>
+      <w:pPr>
+        <w:widowControl w:val="0"/>
+        <w:spacing w:line="240" w:lineRule="auto"/>
+        <w:rPr>
           <w:color w:val="1F2328"/>
           <w:highlight w:val="white"/>
         </w:rPr>
@@ -7889,7 +8071,7 @@
       </w:pPr>
     </w:p>
     <w:sectPr>
-      <w:headerReference w:type="default" r:id="rId11"/>
+      <w:headerReference w:type="default" r:id="rId12"/>
       <w:pgSz w:w="12240" w:h="15840"/>
       <w:pgMar w:top="1440" w:right="1440" w:bottom="1440" w:left="1440" w:header="720" w:footer="720" w:gutter="0"/>
       <w:pgNumType w:start="1"/>

</xml_diff>

<commit_message>
added subtopics to be formatted
</commit_message>
<xml_diff>
--- a/template/test_LIS.docx
+++ b/template/test_LIS.docx
@@ -815,7 +815,26 @@
               <w:t>Topic:</w:t>
             </w:r>
             <w:r>
-              <w:t xml:space="preserve"> Agriculture, Climate, Drought, Evapotranspiration, Hydrology, Water Resources</w:t>
+              <w:t xml:space="preserve"> Agriculture, Climate, Drought, Evapotranspiration, Hydrology</w:t>
+            </w:r>
+          </w:p>
+          <w:p>
+            <w:pPr>
+              <w:widowControl w:val="0"/>
+              <w:numPr>
+                <w:ilvl w:val="0"/>
+                <w:numId w:val="1"/>
+              </w:numPr>
+              <w:spacing w:line="240" w:lineRule="auto"/>
+            </w:pPr>
+            <w:r>
+              <w:rPr>
+                <w:b/>
+              </w:rPr>
+              <w:t>Subtopic:</w:t>
+            </w:r>
+            <w:r>
+              <w:t xml:space="preserve"> Fire Safety</w:t>
             </w:r>
           </w:p>
           <w:p>
@@ -5159,13 +5178,116 @@
               <w:t xml:space="preserve">Value: </w:t>
             </w:r>
             <w:r>
-              <w:t>Land Surface Model, Soil Moisture, Hydrology</w:t>
-            </w:r>
-          </w:p>
-          <w:p>
-            <w:pPr>
-              <w:spacing w:line="240" w:lineRule="auto"/>
-            </w:pPr>
+              <w:t>Fire</w:t>
+            </w:r>
+          </w:p>
+          <w:p>
+            <w:pPr>
+              <w:spacing w:line="240" w:lineRule="auto"/>
+            </w:pPr>
+          </w:p>
+        </w:tc>
+      </w:tr>
+      <w:tr>
+        <w:trPr>
+          <w:trHeight w:val="2373"/>
+        </w:trPr>
+        <w:tc>
+          <w:tcPr>
+            <w:tcW w:w="3320" w:type="dxa"/>
+            <w:shd w:val="clear" w:color="auto" w:fill="auto"/>
+            <w:tcMar>
+              <w:top w:w="100" w:type="dxa"/>
+              <w:left w:w="100" w:type="dxa"/>
+              <w:bottom w:w="100" w:type="dxa"/>
+              <w:right w:w="100" w:type="dxa"/>
+            </w:tcMar>
+          </w:tcPr>
+          <w:p>
+            <w:pPr>
+              <w:widowControl w:val="0"/>
+              <w:spacing w:line="240" w:lineRule="auto"/>
+            </w:pPr>
+            <w:proofErr w:type="spellStart"/>
+            <w:r>
+              <w:rPr>
+                <w:b/>
+              </w:rPr>
+              <w:t>content_source</w:t>
+            </w:r>
+            <w:proofErr w:type="spellEnd"/>
+          </w:p>
+          <w:p>
+            <w:pPr>
+              <w:widowControl w:val="0"/>
+              <w:spacing w:line="240" w:lineRule="auto"/>
+            </w:pPr>
+          </w:p>
+          <w:p>
+            <w:pPr>
+              <w:widowControl w:val="0"/>
+              <w:spacing w:line="240" w:lineRule="auto"/>
+              <w:rPr>
+                <w:b/>
+              </w:rPr>
+            </w:pPr>
+            <w:r>
+              <w:rPr>
+                <w:color w:val="666666"/>
+                <w:sz w:val="20"/>
+                <w:szCs w:val="20"/>
+              </w:rPr>
+              <w:t xml:space="preserve">This data should not need to be re-entered. But if it is different than it will override. Can include things like NASA, NOAA, FEMA, </w:t>
+            </w:r>
+            <w:proofErr w:type="spellStart"/>
+            <w:r>
+              <w:rPr>
+                <w:color w:val="666666"/>
+                <w:sz w:val="20"/>
+                <w:szCs w:val="20"/>
+              </w:rPr>
+              <w:t>etc</w:t>
+            </w:r>
+            <w:proofErr w:type="spellEnd"/>
+          </w:p>
+        </w:tc>
+        <w:tc>
+          <w:tcPr>
+            <w:tcW w:w="6040" w:type="dxa"/>
+            <w:shd w:val="clear" w:color="auto" w:fill="auto"/>
+            <w:tcMar>
+              <w:top w:w="100" w:type="dxa"/>
+              <w:left w:w="100" w:type="dxa"/>
+              <w:bottom w:w="100" w:type="dxa"/>
+              <w:right w:w="100" w:type="dxa"/>
+            </w:tcMar>
+          </w:tcPr>
+          <w:p>
+            <w:r>
+              <w:t xml:space="preserve">*** This will automatically pull from whatever source is added in the first table (see above) within the </w:t>
+            </w:r>
+            <w:r>
+              <w:rPr>
+                <w:b/>
+                <w:bCs/>
+                <w:i/>
+                <w:iCs/>
+              </w:rPr>
+              <w:t>Tags</w:t>
+            </w:r>
+            <w:r>
+              <w:t xml:space="preserve"> section. Leave as null if you want the exact same TAG information. </w:t>
+            </w:r>
+          </w:p>
+          <w:p/>
+          <w:p>
+            <w:pPr>
+              <w:widowControl w:val="0"/>
+              <w:spacing w:line="240" w:lineRule="auto"/>
+            </w:pPr>
+            <w:r>
+              <w:t>Value: null</w:t>
+            </w:r>
           </w:p>
         </w:tc>
       </w:tr>
@@ -5191,58 +5313,57 @@
               <w:rPr>
                 <w:b/>
               </w:rPr>
-              <w:t>content_source</w:t>
+              <w:t>content_product_type</w:t>
             </w:r>
             <w:proofErr w:type="spellEnd"/>
-          </w:p>
-          <w:p>
-            <w:pPr>
-              <w:widowControl w:val="0"/>
-              <w:spacing w:line="240" w:lineRule="auto"/>
-            </w:pPr>
-          </w:p>
-          <w:p>
-            <w:pPr>
-              <w:rPr>
-                <w:color w:val="666666"/>
-                <w:sz w:val="20"/>
-                <w:szCs w:val="20"/>
-              </w:rPr>
-            </w:pPr>
-            <w:r>
-              <w:rPr>
-                <w:color w:val="666666"/>
-                <w:sz w:val="20"/>
-                <w:szCs w:val="20"/>
-              </w:rPr>
-              <w:t>This data should not need to be re-entered.</w:t>
-            </w:r>
-            <w:r>
-              <w:rPr>
-                <w:color w:val="666666"/>
-                <w:sz w:val="20"/>
-                <w:szCs w:val="20"/>
-              </w:rPr>
-              <w:t xml:space="preserve"> But if it is different than it will override.</w:t>
-            </w:r>
-            <w:r>
-              <w:rPr>
-                <w:color w:val="666666"/>
-                <w:sz w:val="20"/>
-                <w:szCs w:val="20"/>
-              </w:rPr>
-              <w:t xml:space="preserve"> Can include things like NASA, NOAA, FEMA, </w:t>
-            </w:r>
-            <w:proofErr w:type="spellStart"/>
-            <w:r>
-              <w:rPr>
-                <w:color w:val="666666"/>
-                <w:sz w:val="20"/>
-                <w:szCs w:val="20"/>
-              </w:rPr>
-              <w:t>etc</w:t>
-            </w:r>
-            <w:proofErr w:type="spellEnd"/>
+            <w:r>
+              <w:rPr>
+                <w:b/>
+              </w:rPr>
+              <w:t>:</w:t>
+            </w:r>
+            <w:r>
+              <w:t xml:space="preserve"> </w:t>
+            </w:r>
+          </w:p>
+          <w:p>
+            <w:pPr>
+              <w:widowControl w:val="0"/>
+              <w:spacing w:line="240" w:lineRule="auto"/>
+            </w:pPr>
+          </w:p>
+          <w:p>
+            <w:pPr>
+              <w:rPr>
+                <w:color w:val="666666"/>
+                <w:sz w:val="20"/>
+                <w:szCs w:val="20"/>
+              </w:rPr>
+            </w:pPr>
+            <w:r>
+              <w:rPr>
+                <w:color w:val="666666"/>
+                <w:sz w:val="20"/>
+                <w:szCs w:val="20"/>
+              </w:rPr>
+              <w:t>Examples include (</w:t>
+            </w:r>
+            <w:r>
+              <w:rPr>
+                <w:color w:val="666666"/>
+                <w:sz w:val="20"/>
+                <w:szCs w:val="20"/>
+              </w:rPr>
+              <w:t>Assimilated Observations, Model Output, Satellite Output</w:t>
+            </w:r>
+            <w:r>
+              <w:rPr>
+                <w:color w:val="666666"/>
+                <w:sz w:val="20"/>
+                <w:szCs w:val="20"/>
+              </w:rPr>
+              <w:t>)</w:t>
+            </w:r>
           </w:p>
         </w:tc>
         <w:tc>
@@ -5258,37 +5379,7 @@
           </w:tcPr>
           <w:p>
             <w:r>
-              <w:t xml:space="preserve">*** This will automatically pull from whatever source is added in the first table (see above) within the </w:t>
-            </w:r>
-            <w:r>
-              <w:rPr>
-                <w:b/>
-                <w:bCs/>
-                <w:i/>
-                <w:iCs/>
-              </w:rPr>
-              <w:t>Tags</w:t>
-            </w:r>
-            <w:r>
-              <w:t xml:space="preserve"> section</w:t>
-            </w:r>
-            <w:r>
-              <w:t>. Leave as null if yo</w:t>
-            </w:r>
-            <w:r>
-              <w:t>u want the exact same TAG information.</w:t>
-            </w:r>
-            <w:r>
-              <w:t xml:space="preserve"> </w:t>
-            </w:r>
-          </w:p>
-          <w:p/>
-          <w:p>
-            <w:r>
-              <w:t>Value:</w:t>
-            </w:r>
-            <w:r>
-              <w:t xml:space="preserve"> null</w:t>
+              <w:t>Value: Assimilated Observations, Model Output, Satellite Output</w:t>
             </w:r>
           </w:p>
         </w:tc>
@@ -5309,65 +5400,52 @@
             <w:pPr>
               <w:widowControl w:val="0"/>
               <w:spacing w:line="240" w:lineRule="auto"/>
+              <w:rPr>
+                <w:b/>
+              </w:rPr>
             </w:pPr>
             <w:proofErr w:type="spellStart"/>
             <w:r>
               <w:rPr>
                 <w:b/>
               </w:rPr>
-              <w:t>content_product_type</w:t>
+              <w:t>temporal_extent</w:t>
             </w:r>
             <w:proofErr w:type="spellEnd"/>
-            <w:r>
+          </w:p>
+          <w:p>
+            <w:pPr>
+              <w:widowControl w:val="0"/>
+              <w:spacing w:line="240" w:lineRule="auto"/>
               <w:rPr>
                 <w:b/>
               </w:rPr>
-              <w:t>:</w:t>
-            </w:r>
-            <w:r>
-              <w:t xml:space="preserve"> </w:t>
-            </w:r>
-          </w:p>
-          <w:p>
-            <w:pPr>
-              <w:widowControl w:val="0"/>
-              <w:spacing w:line="240" w:lineRule="auto"/>
-            </w:pPr>
-          </w:p>
-          <w:p>
-            <w:pPr>
-              <w:widowControl w:val="0"/>
-              <w:spacing w:line="240" w:lineRule="auto"/>
-              <w:rPr>
-                <w:color w:val="666666"/>
-                <w:sz w:val="20"/>
-                <w:szCs w:val="20"/>
-              </w:rPr>
-            </w:pPr>
-            <w:r>
-              <w:rPr>
-                <w:color w:val="666666"/>
-                <w:sz w:val="20"/>
-                <w:szCs w:val="20"/>
-              </w:rPr>
-              <w:t>Examples include (</w:t>
-            </w:r>
-            <w:r>
-              <w:rPr>
-                <w:color w:val="666666"/>
-                <w:sz w:val="20"/>
-                <w:szCs w:val="20"/>
-              </w:rPr>
-              <w:t>Assimilated Observations, Model Output, Satellite Output</w:t>
-            </w:r>
-            <w:r>
-              <w:rPr>
-                <w:color w:val="666666"/>
-                <w:sz w:val="20"/>
-                <w:szCs w:val="20"/>
-              </w:rPr>
-              <w:t>)</w:t>
-            </w:r>
+            </w:pPr>
+          </w:p>
+          <w:p>
+            <w:pPr>
+              <w:widowControl w:val="0"/>
+              <w:spacing w:line="240" w:lineRule="auto"/>
+            </w:pPr>
+            <w:r>
+              <w:rPr>
+                <w:color w:val="666666"/>
+                <w:sz w:val="20"/>
+                <w:szCs w:val="20"/>
+              </w:rPr>
+              <w:t>Date ranges of the data</w:t>
+            </w:r>
+          </w:p>
+          <w:p>
+            <w:pPr>
+              <w:widowControl w:val="0"/>
+              <w:spacing w:line="240" w:lineRule="auto"/>
+              <w:rPr>
+                <w:color w:val="666666"/>
+                <w:sz w:val="20"/>
+                <w:szCs w:val="20"/>
+              </w:rPr>
+            </w:pPr>
           </w:p>
         </w:tc>
         <w:tc>
@@ -5384,6 +5462,36 @@
           <w:p>
             <w:pPr>
               <w:widowControl w:val="0"/>
+              <w:spacing w:line="240" w:lineRule="auto"/>
+              <w:rPr>
+                <w:highlight w:val="white"/>
+              </w:rPr>
+            </w:pPr>
+            <w:r>
+              <w:rPr>
+                <w:highlight w:val="white"/>
+              </w:rPr>
+              <w:t>Start: 12/01/2021</w:t>
+            </w:r>
+          </w:p>
+          <w:p>
+            <w:pPr>
+              <w:widowControl w:val="0"/>
+              <w:spacing w:line="240" w:lineRule="auto"/>
+              <w:rPr>
+                <w:highlight w:val="white"/>
+              </w:rPr>
+            </w:pPr>
+            <w:r>
+              <w:rPr>
+                <w:highlight w:val="white"/>
+              </w:rPr>
+              <w:t>End: 12/31/2021</w:t>
+            </w:r>
+          </w:p>
+          <w:p>
+            <w:pPr>
+              <w:widowControl w:val="0"/>
               <w:shd w:val="clear" w:color="auto" w:fill="FFFFFF"/>
               <w:spacing w:line="240" w:lineRule="auto"/>
               <w:rPr>
@@ -5392,12 +5500,6 @@
                 <w:szCs w:val="23"/>
               </w:rPr>
             </w:pPr>
-            <w:r>
-              <w:t xml:space="preserve">Value: </w:t>
-            </w:r>
-            <w:r>
-              <w:t>Assimilated Observations, Model Output, Satellite Output</w:t>
-            </w:r>
           </w:p>
         </w:tc>
       </w:tr>
@@ -5426,7 +5528,7 @@
               <w:rPr>
                 <w:b/>
               </w:rPr>
-              <w:t>temporal_extent</w:t>
+              <w:t>temporal_resolution</w:t>
             </w:r>
             <w:proofErr w:type="spellEnd"/>
           </w:p>
@@ -5443,25 +5545,38 @@
             <w:pPr>
               <w:widowControl w:val="0"/>
               <w:spacing w:line="240" w:lineRule="auto"/>
-            </w:pPr>
-            <w:r>
-              <w:rPr>
-                <w:color w:val="666666"/>
-                <w:sz w:val="20"/>
-                <w:szCs w:val="20"/>
-              </w:rPr>
-              <w:t>Date ranges of the data</w:t>
-            </w:r>
-          </w:p>
-          <w:p>
-            <w:pPr>
-              <w:widowControl w:val="0"/>
-              <w:spacing w:line="240" w:lineRule="auto"/>
-              <w:rPr>
-                <w:sz w:val="20"/>
-                <w:szCs w:val="20"/>
-              </w:rPr>
-            </w:pPr>
+              <w:rPr>
+                <w:color w:val="666666"/>
+                <w:sz w:val="20"/>
+                <w:szCs w:val="20"/>
+              </w:rPr>
+            </w:pPr>
+            <w:r>
+              <w:rPr>
+                <w:color w:val="666666"/>
+                <w:sz w:val="20"/>
+                <w:szCs w:val="20"/>
+              </w:rPr>
+              <w:t>Examples include:</w:t>
+            </w:r>
+          </w:p>
+          <w:p>
+            <w:pPr>
+              <w:widowControl w:val="0"/>
+              <w:spacing w:line="240" w:lineRule="auto"/>
+              <w:rPr>
+                <w:sz w:val="20"/>
+                <w:szCs w:val="20"/>
+              </w:rPr>
+            </w:pPr>
+            <w:r>
+              <w:rPr>
+                <w:color w:val="666666"/>
+                <w:sz w:val="20"/>
+                <w:szCs w:val="20"/>
+              </w:rPr>
+              <w:t>Hourly, daily, monthly, yearly (annually), climatology</w:t>
+            </w:r>
           </w:p>
         </w:tc>
         <w:tc>
@@ -5478,36 +5593,6 @@
           <w:p>
             <w:pPr>
               <w:widowControl w:val="0"/>
-              <w:spacing w:line="240" w:lineRule="auto"/>
-              <w:rPr>
-                <w:highlight w:val="white"/>
-              </w:rPr>
-            </w:pPr>
-            <w:r>
-              <w:rPr>
-                <w:highlight w:val="white"/>
-              </w:rPr>
-              <w:t>Start: 12/01/2021</w:t>
-            </w:r>
-          </w:p>
-          <w:p>
-            <w:pPr>
-              <w:widowControl w:val="0"/>
-              <w:spacing w:line="240" w:lineRule="auto"/>
-              <w:rPr>
-                <w:highlight w:val="white"/>
-              </w:rPr>
-            </w:pPr>
-            <w:r>
-              <w:rPr>
-                <w:highlight w:val="white"/>
-              </w:rPr>
-              <w:t>End: 12/31/2021</w:t>
-            </w:r>
-          </w:p>
-          <w:p>
-            <w:pPr>
-              <w:widowControl w:val="0"/>
               <w:shd w:val="clear" w:color="auto" w:fill="FFFFFF"/>
               <w:spacing w:line="240" w:lineRule="auto"/>
               <w:rPr>
@@ -5515,6 +5600,26 @@
                 <w:highlight w:val="white"/>
               </w:rPr>
             </w:pPr>
+            <w:r>
+              <w:rPr>
+                <w:bCs/>
+                <w:highlight w:val="white"/>
+              </w:rPr>
+              <w:t>Value</w:t>
+            </w:r>
+            <w:r>
+              <w:rPr>
+                <w:b/>
+                <w:highlight w:val="white"/>
+              </w:rPr>
+              <w:t xml:space="preserve">: </w:t>
+            </w:r>
+            <w:r>
+              <w:rPr>
+                <w:highlight w:val="white"/>
+              </w:rPr>
+              <w:t>Daily</w:t>
+            </w:r>
           </w:p>
         </w:tc>
       </w:tr>
@@ -5533,26 +5638,60 @@
           <w:p>
             <w:pPr>
               <w:widowControl w:val="0"/>
+              <w:shd w:val="clear" w:color="auto" w:fill="FFFFFF"/>
               <w:spacing w:line="240" w:lineRule="auto"/>
               <w:rPr>
                 <w:b/>
+                <w:highlight w:val="white"/>
               </w:rPr>
             </w:pPr>
             <w:proofErr w:type="spellStart"/>
             <w:r>
               <w:rPr>
                 <w:b/>
-              </w:rPr>
-              <w:t>temporal_resolution</w:t>
+                <w:highlight w:val="white"/>
+              </w:rPr>
+              <w:t>spatial_extent</w:t>
             </w:r>
             <w:proofErr w:type="spellEnd"/>
           </w:p>
           <w:p>
             <w:pPr>
               <w:widowControl w:val="0"/>
-              <w:spacing w:line="240" w:lineRule="auto"/>
-              <w:rPr>
-                <w:b/>
+              <w:shd w:val="clear" w:color="auto" w:fill="FFFFFF"/>
+              <w:spacing w:line="240" w:lineRule="auto"/>
+              <w:rPr>
+                <w:highlight w:val="white"/>
+              </w:rPr>
+            </w:pPr>
+          </w:p>
+          <w:p>
+            <w:pPr>
+              <w:widowControl w:val="0"/>
+              <w:spacing w:line="240" w:lineRule="auto"/>
+              <w:rPr>
+                <w:color w:val="666666"/>
+                <w:sz w:val="20"/>
+                <w:szCs w:val="20"/>
+              </w:rPr>
+            </w:pPr>
+            <w:r>
+              <w:rPr>
+                <w:color w:val="666666"/>
+                <w:sz w:val="20"/>
+                <w:szCs w:val="20"/>
+              </w:rPr>
+              <w:t>Can include the spatial extent of the event for which the dataset covers, can include large regions, or other scenarios.</w:t>
+            </w:r>
+          </w:p>
+          <w:p>
+            <w:pPr>
+              <w:widowControl w:val="0"/>
+              <w:spacing w:line="240" w:lineRule="auto"/>
+              <w:rPr>
+                <w:color w:val="666666"/>
+                <w:sz w:val="20"/>
+                <w:szCs w:val="20"/>
               </w:rPr>
             </w:pPr>
           </w:p>
@@ -5591,15 +5730,7 @@
                 <w:sz w:val="20"/>
                 <w:szCs w:val="20"/>
               </w:rPr>
-              <w:t xml:space="preserve">Hourly, daily, monthly, yearly (annually), </w:t>
-            </w:r>
-            <w:r>
-              <w:rPr>
-                <w:color w:val="666666"/>
-                <w:sz w:val="20"/>
-                <w:szCs w:val="20"/>
-              </w:rPr>
-              <w:t>climatology</w:t>
+              <w:t>Huntsville, AL; California; Northern Plains; United States; Southern Hemisphere; Global</w:t>
             </w:r>
           </w:p>
         </w:tc>
@@ -5629,20 +5760,8 @@
                 <w:bCs/>
                 <w:highlight w:val="white"/>
               </w:rPr>
-              <w:t>Value</w:t>
-            </w:r>
-            <w:r>
-              <w:rPr>
-                <w:b/>
-                <w:highlight w:val="white"/>
-              </w:rPr>
-              <w:t xml:space="preserve">: </w:t>
-            </w:r>
-            <w:r>
-              <w:rPr>
-                <w:highlight w:val="white"/>
-              </w:rPr>
-              <w:t>Daily</w:t>
+              <w:lastRenderedPageBreak/>
+              <w:t>Value: Alaska</w:t>
             </w:r>
           </w:p>
         </w:tc>
@@ -5665,192 +5784,77 @@
               <w:shd w:val="clear" w:color="auto" w:fill="FFFFFF"/>
               <w:spacing w:line="240" w:lineRule="auto"/>
               <w:rPr>
+                <w:bCs/>
+                <w:highlight w:val="white"/>
+              </w:rPr>
+            </w:pPr>
+            <w:proofErr w:type="spellStart"/>
+            <w:r>
+              <w:rPr>
+                <w:bCs/>
+                <w:highlight w:val="white"/>
+              </w:rPr>
+              <w:t>spatial_resolution</w:t>
+            </w:r>
+            <w:proofErr w:type="spellEnd"/>
+          </w:p>
+          <w:p>
+            <w:pPr>
+              <w:widowControl w:val="0"/>
+              <w:spacing w:line="240" w:lineRule="auto"/>
+              <w:rPr>
+                <w:bCs/>
+                <w:highlight w:val="white"/>
+              </w:rPr>
+            </w:pPr>
+          </w:p>
+          <w:p>
+            <w:pPr>
+              <w:widowControl w:val="0"/>
+              <w:spacing w:line="240" w:lineRule="auto"/>
+              <w:rPr>
+                <w:color w:val="666666"/>
+                <w:sz w:val="20"/>
+                <w:szCs w:val="20"/>
+              </w:rPr>
+            </w:pPr>
+            <w:r>
+              <w:rPr>
+                <w:color w:val="666666"/>
+                <w:sz w:val="20"/>
+                <w:szCs w:val="20"/>
+              </w:rPr>
+              <w:t xml:space="preserve">Can be in meters, kilometers, or degrees, etc. Whatever string is passed will be placed within </w:t>
+            </w:r>
+            <w:proofErr w:type="gramStart"/>
+            <w:r>
+              <w:rPr>
+                <w:color w:val="666666"/>
+                <w:sz w:val="20"/>
+                <w:szCs w:val="20"/>
+              </w:rPr>
+              <w:t>the .</w:t>
+            </w:r>
+            <w:proofErr w:type="spellStart"/>
+            <w:proofErr w:type="gramEnd"/>
+            <w:r>
+              <w:rPr>
+                <w:color w:val="666666"/>
+                <w:sz w:val="20"/>
+                <w:szCs w:val="20"/>
+              </w:rPr>
+              <w:t>data.mdx</w:t>
+            </w:r>
+            <w:proofErr w:type="spellEnd"/>
+          </w:p>
+          <w:p>
+            <w:pPr>
+              <w:widowControl w:val="0"/>
+              <w:spacing w:line="240" w:lineRule="auto"/>
+              <w:rPr>
                 <w:b/>
-                <w:highlight w:val="white"/>
-              </w:rPr>
-            </w:pPr>
-            <w:proofErr w:type="spellStart"/>
-            <w:r>
-              <w:rPr>
-                <w:b/>
-                <w:highlight w:val="white"/>
-              </w:rPr>
-              <w:t>spatial_extent</w:t>
-            </w:r>
-            <w:proofErr w:type="spellEnd"/>
-          </w:p>
-          <w:p>
-            <w:pPr>
-              <w:widowControl w:val="0"/>
-              <w:shd w:val="clear" w:color="auto" w:fill="FFFFFF"/>
-              <w:spacing w:line="240" w:lineRule="auto"/>
-              <w:rPr>
-                <w:highlight w:val="white"/>
-              </w:rPr>
-            </w:pPr>
-          </w:p>
-          <w:p>
-            <w:pPr>
-              <w:widowControl w:val="0"/>
-              <w:spacing w:line="240" w:lineRule="auto"/>
-              <w:rPr>
-                <w:color w:val="666666"/>
-                <w:sz w:val="20"/>
-                <w:szCs w:val="20"/>
-              </w:rPr>
-            </w:pPr>
-            <w:r>
-              <w:rPr>
-                <w:color w:val="666666"/>
-                <w:sz w:val="20"/>
-                <w:szCs w:val="20"/>
-              </w:rPr>
-              <w:t>Can include</w:t>
-            </w:r>
-            <w:r>
-              <w:rPr>
-                <w:color w:val="666666"/>
-                <w:sz w:val="20"/>
-                <w:szCs w:val="20"/>
-              </w:rPr>
-              <w:t xml:space="preserve"> the spatial extent of the event for which the dataset covers, can include large regions, or other scenarios.</w:t>
-            </w:r>
-          </w:p>
-          <w:p>
-            <w:pPr>
-              <w:widowControl w:val="0"/>
-              <w:spacing w:line="240" w:lineRule="auto"/>
-              <w:rPr>
-                <w:color w:val="666666"/>
-                <w:sz w:val="20"/>
-                <w:szCs w:val="20"/>
-              </w:rPr>
-            </w:pPr>
-          </w:p>
-          <w:p>
-            <w:pPr>
-              <w:widowControl w:val="0"/>
-              <w:spacing w:line="240" w:lineRule="auto"/>
-              <w:rPr>
-                <w:color w:val="666666"/>
-                <w:sz w:val="20"/>
-                <w:szCs w:val="20"/>
-              </w:rPr>
-            </w:pPr>
-            <w:r>
-              <w:rPr>
-                <w:color w:val="666666"/>
-                <w:sz w:val="20"/>
-                <w:szCs w:val="20"/>
-              </w:rPr>
-              <w:t>Examples</w:t>
-            </w:r>
-            <w:r>
-              <w:rPr>
-                <w:color w:val="666666"/>
-                <w:sz w:val="20"/>
-                <w:szCs w:val="20"/>
-              </w:rPr>
-              <w:t xml:space="preserve"> include:</w:t>
-            </w:r>
-          </w:p>
-          <w:p>
-            <w:pPr>
-              <w:widowControl w:val="0"/>
-              <w:spacing w:line="240" w:lineRule="auto"/>
-              <w:rPr>
-                <w:b/>
-              </w:rPr>
-            </w:pPr>
-            <w:r>
-              <w:rPr>
-                <w:color w:val="666666"/>
-                <w:sz w:val="20"/>
-                <w:szCs w:val="20"/>
-              </w:rPr>
-              <w:t xml:space="preserve">Huntsville, AL; </w:t>
-            </w:r>
-            <w:r>
-              <w:rPr>
-                <w:color w:val="666666"/>
-                <w:sz w:val="20"/>
-                <w:szCs w:val="20"/>
-              </w:rPr>
-              <w:t>California</w:t>
-            </w:r>
-            <w:r>
-              <w:rPr>
-                <w:color w:val="666666"/>
-                <w:sz w:val="20"/>
-                <w:szCs w:val="20"/>
-              </w:rPr>
-              <w:t>;</w:t>
-            </w:r>
-            <w:r>
-              <w:rPr>
-                <w:color w:val="666666"/>
-                <w:sz w:val="20"/>
-                <w:szCs w:val="20"/>
-              </w:rPr>
-              <w:t xml:space="preserve"> Northern Plains</w:t>
-            </w:r>
-            <w:r>
-              <w:rPr>
-                <w:color w:val="666666"/>
-                <w:sz w:val="20"/>
-                <w:szCs w:val="20"/>
-              </w:rPr>
-              <w:t xml:space="preserve">; </w:t>
-            </w:r>
-            <w:r>
-              <w:rPr>
-                <w:color w:val="666666"/>
-                <w:sz w:val="20"/>
-                <w:szCs w:val="20"/>
-              </w:rPr>
-              <w:t>United States</w:t>
-            </w:r>
-            <w:r>
-              <w:rPr>
-                <w:color w:val="666666"/>
-                <w:sz w:val="20"/>
-                <w:szCs w:val="20"/>
-              </w:rPr>
-              <w:t>;</w:t>
-            </w:r>
-            <w:r>
-              <w:rPr>
-                <w:color w:val="666666"/>
-                <w:sz w:val="20"/>
-                <w:szCs w:val="20"/>
-              </w:rPr>
-              <w:t xml:space="preserve"> Southern </w:t>
-            </w:r>
-            <w:r>
-              <w:rPr>
-                <w:color w:val="666666"/>
-                <w:sz w:val="20"/>
-                <w:szCs w:val="20"/>
-              </w:rPr>
-              <w:lastRenderedPageBreak/>
-              <w:t>Hemisphere</w:t>
-            </w:r>
-            <w:r>
-              <w:rPr>
-                <w:color w:val="666666"/>
-                <w:sz w:val="20"/>
-                <w:szCs w:val="20"/>
-              </w:rPr>
-              <w:t>;</w:t>
-            </w:r>
-            <w:r>
-              <w:rPr>
-                <w:color w:val="666666"/>
-                <w:sz w:val="20"/>
-                <w:szCs w:val="20"/>
-              </w:rPr>
-              <w:t xml:space="preserve"> Global</w:t>
-            </w:r>
+              </w:rPr>
+            </w:pPr>
           </w:p>
         </w:tc>
         <w:tc>
@@ -5879,8 +5883,14 @@
                 <w:bCs/>
                 <w:highlight w:val="white"/>
               </w:rPr>
-              <w:lastRenderedPageBreak/>
-              <w:t>Value: Alaska</w:t>
+              <w:t xml:space="preserve">Value: </w:t>
+            </w:r>
+            <w:r>
+              <w:rPr>
+                <w:bCs/>
+                <w:highlight w:val="white"/>
+              </w:rPr>
+              <w:t xml:space="preserve">0.03° x 0.03°  </w:t>
             </w:r>
           </w:p>
         </w:tc>
@@ -5903,92 +5913,47 @@
               <w:shd w:val="clear" w:color="auto" w:fill="FFFFFF"/>
               <w:spacing w:line="240" w:lineRule="auto"/>
               <w:rPr>
-                <w:bCs/>
-                <w:highlight w:val="white"/>
+                <w:b/>
               </w:rPr>
             </w:pPr>
             <w:proofErr w:type="spellStart"/>
             <w:r>
               <w:rPr>
-                <w:bCs/>
-                <w:highlight w:val="white"/>
-              </w:rPr>
-              <w:t>spatial_resolution</w:t>
+                <w:b/>
+                <w:highlight w:val="white"/>
+              </w:rPr>
+              <w:t>data_type</w:t>
             </w:r>
             <w:proofErr w:type="spellEnd"/>
           </w:p>
           <w:p>
             <w:pPr>
               <w:widowControl w:val="0"/>
-              <w:spacing w:line="240" w:lineRule="auto"/>
-              <w:rPr>
-                <w:bCs/>
-                <w:highlight w:val="white"/>
-              </w:rPr>
-            </w:pPr>
-          </w:p>
-          <w:p>
-            <w:pPr>
-              <w:widowControl w:val="0"/>
-              <w:spacing w:line="240" w:lineRule="auto"/>
-              <w:rPr>
-                <w:color w:val="666666"/>
-                <w:sz w:val="20"/>
-                <w:szCs w:val="20"/>
-              </w:rPr>
-            </w:pPr>
-            <w:r>
-              <w:rPr>
-                <w:color w:val="666666"/>
-                <w:sz w:val="20"/>
-                <w:szCs w:val="20"/>
-              </w:rPr>
-              <w:t>Can be in meters, kilometers, or degrees</w:t>
-            </w:r>
-            <w:r>
-              <w:rPr>
-                <w:color w:val="666666"/>
-                <w:sz w:val="20"/>
-                <w:szCs w:val="20"/>
-              </w:rPr>
-              <w:t>, etc</w:t>
-            </w:r>
-            <w:r>
-              <w:rPr>
-                <w:color w:val="666666"/>
-                <w:sz w:val="20"/>
-                <w:szCs w:val="20"/>
-              </w:rPr>
-              <w:t>.</w:t>
-            </w:r>
-            <w:r>
-              <w:rPr>
-                <w:color w:val="666666"/>
-                <w:sz w:val="20"/>
-                <w:szCs w:val="20"/>
-              </w:rPr>
-              <w:t xml:space="preserve"> Whatever string is passed will be placed within </w:t>
-            </w:r>
-            <w:proofErr w:type="gramStart"/>
-            <w:r>
-              <w:rPr>
-                <w:color w:val="666666"/>
-                <w:sz w:val="20"/>
-                <w:szCs w:val="20"/>
-              </w:rPr>
-              <w:t>the .</w:t>
-            </w:r>
-            <w:proofErr w:type="spellStart"/>
-            <w:proofErr w:type="gramEnd"/>
-            <w:r>
-              <w:rPr>
-                <w:color w:val="666666"/>
-                <w:sz w:val="20"/>
-                <w:szCs w:val="20"/>
-              </w:rPr>
-              <w:t>data.mdx</w:t>
-            </w:r>
-            <w:proofErr w:type="spellEnd"/>
+              <w:shd w:val="clear" w:color="auto" w:fill="FFFFFF"/>
+              <w:spacing w:line="240" w:lineRule="auto"/>
+              <w:rPr>
+                <w:b/>
+              </w:rPr>
+            </w:pPr>
+          </w:p>
+          <w:p>
+            <w:pPr>
+              <w:widowControl w:val="0"/>
+              <w:spacing w:line="240" w:lineRule="auto"/>
+              <w:rPr>
+                <w:color w:val="666666"/>
+                <w:sz w:val="20"/>
+                <w:szCs w:val="20"/>
+              </w:rPr>
+            </w:pPr>
+            <w:r>
+              <w:rPr>
+                <w:color w:val="666666"/>
+                <w:sz w:val="20"/>
+                <w:szCs w:val="20"/>
+              </w:rPr>
+              <w:t>Can include values such as Research.</w:t>
+            </w:r>
           </w:p>
           <w:p>
             <w:pPr>
@@ -6027,14 +5992,14 @@
                 <w:bCs/>
                 <w:highlight w:val="white"/>
               </w:rPr>
-              <w:t xml:space="preserve">Value: </w:t>
+              <w:t>Value: Research</w:t>
             </w:r>
             <w:r>
               <w:rPr>
                 <w:bCs/>
                 <w:highlight w:val="white"/>
               </w:rPr>
-              <w:t xml:space="preserve">0.03° x 0.03°  </w:t>
+              <w:t xml:space="preserve">  </w:t>
             </w:r>
           </w:p>
         </w:tc>
@@ -6066,14 +6031,19 @@
                 <w:b/>
                 <w:highlight w:val="white"/>
               </w:rPr>
-              <w:t>data_type</w:t>
+              <w:t>data_</w:t>
+            </w:r>
+            <w:r>
+              <w:rPr>
+                <w:b/>
+              </w:rPr>
+              <w:t>units</w:t>
             </w:r>
             <w:proofErr w:type="spellEnd"/>
           </w:p>
           <w:p>
             <w:pPr>
               <w:widowControl w:val="0"/>
-              <w:shd w:val="clear" w:color="auto" w:fill="FFFFFF"/>
               <w:spacing w:line="240" w:lineRule="auto"/>
               <w:rPr>
                 <w:b/>
@@ -6096,7 +6066,7 @@
                 <w:sz w:val="20"/>
                 <w:szCs w:val="20"/>
               </w:rPr>
-              <w:t>Can include values such as Research.</w:t>
+              <w:t>Describes the measurement values such as Percentage (%), Kelvin (K), Celsius (C), m2, etc.</w:t>
             </w:r>
           </w:p>
           <w:p>
@@ -6136,14 +6106,7 @@
                 <w:bCs/>
                 <w:highlight w:val="white"/>
               </w:rPr>
-              <w:t>Value: Research</w:t>
-            </w:r>
-            <w:r>
-              <w:rPr>
-                <w:bCs/>
-                <w:highlight w:val="white"/>
-              </w:rPr>
-              <w:t xml:space="preserve">  </w:t>
+              <w:t>Value: Percentage (%)</w:t>
             </w:r>
           </w:p>
         </w:tc>
@@ -6181,124 +6144,38 @@
               <w:rPr>
                 <w:b/>
               </w:rPr>
-              <w:t>units</w:t>
+              <w:t>latency</w:t>
             </w:r>
             <w:proofErr w:type="spellEnd"/>
           </w:p>
           <w:p>
             <w:pPr>
               <w:widowControl w:val="0"/>
+              <w:shd w:val="clear" w:color="auto" w:fill="FFFFFF"/>
               <w:spacing w:line="240" w:lineRule="auto"/>
               <w:rPr>
                 <w:b/>
-              </w:rPr>
-            </w:pPr>
-          </w:p>
-          <w:p>
-            <w:pPr>
-              <w:widowControl w:val="0"/>
-              <w:spacing w:line="240" w:lineRule="auto"/>
-              <w:rPr>
-                <w:color w:val="666666"/>
-                <w:sz w:val="20"/>
-                <w:szCs w:val="20"/>
-              </w:rPr>
-            </w:pPr>
-            <w:r>
-              <w:rPr>
-                <w:color w:val="666666"/>
-                <w:sz w:val="20"/>
-                <w:szCs w:val="20"/>
-              </w:rPr>
-              <w:t>D</w:t>
-            </w:r>
-            <w:r>
-              <w:rPr>
-                <w:color w:val="666666"/>
-                <w:sz w:val="20"/>
-                <w:szCs w:val="20"/>
-              </w:rPr>
-              <w:t>escribe</w:t>
-            </w:r>
-            <w:r>
-              <w:rPr>
-                <w:color w:val="666666"/>
-                <w:sz w:val="20"/>
-                <w:szCs w:val="20"/>
-              </w:rPr>
-              <w:t>s</w:t>
-            </w:r>
-            <w:r>
-              <w:rPr>
-                <w:color w:val="666666"/>
-                <w:sz w:val="20"/>
-                <w:szCs w:val="20"/>
-              </w:rPr>
-              <w:t xml:space="preserve"> the </w:t>
-            </w:r>
-            <w:r>
-              <w:rPr>
-                <w:color w:val="666666"/>
-                <w:sz w:val="20"/>
-                <w:szCs w:val="20"/>
-              </w:rPr>
-              <w:t xml:space="preserve">measurement values such as </w:t>
-            </w:r>
-            <w:r>
-              <w:rPr>
-                <w:color w:val="666666"/>
-                <w:sz w:val="20"/>
-                <w:szCs w:val="20"/>
-              </w:rPr>
-              <w:t xml:space="preserve">Percentage (%), </w:t>
-            </w:r>
-            <w:r>
-              <w:rPr>
-                <w:color w:val="666666"/>
-                <w:sz w:val="20"/>
-                <w:szCs w:val="20"/>
-              </w:rPr>
-              <w:t>Kelvin</w:t>
-            </w:r>
-            <w:r>
-              <w:rPr>
-                <w:color w:val="666666"/>
-                <w:sz w:val="20"/>
-                <w:szCs w:val="20"/>
-              </w:rPr>
-              <w:t xml:space="preserve"> (K)</w:t>
-            </w:r>
-            <w:r>
-              <w:rPr>
-                <w:color w:val="666666"/>
-                <w:sz w:val="20"/>
-                <w:szCs w:val="20"/>
-              </w:rPr>
-              <w:t>, Celsius</w:t>
-            </w:r>
-            <w:r>
-              <w:rPr>
-                <w:color w:val="666666"/>
-                <w:sz w:val="20"/>
-                <w:szCs w:val="20"/>
-              </w:rPr>
-              <w:t xml:space="preserve"> (C)</w:t>
-            </w:r>
-            <w:r>
-              <w:rPr>
-                <w:color w:val="666666"/>
-                <w:sz w:val="20"/>
-                <w:szCs w:val="20"/>
-              </w:rPr>
-              <w:t>, m2, etc</w:t>
-            </w:r>
-            <w:r>
-              <w:rPr>
-                <w:color w:val="666666"/>
-                <w:sz w:val="20"/>
-                <w:szCs w:val="20"/>
-              </w:rPr>
-              <w:t>.</w:t>
+                <w:highlight w:val="white"/>
+              </w:rPr>
+            </w:pPr>
+          </w:p>
+          <w:p>
+            <w:pPr>
+              <w:widowControl w:val="0"/>
+              <w:spacing w:line="240" w:lineRule="auto"/>
+              <w:rPr>
+                <w:color w:val="666666"/>
+                <w:sz w:val="20"/>
+                <w:szCs w:val="20"/>
+              </w:rPr>
+            </w:pPr>
+            <w:r>
+              <w:rPr>
+                <w:color w:val="666666"/>
+                <w:sz w:val="20"/>
+                <w:szCs w:val="20"/>
+              </w:rPr>
+              <w:t>This is more related to remote sensing products, assimilated model output, or forecasts.</w:t>
             </w:r>
           </w:p>
           <w:p>
@@ -6337,7 +6214,7 @@
                 <w:bCs/>
                 <w:highlight w:val="white"/>
               </w:rPr>
-              <w:t>Value: Percentage (%)</w:t>
+              <w:t>Value: Daily</w:t>
             </w:r>
           </w:p>
         </w:tc>
@@ -6361,61 +6238,6 @@
               <w:spacing w:line="240" w:lineRule="auto"/>
               <w:rPr>
                 <w:b/>
-              </w:rPr>
-            </w:pPr>
-            <w:proofErr w:type="spellStart"/>
-            <w:r>
-              <w:rPr>
-                <w:b/>
-                <w:highlight w:val="white"/>
-              </w:rPr>
-              <w:t>data_</w:t>
-            </w:r>
-            <w:r>
-              <w:rPr>
-                <w:b/>
-              </w:rPr>
-              <w:t>latency</w:t>
-            </w:r>
-            <w:proofErr w:type="spellEnd"/>
-          </w:p>
-          <w:p>
-            <w:pPr>
-              <w:widowControl w:val="0"/>
-              <w:shd w:val="clear" w:color="auto" w:fill="FFFFFF"/>
-              <w:spacing w:line="240" w:lineRule="auto"/>
-              <w:rPr>
-                <w:b/>
-                <w:highlight w:val="white"/>
-              </w:rPr>
-            </w:pPr>
-          </w:p>
-          <w:p>
-            <w:pPr>
-              <w:widowControl w:val="0"/>
-              <w:spacing w:line="240" w:lineRule="auto"/>
-              <w:rPr>
-                <w:color w:val="666666"/>
-                <w:sz w:val="20"/>
-                <w:szCs w:val="20"/>
-              </w:rPr>
-            </w:pPr>
-            <w:r>
-              <w:rPr>
-                <w:color w:val="666666"/>
-                <w:sz w:val="20"/>
-                <w:szCs w:val="20"/>
-              </w:rPr>
-              <w:t>This is more related to remote sensing products, assimilated model output, or forecasts.</w:t>
-            </w:r>
-          </w:p>
-          <w:p>
-            <w:pPr>
-              <w:widowControl w:val="0"/>
-              <w:shd w:val="clear" w:color="auto" w:fill="FFFFFF"/>
-              <w:spacing w:line="240" w:lineRule="auto"/>
-              <w:rPr>
-                <w:b/>
                 <w:highlight w:val="white"/>
               </w:rPr>
             </w:pPr>
@@ -6442,13 +6264,6 @@
                 <w:highlight w:val="white"/>
               </w:rPr>
             </w:pPr>
-            <w:r>
-              <w:rPr>
-                <w:bCs/>
-                <w:highlight w:val="white"/>
-              </w:rPr>
-              <w:t>Value: Daily</w:t>
-            </w:r>
           </w:p>
         </w:tc>
       </w:tr>

</xml_diff>